<commit_message>
Weekly Report - Approved
</commit_message>
<xml_diff>
--- a/Docs/Weekly Report/Weekly Report - Week7.docx
+++ b/Docs/Weekly Report/Weekly Report - Week7.docx
@@ -457,7 +457,7 @@
               <w:szCs w:val="28"/>
               <w:lang w:val="en-US"/>
             </w:rPr>
-            <w:t>8</w:t>
+            <w:t>7</w:t>
           </w:r>
           <w:r>
             <w:rPr>
@@ -2436,6 +2436,12 @@
                 <w:lang w:val="en-US"/>
               </w:rPr>
             </w:pPr>
+            <w:r>
+              <w:rPr>
+                <w:lang w:val="en-US"/>
+              </w:rPr>
+              <w:t>15-04-2013</w:t>
+            </w:r>
           </w:p>
         </w:tc>
         <w:tc>
@@ -2447,6 +2453,9 @@
             <w:pPr>
               <w:jc w:val="center"/>
             </w:pPr>
+            <w:r>
+              <w:t>Rui Ganhoto</w:t>
+            </w:r>
           </w:p>
         </w:tc>
         <w:tc>
@@ -2458,6 +2467,15 @@
             <w:pPr>
               <w:jc w:val="center"/>
             </w:pPr>
+            <w:r>
+              <w:t>a211</w:t>
+            </w:r>
+            <w:r>
+              <w:t>70262</w:t>
+            </w:r>
+            <w:r>
+              <w:t>@alunos.isec.pt</w:t>
+            </w:r>
           </w:p>
         </w:tc>
         <w:tc>
@@ -2469,6 +2487,9 @@
             <w:pPr>
               <w:jc w:val="center"/>
             </w:pPr>
+            <w:r>
+              <w:t>Contributor</w:t>
+            </w:r>
           </w:p>
         </w:tc>
       </w:tr>
@@ -3065,11 +3086,19 @@
                 <w:lang w:val="en-US"/>
               </w:rPr>
             </w:pPr>
+            <w:commentRangeStart w:id="1"/>
             <w:r>
               <w:rPr>
                 <w:lang w:val="en-US"/>
               </w:rPr>
               <w:t>Ready for Revision</w:t>
+            </w:r>
+            <w:commentRangeEnd w:id="1"/>
+            <w:r>
+              <w:rPr>
+                <w:rStyle w:val="CommentReference"/>
+              </w:rPr>
+              <w:commentReference w:id="1"/>
             </w:r>
           </w:p>
         </w:tc>
@@ -3149,11 +3178,19 @@
                 <w:lang w:val="en-US"/>
               </w:rPr>
             </w:pPr>
+            <w:commentRangeStart w:id="2"/>
             <w:r>
               <w:rPr>
                 <w:lang w:val="en-US"/>
               </w:rPr>
               <w:t>0.1</w:t>
+            </w:r>
+            <w:commentRangeEnd w:id="2"/>
+            <w:r>
+              <w:rPr>
+                <w:rStyle w:val="CommentReference"/>
+              </w:rPr>
+              <w:commentReference w:id="2"/>
             </w:r>
           </w:p>
         </w:tc>
@@ -3269,11 +3306,19 @@
                 <w:lang w:val="en-US"/>
               </w:rPr>
             </w:pPr>
+            <w:commentRangeStart w:id="3"/>
             <w:r>
               <w:rPr>
                 <w:lang w:val="en-US"/>
               </w:rPr>
               <w:t>0.1</w:t>
+            </w:r>
+            <w:commentRangeEnd w:id="3"/>
+            <w:r>
+              <w:rPr>
+                <w:rStyle w:val="CommentReference"/>
+              </w:rPr>
+              <w:commentReference w:id="3"/>
             </w:r>
           </w:p>
         </w:tc>
@@ -3328,6 +3373,13 @@
                 <w:lang w:val="en-US"/>
               </w:rPr>
             </w:pPr>
+            <w:r>
+              <w:rPr>
+                <w:rFonts w:eastAsiaTheme="minorHAnsi"/>
+                <w:lang w:val="en-US"/>
+              </w:rPr>
+              <w:t>15-04-2013</w:t>
+            </w:r>
           </w:p>
         </w:tc>
         <w:tc>
@@ -3342,6 +3394,12 @@
                 <w:lang w:val="en-US"/>
               </w:rPr>
             </w:pPr>
+            <w:r>
+              <w:rPr>
+                <w:lang w:val="en-US"/>
+              </w:rPr>
+              <w:t>Document Approved</w:t>
+            </w:r>
           </w:p>
         </w:tc>
         <w:tc>
@@ -3370,6 +3428,12 @@
                 <w:lang w:val="en-US"/>
               </w:rPr>
             </w:pPr>
+            <w:r>
+              <w:rPr>
+                <w:lang w:val="en-US"/>
+              </w:rPr>
+              <w:t>0.1</w:t>
+            </w:r>
           </w:p>
         </w:tc>
         <w:tc>
@@ -3384,6 +3448,12 @@
                 <w:lang w:val="en-US"/>
               </w:rPr>
             </w:pPr>
+            <w:r>
+              <w:rPr>
+                <w:lang w:val="en-US"/>
+              </w:rPr>
+              <w:t>Rui Ganhoto</w:t>
+            </w:r>
           </w:p>
         </w:tc>
         <w:tc>
@@ -3399,6 +3469,12 @@
                 <w:lang w:val="en-US"/>
               </w:rPr>
             </w:pPr>
+            <w:r>
+              <w:rPr>
+                <w:lang w:val="en-US"/>
+              </w:rPr>
+              <w:t>Ready for Approval</w:t>
+            </w:r>
           </w:p>
         </w:tc>
       </w:tr>
@@ -4043,7 +4119,7 @@
           <w:lang w:val="en-US"/>
         </w:rPr>
       </w:pPr>
-      <w:bookmarkStart w:id="1" w:name="_Toc353724782"/>
+      <w:bookmarkStart w:id="4" w:name="_Toc353724782"/>
       <w:r>
         <w:rPr>
           <w:u w:val="single"/>
@@ -4092,7 +4168,7 @@
         </w:rPr>
         <w:t>: Version history</w:t>
       </w:r>
-      <w:bookmarkEnd w:id="1"/>
+      <w:bookmarkEnd w:id="4"/>
     </w:p>
     <w:p>
       <w:pPr>
@@ -4108,7 +4184,7 @@
           <w:lang w:val="en-US"/>
         </w:rPr>
         <w:sectPr>
-          <w:footerReference w:type="default" r:id="rId13"/>
+          <w:footerReference w:type="default" r:id="rId15"/>
           <w:pgSz w:w="11906" w:h="16838"/>
           <w:pgMar w:top="1417" w:right="1701" w:bottom="1417" w:left="1701" w:header="708" w:footer="708" w:gutter="0"/>
           <w:pgNumType w:fmt="lowerRoman" w:start="1"/>
@@ -4128,7 +4204,7 @@
           <w:lang w:val="en-US"/>
         </w:rPr>
       </w:pPr>
-      <w:bookmarkStart w:id="2" w:name="_Toc353724728"/>
+      <w:bookmarkStart w:id="5" w:name="_Toc353724728"/>
       <w:r>
         <w:rPr>
           <w:lang w:val="en-US"/>
@@ -4136,7 +4212,7 @@
         <w:lastRenderedPageBreak/>
         <w:t>Week Activities</w:t>
       </w:r>
-      <w:bookmarkEnd w:id="2"/>
+      <w:bookmarkEnd w:id="5"/>
     </w:p>
     <w:p>
       <w:pPr>
@@ -4150,14 +4226,14 @@
           <w:lang w:val="en-US"/>
         </w:rPr>
       </w:pPr>
-      <w:bookmarkStart w:id="3" w:name="_Toc353724729"/>
+      <w:bookmarkStart w:id="6" w:name="_Toc353724729"/>
       <w:r>
         <w:rPr>
           <w:lang w:val="en-US"/>
         </w:rPr>
         <w:t>Work Executed</w:t>
       </w:r>
-      <w:bookmarkEnd w:id="3"/>
+      <w:bookmarkEnd w:id="6"/>
     </w:p>
     <w:p>
       <w:pPr>
@@ -4403,16 +4479,10 @@
           <w:shd w:val="clear" w:color="auto" w:fill="FFFFFF"/>
           <w:lang w:val="en-US"/>
         </w:rPr>
-        <w:t xml:space="preserve"> c</w:t>
-      </w:r>
-      <w:bookmarkStart w:id="4" w:name="_GoBack"/>
-      <w:bookmarkEnd w:id="4"/>
-      <w:r>
-        <w:rPr>
-          <w:lang w:val="en-US"/>
-        </w:rPr>
-        <w:t>hanges to Coding Standards</w:t>
-      </w:r>
+        <w:t xml:space="preserve"> </w:t>
+      </w:r>
+      <w:bookmarkStart w:id="7" w:name="_GoBack"/>
+      <w:bookmarkEnd w:id="7"/>
     </w:p>
     <w:p>
       <w:pPr>
@@ -4428,9 +4498,20 @@
       </w:pPr>
       <w:r>
         <w:rPr>
-          <w:lang w:val="en-US"/>
-        </w:rPr>
-        <w:t>Unconformities List created</w:t>
+          <w:rFonts w:ascii="Helvetica" w:hAnsi="Helvetica" w:cs="Helvetica"/>
+          <w:color w:val="141823"/>
+          <w:sz w:val="20"/>
+          <w:szCs w:val="20"/>
+          <w:shd w:val="clear" w:color="auto" w:fill="FFFFFF"/>
+          <w:lang w:val="en-US"/>
+        </w:rPr>
+        <w:t>C</w:t>
+      </w:r>
+      <w:r>
+        <w:rPr>
+          <w:lang w:val="en-US"/>
+        </w:rPr>
+        <w:t>hanges to Coding Standards</w:t>
       </w:r>
     </w:p>
     <w:p>
@@ -4449,6 +4530,25 @@
         <w:rPr>
           <w:lang w:val="en-US"/>
         </w:rPr>
+        <w:t>Unconformities List created</w:t>
+      </w:r>
+    </w:p>
+    <w:p>
+      <w:pPr>
+        <w:pStyle w:val="ListParagraph"/>
+        <w:numPr>
+          <w:ilvl w:val="0"/>
+          <w:numId w:val="9"/>
+        </w:numPr>
+        <w:spacing w:after="240"/>
+        <w:rPr>
+          <w:lang w:val="en-US"/>
+        </w:rPr>
+      </w:pPr>
+      <w:r>
+        <w:rPr>
+          <w:lang w:val="en-US"/>
+        </w:rPr>
         <w:t xml:space="preserve">Earned Value prepared </w:t>
       </w:r>
     </w:p>
@@ -4464,14 +4564,14 @@
           <w:lang w:val="en-US"/>
         </w:rPr>
       </w:pPr>
-      <w:bookmarkStart w:id="5" w:name="_Toc353724730"/>
+      <w:bookmarkStart w:id="8" w:name="_Toc353724730"/>
       <w:r>
         <w:rPr>
           <w:lang w:val="en-US"/>
         </w:rPr>
         <w:t>Work Analyses</w:t>
       </w:r>
-      <w:bookmarkEnd w:id="5"/>
+      <w:bookmarkEnd w:id="8"/>
     </w:p>
     <w:p>
       <w:pPr>
@@ -4687,14 +4787,14 @@
         </w:rPr>
         <w:t xml:space="preserve"> </w:t>
       </w:r>
-      <w:bookmarkStart w:id="6" w:name="_Toc353724731"/>
+      <w:bookmarkStart w:id="9" w:name="_Toc353724731"/>
       <w:r>
         <w:rPr>
           <w:lang w:val="en-US"/>
         </w:rPr>
         <w:t>Achievements</w:t>
       </w:r>
-      <w:bookmarkEnd w:id="6"/>
+      <w:bookmarkEnd w:id="9"/>
     </w:p>
     <w:p>
       <w:pPr>
@@ -4756,7 +4856,7 @@
           <w:lang w:val="en-US"/>
         </w:rPr>
       </w:pPr>
-      <w:bookmarkStart w:id="7" w:name="_Toc353724732"/>
+      <w:bookmarkStart w:id="10" w:name="_Toc353724732"/>
       <w:r>
         <w:rPr>
           <w:lang w:val="en-US"/>
@@ -4764,7 +4864,7 @@
         <w:lastRenderedPageBreak/>
         <w:t>Impediments</w:t>
       </w:r>
-      <w:bookmarkEnd w:id="7"/>
+      <w:bookmarkEnd w:id="10"/>
     </w:p>
     <w:p>
       <w:pPr>
@@ -4814,14 +4914,14 @@
           <w:lang w:val="en-US"/>
         </w:rPr>
       </w:pPr>
-      <w:bookmarkStart w:id="8" w:name="_Toc353724733"/>
+      <w:bookmarkStart w:id="11" w:name="_Toc353724733"/>
       <w:r>
         <w:rPr>
           <w:lang w:val="en-US"/>
         </w:rPr>
         <w:t>Plans For Next Week</w:t>
       </w:r>
-      <w:bookmarkEnd w:id="8"/>
+      <w:bookmarkEnd w:id="11"/>
     </w:p>
     <w:p>
       <w:pPr>
@@ -4891,14 +4991,14 @@
           <w:lang w:val="en-US"/>
         </w:rPr>
       </w:pPr>
-      <w:bookmarkStart w:id="9" w:name="_Toc353724734"/>
+      <w:bookmarkStart w:id="12" w:name="_Toc353724734"/>
       <w:r>
         <w:rPr>
           <w:lang w:val="en-US"/>
         </w:rPr>
         <w:t>Progress</w:t>
       </w:r>
-      <w:bookmarkEnd w:id="9"/>
+      <w:bookmarkEnd w:id="12"/>
     </w:p>
     <w:p>
       <w:pPr>
@@ -4918,14 +5018,14 @@
           <w:lang w:val="en-US"/>
         </w:rPr>
       </w:pPr>
-      <w:bookmarkStart w:id="10" w:name="_Toc353724735"/>
+      <w:bookmarkStart w:id="13" w:name="_Toc353724735"/>
       <w:r>
         <w:rPr>
           <w:lang w:val="en-US"/>
         </w:rPr>
         <w:t>Earned value and/or Gantt Image</w:t>
       </w:r>
-      <w:bookmarkEnd w:id="10"/>
+      <w:bookmarkEnd w:id="13"/>
     </w:p>
     <w:p>
       <w:pPr>
@@ -4967,7 +5067,7 @@
                     </pic:cNvPicPr>
                   </pic:nvPicPr>
                   <pic:blipFill>
-                    <a:blip r:embed="rId14">
+                    <a:blip r:embed="rId16">
                       <a:extLst>
                         <a:ext uri="{28A0092B-C50C-407E-A947-70E740481C1C}">
                           <a14:useLocalDpi xmlns:a14="http://schemas.microsoft.com/office/drawing/2010/main" val="0"/>
@@ -5007,7 +5107,7 @@
           <w:lang w:val="en-US"/>
         </w:rPr>
       </w:pPr>
-      <w:bookmarkStart w:id="11" w:name="_Toc353724777"/>
+      <w:bookmarkStart w:id="14" w:name="_Toc353724777"/>
       <w:r>
         <w:rPr>
           <w:lang w:val="en-US"/>
@@ -5042,7 +5142,7 @@
         </w:rPr>
         <w:t>: Earned Value</w:t>
       </w:r>
-      <w:bookmarkEnd w:id="11"/>
+      <w:bookmarkEnd w:id="14"/>
     </w:p>
     <w:p>
       <w:pPr>
@@ -5122,14 +5222,14 @@
           <w:lang w:val="en-US"/>
         </w:rPr>
       </w:pPr>
-      <w:bookmarkStart w:id="12" w:name="_Toc353724736"/>
+      <w:bookmarkStart w:id="15" w:name="_Toc353724736"/>
       <w:r>
         <w:rPr>
           <w:lang w:val="en-US"/>
         </w:rPr>
         <w:t>Effort by task</w:t>
       </w:r>
-      <w:bookmarkEnd w:id="12"/>
+      <w:bookmarkEnd w:id="15"/>
     </w:p>
     <w:p>
       <w:pPr>
@@ -5166,7 +5266,7 @@
                     </pic:cNvPicPr>
                   </pic:nvPicPr>
                   <pic:blipFill>
-                    <a:blip r:embed="rId15">
+                    <a:blip r:embed="rId17">
                       <a:extLst>
                         <a:ext uri="{28A0092B-C50C-407E-A947-70E740481C1C}">
                           <a14:useLocalDpi xmlns:a14="http://schemas.microsoft.com/office/drawing/2010/main" val="0"/>
@@ -5206,7 +5306,7 @@
           <w:lang w:val="en-US"/>
         </w:rPr>
       </w:pPr>
-      <w:bookmarkStart w:id="13" w:name="_Toc353724778"/>
+      <w:bookmarkStart w:id="16" w:name="_Toc353724778"/>
       <w:r>
         <w:rPr>
           <w:lang w:val="en-US"/>
@@ -5241,7 +5341,7 @@
         </w:rPr>
         <w:t>: Week effort by task type</w:t>
       </w:r>
-      <w:bookmarkEnd w:id="13"/>
+      <w:bookmarkEnd w:id="16"/>
     </w:p>
     <w:p>
       <w:pPr>
@@ -5254,14 +5354,14 @@
           <w:lang w:val="en-US"/>
         </w:rPr>
       </w:pPr>
-      <w:bookmarkStart w:id="14" w:name="_Toc353724737"/>
+      <w:bookmarkStart w:id="17" w:name="_Toc353724737"/>
       <w:r>
         <w:rPr>
           <w:lang w:val="en-US"/>
         </w:rPr>
         <w:t>Individual effort</w:t>
       </w:r>
-      <w:bookmarkEnd w:id="14"/>
+      <w:bookmarkEnd w:id="17"/>
     </w:p>
     <w:p>
       <w:pPr>
@@ -5290,7 +5390,7 @@
                     </pic:cNvPicPr>
                   </pic:nvPicPr>
                   <pic:blipFill>
-                    <a:blip r:embed="rId16">
+                    <a:blip r:embed="rId18">
                       <a:extLst>
                         <a:ext uri="{28A0092B-C50C-407E-A947-70E740481C1C}">
                           <a14:useLocalDpi xmlns:a14="http://schemas.microsoft.com/office/drawing/2010/main" val="0"/>
@@ -5330,7 +5430,7 @@
           <w:lang w:val="en-US"/>
         </w:rPr>
       </w:pPr>
-      <w:bookmarkStart w:id="15" w:name="_Toc353724779"/>
+      <w:bookmarkStart w:id="18" w:name="_Toc353724779"/>
       <w:r>
         <w:rPr>
           <w:lang w:val="en-US"/>
@@ -5365,7 +5465,7 @@
         </w:rPr>
         <w:t>: Week effort by team member</w:t>
       </w:r>
-      <w:bookmarkEnd w:id="15"/>
+      <w:bookmarkEnd w:id="18"/>
     </w:p>
     <w:p>
       <w:pPr>
@@ -5648,7 +5748,7 @@
           <w:lang w:val="en-US"/>
         </w:rPr>
       </w:pPr>
-      <w:bookmarkStart w:id="16" w:name="_Toc353724783"/>
+      <w:bookmarkStart w:id="19" w:name="_Toc353724783"/>
       <w:r>
         <w:rPr>
           <w:lang w:val="en-US"/>
@@ -5683,7 +5783,7 @@
         </w:rPr>
         <w:t>: Log of individual effort</w:t>
       </w:r>
-      <w:bookmarkEnd w:id="16"/>
+      <w:bookmarkEnd w:id="19"/>
     </w:p>
     <w:p>
       <w:pPr>
@@ -5696,14 +5796,14 @@
           <w:lang w:val="en-US"/>
         </w:rPr>
       </w:pPr>
-      <w:bookmarkStart w:id="17" w:name="_Toc353724738"/>
+      <w:bookmarkStart w:id="20" w:name="_Toc353724738"/>
       <w:r>
         <w:rPr>
           <w:lang w:val="en-US"/>
         </w:rPr>
         <w:t>Individual log</w:t>
       </w:r>
-      <w:bookmarkEnd w:id="17"/>
+      <w:bookmarkEnd w:id="20"/>
     </w:p>
     <w:p>
       <w:pPr>
@@ -7522,7 +7622,7 @@
       </w:pPr>
     </w:p>
     <w:sectPr>
-      <w:footerReference w:type="first" r:id="rId17"/>
+      <w:footerReference w:type="first" r:id="rId19"/>
       <w:pgSz w:w="11906" w:h="16838"/>
       <w:pgMar w:top="1417" w:right="1701" w:bottom="1417" w:left="1701" w:header="708" w:footer="708" w:gutter="0"/>
       <w:pgNumType w:start="1"/>
@@ -7532,6 +7632,71 @@
     </w:sectPr>
   </w:body>
 </w:document>
+</file>
+
+<file path=word/comments.xml><?xml version="1.0" encoding="utf-8"?>
+<w:comments xmlns:wpc="http://schemas.microsoft.com/office/word/2010/wordprocessingCanvas" xmlns:mc="http://schemas.openxmlformats.org/markup-compatibility/2006" xmlns:o="urn:schemas-microsoft-com:office:office" xmlns:r="http://schemas.openxmlformats.org/officeDocument/2006/relationships" xmlns:m="http://schemas.openxmlformats.org/officeDocument/2006/math" xmlns:v="urn:schemas-microsoft-com:vml" xmlns:wp14="http://schemas.microsoft.com/office/word/2010/wordprocessingDrawing" xmlns:wp="http://schemas.openxmlformats.org/drawingml/2006/wordprocessingDrawing" xmlns:w10="urn:schemas-microsoft-com:office:word" xmlns:w="http://schemas.openxmlformats.org/wordprocessingml/2006/main" xmlns:w14="http://schemas.microsoft.com/office/word/2010/wordml" xmlns:w15="http://schemas.microsoft.com/office/word/2012/wordml" xmlns:wpg="http://schemas.microsoft.com/office/word/2010/wordprocessingGroup" xmlns:wpi="http://schemas.microsoft.com/office/word/2010/wordprocessingInk" xmlns:wne="http://schemas.microsoft.com/office/word/2006/wordml" xmlns:wps="http://schemas.microsoft.com/office/word/2010/wordprocessingShape" mc:Ignorable="w14 w15 wp14">
+  <w:comment w:id="1" w:author="Rui Ganhoto" w:date="2013-04-15T20:46:00Z" w:initials="RG">
+    <w:p>
+      <w:pPr>
+        <w:pStyle w:val="CommentText"/>
+      </w:pPr>
+      <w:r>
+        <w:rPr>
+          <w:rStyle w:val="CommentReference"/>
+        </w:rPr>
+        <w:annotationRef/>
+      </w:r>
+      <w:r>
+        <w:t>A primeira versão devia ser sempre draft. Depois trocar para revision (independentemente se é feito de uma vez)</w:t>
+      </w:r>
+      <w:r>
+        <w:br/>
+        <w:t>Assim sendo Falta um Changing state para Revision</w:t>
+      </w:r>
+    </w:p>
+  </w:comment>
+  <w:comment w:id="2" w:author="Rui Ganhoto" w:date="2013-04-15T20:47:00Z" w:initials="RG">
+    <w:p>
+      <w:pPr>
+        <w:pStyle w:val="CommentText"/>
+      </w:pPr>
+      <w:r>
+        <w:rPr>
+          <w:rStyle w:val="CommentReference"/>
+        </w:rPr>
+        <w:annotationRef/>
+      </w:r>
+      <w:r>
+        <w:t>V0.2?</w:t>
+      </w:r>
+    </w:p>
+  </w:comment>
+  <w:comment w:id="3" w:author="Rui Ganhoto" w:date="2013-04-15T20:47:00Z" w:initials="RG">
+    <w:p>
+      <w:pPr>
+        <w:pStyle w:val="CommentText"/>
+      </w:pPr>
+      <w:r>
+        <w:rPr>
+          <w:rStyle w:val="CommentReference"/>
+        </w:rPr>
+        <w:annotationRef/>
+      </w:r>
+      <w:r>
+        <w:t>V0.3</w:t>
+      </w:r>
+    </w:p>
+  </w:comment>
+</w:comments>
+</file>
+
+<file path=word/commentsExtended.xml><?xml version="1.0" encoding="utf-8"?>
+<w15:commentsEx xmlns:wpc="http://schemas.microsoft.com/office/word/2010/wordprocessingCanvas" xmlns:mc="http://schemas.openxmlformats.org/markup-compatibility/2006" xmlns:o="urn:schemas-microsoft-com:office:office" xmlns:r="http://schemas.openxmlformats.org/officeDocument/2006/relationships" xmlns:m="http://schemas.openxmlformats.org/officeDocument/2006/math" xmlns:v="urn:schemas-microsoft-com:vml" xmlns:wp14="http://schemas.microsoft.com/office/word/2010/wordprocessingDrawing" xmlns:wp="http://schemas.openxmlformats.org/drawingml/2006/wordprocessingDrawing" xmlns:w10="urn:schemas-microsoft-com:office:word" xmlns:w="http://schemas.openxmlformats.org/wordprocessingml/2006/main" xmlns:w14="http://schemas.microsoft.com/office/word/2010/wordml" xmlns:w15="http://schemas.microsoft.com/office/word/2012/wordml" xmlns:wpg="http://schemas.microsoft.com/office/word/2010/wordprocessingGroup" xmlns:wpi="http://schemas.microsoft.com/office/word/2010/wordprocessingInk" xmlns:wne="http://schemas.microsoft.com/office/word/2006/wordml" xmlns:wps="http://schemas.microsoft.com/office/word/2010/wordprocessingShape" mc:Ignorable="w14 w15 wp14">
+  <w15:commentEx w15:paraId="2C1D295F" w15:done="0"/>
+  <w15:commentEx w15:paraId="3A6FAA58" w15:done="0"/>
+  <w15:commentEx w15:paraId="19C70452" w15:done="0"/>
+</w15:commentsEx>
 </file>
 
 <file path=word/endnotes.xml><?xml version="1.0" encoding="utf-8"?>
@@ -7691,7 +7856,7 @@
       <w:rPr>
         <w:noProof/>
       </w:rPr>
-      <w:t>ii</w:t>
+      <w:t>5</w:t>
     </w:r>
     <w:r>
       <w:rPr>
@@ -10438,6 +10603,14 @@
     <w:abstractNumId w:val="10"/>
   </w:num>
 </w:numbering>
+</file>
+
+<file path=word/people.xml><?xml version="1.0" encoding="utf-8"?>
+<w15:people xmlns:wpc="http://schemas.microsoft.com/office/word/2010/wordprocessingCanvas" xmlns:mc="http://schemas.openxmlformats.org/markup-compatibility/2006" xmlns:o="urn:schemas-microsoft-com:office:office" xmlns:r="http://schemas.openxmlformats.org/officeDocument/2006/relationships" xmlns:m="http://schemas.openxmlformats.org/officeDocument/2006/math" xmlns:v="urn:schemas-microsoft-com:vml" xmlns:wp14="http://schemas.microsoft.com/office/word/2010/wordprocessingDrawing" xmlns:wp="http://schemas.openxmlformats.org/drawingml/2006/wordprocessingDrawing" xmlns:w10="urn:schemas-microsoft-com:office:word" xmlns:w="http://schemas.openxmlformats.org/wordprocessingml/2006/main" xmlns:w14="http://schemas.microsoft.com/office/word/2010/wordml" xmlns:w15="http://schemas.microsoft.com/office/word/2012/wordml" xmlns:wpg="http://schemas.microsoft.com/office/word/2010/wordprocessingGroup" xmlns:wpi="http://schemas.microsoft.com/office/word/2010/wordprocessingInk" xmlns:wne="http://schemas.microsoft.com/office/word/2006/wordml" xmlns:wps="http://schemas.microsoft.com/office/word/2010/wordprocessingShape" mc:Ignorable="w14 w15 wp14">
+  <w15:person w15:author="Rui Ganhoto">
+    <w15:presenceInfo w15:providerId="Windows Live" w15:userId="968e87421556deb4"/>
+  </w15:person>
+</w15:people>
 </file>
 
 <file path=word/styles.xml><?xml version="1.0" encoding="utf-8"?>
@@ -11514,7 +11687,7 @@
 </file>
 
 <file path=customXml/itemProps2.xml><?xml version="1.0" encoding="utf-8"?>
-<ds:datastoreItem xmlns:ds="http://schemas.openxmlformats.org/officeDocument/2006/customXml" ds:itemID="{8C3860B9-8F23-4589-A246-A8FD0D748982}">
+<ds:datastoreItem xmlns:ds="http://schemas.openxmlformats.org/officeDocument/2006/customXml" ds:itemID="{754AEB68-EE16-461E-9E10-5BA58114E7DF}">
   <ds:schemaRefs>
     <ds:schemaRef ds:uri="http://schemas.openxmlformats.org/officeDocument/2006/bibliography"/>
   </ds:schemaRefs>

</xml_diff>

<commit_message>
Baselined Weekly Report - Week7.docx
</commit_message>
<xml_diff>
--- a/Docs/Weekly Report/Weekly Report - Week7.docx
+++ b/Docs/Weekly Report/Weekly Report - Week7.docx
@@ -1,6 +1,6 @@
 
 <file path=word/document.xml><?xml version="1.0" encoding="utf-8"?>
-<w:document xmlns:ve="http://schemas.openxmlformats.org/markup-compatibility/2006" xmlns:o="urn:schemas-microsoft-com:office:office" xmlns:r="http://schemas.openxmlformats.org/officeDocument/2006/relationships" xmlns:m="http://schemas.openxmlformats.org/officeDocument/2006/math" xmlns:v="urn:schemas-microsoft-com:vml" xmlns:wp="http://schemas.openxmlformats.org/drawingml/2006/wordprocessingDrawing" xmlns:w10="urn:schemas-microsoft-com:office:word" xmlns:w="http://schemas.openxmlformats.org/wordprocessingml/2006/main" xmlns:wne="http://schemas.microsoft.com/office/word/2006/wordml">
+<w:document xmlns:wpc="http://schemas.microsoft.com/office/word/2010/wordprocessingCanvas" xmlns:mc="http://schemas.openxmlformats.org/markup-compatibility/2006" xmlns:o="urn:schemas-microsoft-com:office:office" xmlns:r="http://schemas.openxmlformats.org/officeDocument/2006/relationships" xmlns:m="http://schemas.openxmlformats.org/officeDocument/2006/math" xmlns:v="urn:schemas-microsoft-com:vml" xmlns:wp14="http://schemas.microsoft.com/office/word/2010/wordprocessingDrawing" xmlns:wp="http://schemas.openxmlformats.org/drawingml/2006/wordprocessingDrawing" xmlns:w10="urn:schemas-microsoft-com:office:word" xmlns:w="http://schemas.openxmlformats.org/wordprocessingml/2006/main" xmlns:w14="http://schemas.microsoft.com/office/word/2010/wordml" xmlns:w15="http://schemas.microsoft.com/office/word/2012/wordml" xmlns:wpg="http://schemas.microsoft.com/office/word/2010/wordprocessingGroup" xmlns:wpi="http://schemas.microsoft.com/office/word/2010/wordprocessingInk" xmlns:wne="http://schemas.microsoft.com/office/word/2006/wordml" xmlns:wps="http://schemas.microsoft.com/office/word/2010/wordprocessingShape" mc:Ignorable="w14 w15 wp14">
   <w:body>
     <w:sdt>
       <w:sdtPr>
@@ -27,7 +27,7 @@
             <w:tblBorders>
               <w:left w:val="single" w:sz="18" w:space="0" w:color="4F81BD" w:themeColor="accent1"/>
             </w:tblBorders>
-            <w:tblLook w:val="04A0"/>
+            <w:tblLook w:val="04A0" w:firstRow="1" w:lastRow="0" w:firstColumn="1" w:lastColumn="0" w:noHBand="0" w:noVBand="1"/>
           </w:tblPr>
           <w:tblGrid>
             <w:gridCol w:w="6987"/>
@@ -43,6 +43,7 @@
                 <w:dataBinding w:prefixMappings="xmlns:ns0='http://schemas.openxmlformats.org/officeDocument/2006/extended-properties'" w:xpath="/ns0:Properties[1]/ns0:Company[1]" w:storeItemID="{6668398D-A668-4E3E-A5EB-62B293D839F1}"/>
                 <w:text/>
               </w:sdtPr>
+              <w:sdtEndPr/>
               <w:sdtContent>
                 <w:tc>
                   <w:tcPr>
@@ -90,6 +91,7 @@
                   <w:dataBinding w:prefixMappings="xmlns:ns0='http://schemas.openxmlformats.org/package/2006/metadata/core-properties' xmlns:ns1='http://purl.org/dc/elements/1.1/'" w:xpath="/ns0:coreProperties[1]/ns1:title[1]" w:storeItemID="{6C3C8BC8-F283-45AE-878A-BAB7291924A1}"/>
                   <w:text/>
                 </w:sdtPr>
+                <w:sdtEndPr/>
                 <w:sdtContent>
                   <w:p>
                     <w:pPr>
@@ -101,7 +103,6 @@
                         <w:szCs w:val="80"/>
                       </w:rPr>
                     </w:pPr>
-                    <w:proofErr w:type="spellStart"/>
                     <w:r>
                       <w:rPr>
                         <w:rFonts w:asciiTheme="majorHAnsi" w:eastAsiaTheme="majorEastAsia" w:hAnsiTheme="majorHAnsi" w:cstheme="majorBidi"/>
@@ -109,29 +110,8 @@
                         <w:sz w:val="80"/>
                         <w:szCs w:val="80"/>
                       </w:rPr>
-                      <w:t>Weekly</w:t>
+                      <w:t>Weekly Report</w:t>
                     </w:r>
-                    <w:proofErr w:type="spellEnd"/>
-                    <w:r>
-                      <w:rPr>
-                        <w:rFonts w:asciiTheme="majorHAnsi" w:eastAsiaTheme="majorEastAsia" w:hAnsiTheme="majorHAnsi" w:cstheme="majorBidi"/>
-                        <w:color w:val="4F81BD" w:themeColor="accent1"/>
-                        <w:sz w:val="80"/>
-                        <w:szCs w:val="80"/>
-                      </w:rPr>
-                      <w:t xml:space="preserve"> </w:t>
-                    </w:r>
-                    <w:proofErr w:type="spellStart"/>
-                    <w:r>
-                      <w:rPr>
-                        <w:rFonts w:asciiTheme="majorHAnsi" w:eastAsiaTheme="majorEastAsia" w:hAnsiTheme="majorHAnsi" w:cstheme="majorBidi"/>
-                        <w:color w:val="4F81BD" w:themeColor="accent1"/>
-                        <w:sz w:val="80"/>
-                        <w:szCs w:val="80"/>
-                      </w:rPr>
-                      <w:t>Report</w:t>
-                    </w:r>
-                    <w:proofErr w:type="spellEnd"/>
                   </w:p>
                 </w:sdtContent>
               </w:sdt>
@@ -148,6 +128,7 @@
                 <w:dataBinding w:prefixMappings="xmlns:ns0='http://schemas.openxmlformats.org/package/2006/metadata/core-properties' xmlns:ns1='http://purl.org/dc/elements/1.1/'" w:xpath="/ns0:coreProperties[1]/ns1:subject[1]" w:storeItemID="{6C3C8BC8-F283-45AE-878A-BAB7291924A1}"/>
                 <w:text/>
               </w:sdtPr>
+              <w:sdtEndPr/>
               <w:sdtContent>
                 <w:tc>
                   <w:tcPr>
@@ -166,33 +147,11 @@
                         <w:rFonts w:asciiTheme="majorHAnsi" w:eastAsiaTheme="majorEastAsia" w:hAnsiTheme="majorHAnsi" w:cstheme="majorBidi"/>
                       </w:rPr>
                     </w:pPr>
-                    <w:proofErr w:type="spellStart"/>
                     <w:r>
                       <w:rPr>
                         <w:rFonts w:asciiTheme="majorHAnsi" w:eastAsiaTheme="majorEastAsia" w:hAnsiTheme="majorHAnsi" w:cstheme="majorBidi"/>
                       </w:rPr>
-                      <w:t>Keep</w:t>
-                    </w:r>
-                    <w:proofErr w:type="spellEnd"/>
-                    <w:r>
-                      <w:rPr>
-                        <w:rFonts w:asciiTheme="majorHAnsi" w:eastAsiaTheme="majorEastAsia" w:hAnsiTheme="majorHAnsi" w:cstheme="majorBidi"/>
-                      </w:rPr>
-                      <w:t xml:space="preserve"> </w:t>
-                    </w:r>
-                    <w:proofErr w:type="spellStart"/>
-                    <w:r>
-                      <w:rPr>
-                        <w:rFonts w:asciiTheme="majorHAnsi" w:eastAsiaTheme="majorEastAsia" w:hAnsiTheme="majorHAnsi" w:cstheme="majorBidi"/>
-                      </w:rPr>
-                      <w:t>Your</w:t>
-                    </w:r>
-                    <w:proofErr w:type="spellEnd"/>
-                    <w:r>
-                      <w:rPr>
-                        <w:rFonts w:asciiTheme="majorHAnsi" w:eastAsiaTheme="majorEastAsia" w:hAnsiTheme="majorHAnsi" w:cstheme="majorBidi"/>
-                      </w:rPr>
-                      <w:t xml:space="preserve"> Time</w:t>
+                      <w:t>Keep Your Time</w:t>
                     </w:r>
                   </w:p>
                 </w:tc>
@@ -206,7 +165,7 @@
           <w:tblPr>
             <w:tblpPr w:leftFromText="187" w:rightFromText="187" w:horzAnchor="margin" w:tblpXSpec="center" w:tblpYSpec="bottom"/>
             <w:tblW w:w="4000" w:type="pct"/>
-            <w:tblLook w:val="04A0"/>
+            <w:tblLook w:val="04A0" w:firstRow="1" w:lastRow="0" w:firstColumn="1" w:lastColumn="0" w:noHBand="0" w:noVBand="1"/>
           </w:tblPr>
           <w:tblGrid>
             <w:gridCol w:w="6987"/>
@@ -232,6 +191,7 @@
                   <w:dataBinding w:prefixMappings="xmlns:ns0='http://schemas.openxmlformats.org/package/2006/metadata/core-properties' xmlns:ns1='http://purl.org/dc/elements/1.1/'" w:xpath="/ns0:coreProperties[1]/ns1:creator[1]" w:storeItemID="{6C3C8BC8-F283-45AE-878A-BAB7291924A1}"/>
                   <w:text/>
                 </w:sdtPr>
+                <w:sdtEndPr/>
                 <w:sdtContent>
                   <w:p>
                     <w:pPr>
@@ -264,6 +224,7 @@
                     <w:calendar w:val="gregorian"/>
                   </w:date>
                 </w:sdtPr>
+                <w:sdtEndPr/>
                 <w:sdtContent>
                   <w:p>
                     <w:pPr>
@@ -394,41 +355,13 @@
               <w:szCs w:val="24"/>
             </w:rPr>
           </w:pPr>
-          <w:proofErr w:type="gramStart"/>
           <w:r>
             <w:rPr>
               <w:b/>
               <w:sz w:val="24"/>
               <w:szCs w:val="24"/>
             </w:rPr>
-            <w:t>Team</w:t>
-          </w:r>
-          <w:proofErr w:type="gramEnd"/>
-          <w:r>
-            <w:rPr>
-              <w:b/>
-              <w:sz w:val="24"/>
-              <w:szCs w:val="24"/>
-            </w:rPr>
-            <w:t xml:space="preserve"> </w:t>
-          </w:r>
-          <w:proofErr w:type="spellStart"/>
-          <w:r>
-            <w:rPr>
-              <w:b/>
-              <w:sz w:val="24"/>
-              <w:szCs w:val="24"/>
-            </w:rPr>
-            <w:t>Members</w:t>
-          </w:r>
-          <w:proofErr w:type="spellEnd"/>
-          <w:r>
-            <w:rPr>
-              <w:b/>
-              <w:sz w:val="24"/>
-              <w:szCs w:val="24"/>
-            </w:rPr>
-            <w:t>:</w:t>
+            <w:t>Team Members:</w:t>
           </w:r>
         </w:p>
         <w:p>
@@ -654,12 +587,6 @@
           <w:lang w:val="en-US"/>
         </w:rPr>
       </w:pPr>
-      <w:r>
-        <w:rPr>
-          <w:rStyle w:val="Refdecomentrio"/>
-        </w:rPr>
-        <w:commentReference w:id="0"/>
-      </w:r>
     </w:p>
     <w:sdt>
       <w:sdtPr>
@@ -678,16 +605,15 @@
           <w:docPartUnique/>
         </w:docPartObj>
       </w:sdtPr>
+      <w:sdtEndPr/>
       <w:sdtContent>
         <w:p>
           <w:pPr>
-            <w:pStyle w:val="Ttulodondice"/>
+            <w:pStyle w:val="Cabealhodondice"/>
           </w:pPr>
-          <w:proofErr w:type="spellStart"/>
           <w:r>
             <w:t>Content</w:t>
           </w:r>
-          <w:proofErr w:type="spellEnd"/>
         </w:p>
         <w:p>
           <w:pPr>
@@ -717,7 +643,7 @@
             </w:rPr>
             <w:fldChar w:fldCharType="separate"/>
           </w:r>
-          <w:hyperlink w:anchor="_Toc353724728" w:history="1">
+          <w:hyperlink w:anchor="_Toc353823776" w:history="1">
             <w:r>
               <w:rPr>
                 <w:rStyle w:val="Hiperligao"/>
@@ -761,7 +687,7 @@
                 <w:noProof/>
                 <w:webHidden/>
               </w:rPr>
-              <w:instrText xml:space="preserve"> PAGEREF _Toc353724728 \h </w:instrText>
+              <w:instrText xml:space="preserve"> PAGEREF _Toc353823776 \h </w:instrText>
             </w:r>
             <w:r>
               <w:rPr>
@@ -805,7 +731,7 @@
               <w:lang w:eastAsia="pt-PT"/>
             </w:rPr>
           </w:pPr>
-          <w:hyperlink w:anchor="_Toc353724729" w:history="1">
+          <w:hyperlink w:anchor="_Toc353823777" w:history="1">
             <w:r>
               <w:rPr>
                 <w:rStyle w:val="Hiperligao"/>
@@ -849,7 +775,7 @@
                 <w:noProof/>
                 <w:webHidden/>
               </w:rPr>
-              <w:instrText xml:space="preserve"> PAGEREF _Toc353724729 \h </w:instrText>
+              <w:instrText xml:space="preserve"> PAGEREF _Toc353823777 \h </w:instrText>
             </w:r>
             <w:r>
               <w:rPr>
@@ -893,7 +819,7 @@
               <w:lang w:eastAsia="pt-PT"/>
             </w:rPr>
           </w:pPr>
-          <w:hyperlink w:anchor="_Toc353724730" w:history="1">
+          <w:hyperlink w:anchor="_Toc353823778" w:history="1">
             <w:r>
               <w:rPr>
                 <w:rStyle w:val="Hiperligao"/>
@@ -937,7 +863,7 @@
                 <w:noProof/>
                 <w:webHidden/>
               </w:rPr>
-              <w:instrText xml:space="preserve"> PAGEREF _Toc353724730 \h </w:instrText>
+              <w:instrText xml:space="preserve"> PAGEREF _Toc353823778 \h </w:instrText>
             </w:r>
             <w:r>
               <w:rPr>
@@ -981,7 +907,7 @@
               <w:lang w:eastAsia="pt-PT"/>
             </w:rPr>
           </w:pPr>
-          <w:hyperlink w:anchor="_Toc353724731" w:history="1">
+          <w:hyperlink w:anchor="_Toc353823779" w:history="1">
             <w:r>
               <w:rPr>
                 <w:rStyle w:val="Hiperligao"/>
@@ -1025,7 +951,7 @@
                 <w:noProof/>
                 <w:webHidden/>
               </w:rPr>
-              <w:instrText xml:space="preserve"> PAGEREF _Toc353724731 \h </w:instrText>
+              <w:instrText xml:space="preserve"> PAGEREF _Toc353823779 \h </w:instrText>
             </w:r>
             <w:r>
               <w:rPr>
@@ -1069,7 +995,7 @@
               <w:lang w:eastAsia="pt-PT"/>
             </w:rPr>
           </w:pPr>
-          <w:hyperlink w:anchor="_Toc353724732" w:history="1">
+          <w:hyperlink w:anchor="_Toc353823780" w:history="1">
             <w:r>
               <w:rPr>
                 <w:rStyle w:val="Hiperligao"/>
@@ -1113,7 +1039,7 @@
                 <w:noProof/>
                 <w:webHidden/>
               </w:rPr>
-              <w:instrText xml:space="preserve"> PAGEREF _Toc353724732 \h </w:instrText>
+              <w:instrText xml:space="preserve"> PAGEREF _Toc353823780 \h </w:instrText>
             </w:r>
             <w:r>
               <w:rPr>
@@ -1157,7 +1083,7 @@
               <w:lang w:eastAsia="pt-PT"/>
             </w:rPr>
           </w:pPr>
-          <w:hyperlink w:anchor="_Toc353724733" w:history="1">
+          <w:hyperlink w:anchor="_Toc353823781" w:history="1">
             <w:r>
               <w:rPr>
                 <w:rStyle w:val="Hiperligao"/>
@@ -1201,7 +1127,7 @@
                 <w:noProof/>
                 <w:webHidden/>
               </w:rPr>
-              <w:instrText xml:space="preserve"> PAGEREF _Toc353724733 \h </w:instrText>
+              <w:instrText xml:space="preserve"> PAGEREF _Toc353823781 \h </w:instrText>
             </w:r>
             <w:r>
               <w:rPr>
@@ -1245,7 +1171,7 @@
               <w:lang w:eastAsia="pt-PT"/>
             </w:rPr>
           </w:pPr>
-          <w:hyperlink w:anchor="_Toc353724734" w:history="1">
+          <w:hyperlink w:anchor="_Toc353823782" w:history="1">
             <w:r>
               <w:rPr>
                 <w:rStyle w:val="Hiperligao"/>
@@ -1289,7 +1215,7 @@
                 <w:noProof/>
                 <w:webHidden/>
               </w:rPr>
-              <w:instrText xml:space="preserve"> PAGEREF _Toc353724734 \h </w:instrText>
+              <w:instrText xml:space="preserve"> PAGEREF _Toc353823782 \h </w:instrText>
             </w:r>
             <w:r>
               <w:rPr>
@@ -1333,7 +1259,7 @@
               <w:lang w:eastAsia="pt-PT"/>
             </w:rPr>
           </w:pPr>
-          <w:hyperlink w:anchor="_Toc353724735" w:history="1">
+          <w:hyperlink w:anchor="_Toc353823783" w:history="1">
             <w:r>
               <w:rPr>
                 <w:rStyle w:val="Hiperligao"/>
@@ -1377,7 +1303,7 @@
                 <w:noProof/>
                 <w:webHidden/>
               </w:rPr>
-              <w:instrText xml:space="preserve"> PAGEREF _Toc353724735 \h </w:instrText>
+              <w:instrText xml:space="preserve"> PAGEREF _Toc353823783 \h </w:instrText>
             </w:r>
             <w:r>
               <w:rPr>
@@ -1421,7 +1347,7 @@
               <w:lang w:eastAsia="pt-PT"/>
             </w:rPr>
           </w:pPr>
-          <w:hyperlink w:anchor="_Toc353724736" w:history="1">
+          <w:hyperlink w:anchor="_Toc353823784" w:history="1">
             <w:r>
               <w:rPr>
                 <w:rStyle w:val="Hiperligao"/>
@@ -1465,7 +1391,7 @@
                 <w:noProof/>
                 <w:webHidden/>
               </w:rPr>
-              <w:instrText xml:space="preserve"> PAGEREF _Toc353724736 \h </w:instrText>
+              <w:instrText xml:space="preserve"> PAGEREF _Toc353823784 \h </w:instrText>
             </w:r>
             <w:r>
               <w:rPr>
@@ -1509,7 +1435,7 @@
               <w:lang w:eastAsia="pt-PT"/>
             </w:rPr>
           </w:pPr>
-          <w:hyperlink w:anchor="_Toc353724737" w:history="1">
+          <w:hyperlink w:anchor="_Toc353823785" w:history="1">
             <w:r>
               <w:rPr>
                 <w:rStyle w:val="Hiperligao"/>
@@ -1553,7 +1479,7 @@
                 <w:noProof/>
                 <w:webHidden/>
               </w:rPr>
-              <w:instrText xml:space="preserve"> PAGEREF _Toc353724737 \h </w:instrText>
+              <w:instrText xml:space="preserve"> PAGEREF _Toc353823785 \h </w:instrText>
             </w:r>
             <w:r>
               <w:rPr>
@@ -1597,7 +1523,7 @@
               <w:lang w:eastAsia="pt-PT"/>
             </w:rPr>
           </w:pPr>
-          <w:hyperlink w:anchor="_Toc353724738" w:history="1">
+          <w:hyperlink w:anchor="_Toc353823786" w:history="1">
             <w:r>
               <w:rPr>
                 <w:rStyle w:val="Hiperligao"/>
@@ -1641,7 +1567,7 @@
                 <w:noProof/>
                 <w:webHidden/>
               </w:rPr>
-              <w:instrText xml:space="preserve"> PAGEREF _Toc353724738 \h </w:instrText>
+              <w:instrText xml:space="preserve"> PAGEREF _Toc353823786 \h </w:instrText>
             </w:r>
             <w:r>
               <w:rPr>
@@ -1683,7 +1609,6 @@
       </w:sdtContent>
     </w:sdt>
     <w:p>
-      <w:proofErr w:type="spellStart"/>
       <w:r>
         <w:rPr>
           <w:rFonts w:asciiTheme="majorHAnsi" w:eastAsiaTheme="majorEastAsia" w:hAnsiTheme="majorHAnsi" w:cstheme="majorBidi"/>
@@ -1695,7 +1620,6 @@
         </w:rPr>
         <w:t>Images</w:t>
       </w:r>
-      <w:proofErr w:type="spellEnd"/>
     </w:p>
     <w:p>
       <w:pPr>
@@ -1724,7 +1648,7 @@
         </w:rPr>
         <w:fldChar w:fldCharType="separate"/>
       </w:r>
-      <w:hyperlink w:anchor="_Toc353724777" w:history="1">
+      <w:hyperlink w:anchor="_Toc353823787" w:history="1">
         <w:r>
           <w:rPr>
             <w:rStyle w:val="Hiperligao"/>
@@ -1752,7 +1676,7 @@
             <w:noProof/>
             <w:webHidden/>
           </w:rPr>
-          <w:instrText xml:space="preserve"> PAGEREF _Toc353724777 \h </w:instrText>
+          <w:instrText xml:space="preserve"> PAGEREF _Toc353823787 \h </w:instrText>
         </w:r>
         <w:r>
           <w:rPr>
@@ -1795,7 +1719,7 @@
           <w:lang w:eastAsia="pt-PT"/>
         </w:rPr>
       </w:pPr>
-      <w:hyperlink w:anchor="_Toc353724778" w:history="1">
+      <w:hyperlink w:anchor="_Toc353823788" w:history="1">
         <w:r>
           <w:rPr>
             <w:rStyle w:val="Hiperligao"/>
@@ -1823,7 +1747,7 @@
             <w:noProof/>
             <w:webHidden/>
           </w:rPr>
-          <w:instrText xml:space="preserve"> PAGEREF _Toc353724778 \h </w:instrText>
+          <w:instrText xml:space="preserve"> PAGEREF _Toc353823788 \h </w:instrText>
         </w:r>
         <w:r>
           <w:rPr>
@@ -1866,7 +1790,7 @@
           <w:lang w:eastAsia="pt-PT"/>
         </w:rPr>
       </w:pPr>
-      <w:hyperlink w:anchor="_Toc353724779" w:history="1">
+      <w:hyperlink w:anchor="_Toc353823789" w:history="1">
         <w:r>
           <w:rPr>
             <w:rStyle w:val="Hiperligao"/>
@@ -1894,7 +1818,7 @@
             <w:noProof/>
             <w:webHidden/>
           </w:rPr>
-          <w:instrText xml:space="preserve"> PAGEREF _Toc353724779 \h </w:instrText>
+          <w:instrText xml:space="preserve"> PAGEREF _Toc353823789 \h </w:instrText>
         </w:r>
         <w:r>
           <w:rPr>
@@ -1934,7 +1858,6 @@
       </w:r>
     </w:p>
     <w:p>
-      <w:proofErr w:type="spellStart"/>
       <w:r>
         <w:rPr>
           <w:rFonts w:asciiTheme="majorHAnsi" w:eastAsiaTheme="majorEastAsia" w:hAnsiTheme="majorHAnsi" w:cstheme="majorBidi"/>
@@ -1946,7 +1869,6 @@
         </w:rPr>
         <w:t>Tables</w:t>
       </w:r>
-      <w:proofErr w:type="spellEnd"/>
     </w:p>
     <w:p>
       <w:pPr>
@@ -1975,7 +1897,7 @@
         </w:rPr>
         <w:fldChar w:fldCharType="separate"/>
       </w:r>
-      <w:hyperlink w:anchor="_Toc353724781" w:history="1">
+      <w:hyperlink w:anchor="_Toc353823790" w:history="1">
         <w:r>
           <w:rPr>
             <w:rStyle w:val="Hiperligao"/>
@@ -2003,7 +1925,7 @@
             <w:noProof/>
             <w:webHidden/>
           </w:rPr>
-          <w:instrText xml:space="preserve"> PAGEREF _Toc353724781 \h </w:instrText>
+          <w:instrText xml:space="preserve"> PAGEREF _Toc353823790 \h </w:instrText>
         </w:r>
         <w:r>
           <w:rPr>
@@ -2046,7 +1968,7 @@
           <w:lang w:eastAsia="pt-PT"/>
         </w:rPr>
       </w:pPr>
-      <w:hyperlink w:anchor="_Toc353724782" w:history="1">
+      <w:hyperlink w:anchor="_Toc353823791" w:history="1">
         <w:r>
           <w:rPr>
             <w:rStyle w:val="Hiperligao"/>
@@ -2074,7 +1996,7 @@
             <w:noProof/>
             <w:webHidden/>
           </w:rPr>
-          <w:instrText xml:space="preserve"> PAGEREF _Toc353724782 \h </w:instrText>
+          <w:instrText xml:space="preserve"> PAGEREF _Toc353823791 \h </w:instrText>
         </w:r>
         <w:r>
           <w:rPr>
@@ -2117,7 +2039,7 @@
           <w:lang w:eastAsia="pt-PT"/>
         </w:rPr>
       </w:pPr>
-      <w:hyperlink w:anchor="_Toc353724783" w:history="1">
+      <w:hyperlink w:anchor="_Toc353823792" w:history="1">
         <w:r>
           <w:rPr>
             <w:rStyle w:val="Hiperligao"/>
@@ -2145,7 +2067,7 @@
             <w:noProof/>
             <w:webHidden/>
           </w:rPr>
-          <w:instrText xml:space="preserve"> PAGEREF _Toc353724783 \h </w:instrText>
+          <w:instrText xml:space="preserve"> PAGEREF _Toc353823792 \h </w:instrText>
         </w:r>
         <w:r>
           <w:rPr>
@@ -2183,6 +2105,8 @@
         </w:rPr>
         <w:fldChar w:fldCharType="end"/>
       </w:r>
+      <w:bookmarkStart w:id="0" w:name="_GoBack"/>
+      <w:bookmarkEnd w:id="0"/>
     </w:p>
     <w:p>
       <w:r>
@@ -2194,7 +2118,7 @@
       <w:tblPr>
         <w:tblStyle w:val="Tabelacomgrelha"/>
         <w:tblW w:w="9606" w:type="dxa"/>
-        <w:tblLook w:val="04A0"/>
+        <w:tblLook w:val="04A0" w:firstRow="1" w:lastRow="0" w:firstColumn="1" w:lastColumn="0" w:noHBand="0" w:noVBand="1"/>
       </w:tblPr>
       <w:tblGrid>
         <w:gridCol w:w="1668"/>
@@ -2356,6 +2280,7 @@
                 <w:calendar w:val="gregorian"/>
               </w:date>
             </w:sdtPr>
+            <w:sdtEndPr/>
             <w:sdtContent>
               <w:p>
                 <w:pPr>
@@ -2402,7 +2327,6 @@
             <w:pPr>
               <w:jc w:val="center"/>
             </w:pPr>
-            <w:proofErr w:type="gramStart"/>
             <w:r>
               <w:t>a211</w:t>
             </w:r>
@@ -2412,7 +2336,6 @@
             <w:r>
               <w:t>@alunos.isec.pt</w:t>
             </w:r>
-            <w:proofErr w:type="gramEnd"/>
           </w:p>
         </w:tc>
         <w:tc>
@@ -2424,11 +2347,9 @@
             <w:pPr>
               <w:jc w:val="center"/>
             </w:pPr>
-            <w:proofErr w:type="spellStart"/>
             <w:r>
               <w:t>Author</w:t>
             </w:r>
-            <w:proofErr w:type="spellEnd"/>
           </w:p>
         </w:tc>
       </w:tr>
@@ -2477,7 +2398,6 @@
             <w:pPr>
               <w:jc w:val="center"/>
             </w:pPr>
-            <w:proofErr w:type="gramStart"/>
             <w:r>
               <w:t>a211</w:t>
             </w:r>
@@ -2487,7 +2407,6 @@
             <w:r>
               <w:t>@alunos.isec.pt</w:t>
             </w:r>
-            <w:proofErr w:type="gramEnd"/>
           </w:p>
         </w:tc>
         <w:tc>
@@ -2499,11 +2418,9 @@
             <w:pPr>
               <w:jc w:val="center"/>
             </w:pPr>
-            <w:proofErr w:type="spellStart"/>
             <w:r>
               <w:t>Contributor</w:t>
             </w:r>
-            <w:proofErr w:type="spellEnd"/>
           </w:p>
         </w:tc>
       </w:tr>
@@ -2552,7 +2469,6 @@
             <w:pPr>
               <w:jc w:val="center"/>
             </w:pPr>
-            <w:proofErr w:type="gramStart"/>
             <w:r>
               <w:t>a211</w:t>
             </w:r>
@@ -2562,7 +2478,6 @@
             <w:r>
               <w:t>@alunos.isec.pt</w:t>
             </w:r>
-            <w:proofErr w:type="gramEnd"/>
           </w:p>
         </w:tc>
         <w:tc>
@@ -2574,11 +2489,9 @@
             <w:pPr>
               <w:jc w:val="center"/>
             </w:pPr>
-            <w:proofErr w:type="spellStart"/>
             <w:r>
               <w:t>Contributor</w:t>
             </w:r>
-            <w:proofErr w:type="spellEnd"/>
           </w:p>
         </w:tc>
       </w:tr>
@@ -2627,11 +2540,9 @@
             <w:pPr>
               <w:jc w:val="center"/>
             </w:pPr>
-            <w:proofErr w:type="gramStart"/>
             <w:r>
               <w:t>a21170460@alunos.isec.pt</w:t>
             </w:r>
-            <w:proofErr w:type="gramEnd"/>
           </w:p>
         </w:tc>
         <w:tc>
@@ -2643,11 +2554,9 @@
             <w:pPr>
               <w:jc w:val="center"/>
             </w:pPr>
-            <w:proofErr w:type="spellStart"/>
             <w:r>
               <w:t>Contributor</w:t>
             </w:r>
-            <w:proofErr w:type="spellEnd"/>
           </w:p>
         </w:tc>
       </w:tr>
@@ -2809,7 +2718,7 @@
           <w:lang w:val="en-US"/>
         </w:rPr>
       </w:pPr>
-      <w:bookmarkStart w:id="1" w:name="_Toc353724781"/>
+      <w:bookmarkStart w:id="1" w:name="_Toc353823790"/>
       <w:r>
         <w:rPr>
           <w:lang w:val="en-US"/>
@@ -2873,15 +2782,15 @@
       <w:tblPr>
         <w:tblStyle w:val="Tabelacomgrelha"/>
         <w:tblW w:w="9607" w:type="dxa"/>
-        <w:tblLook w:val="04A0"/>
+        <w:tblLook w:val="04A0" w:firstRow="1" w:lastRow="0" w:firstColumn="1" w:lastColumn="0" w:noHBand="0" w:noVBand="1"/>
       </w:tblPr>
       <w:tblGrid>
-        <w:gridCol w:w="1354"/>
-        <w:gridCol w:w="2227"/>
-        <w:gridCol w:w="1668"/>
-        <w:gridCol w:w="1127"/>
-        <w:gridCol w:w="1410"/>
-        <w:gridCol w:w="1821"/>
+        <w:gridCol w:w="1384"/>
+        <w:gridCol w:w="2268"/>
+        <w:gridCol w:w="1701"/>
+        <w:gridCol w:w="992"/>
+        <w:gridCol w:w="1418"/>
+        <w:gridCol w:w="1844"/>
       </w:tblGrid>
       <w:tr>
         <w:tc>
@@ -3089,6 +2998,7 @@
                 <w:calendar w:val="gregorian"/>
               </w:date>
             </w:sdtPr>
+            <w:sdtEndPr/>
             <w:sdtContent>
               <w:p>
                 <w:pPr>
@@ -3143,16 +3053,8 @@
               <w:rPr>
                 <w:lang w:val="en-US"/>
               </w:rPr>
-              <w:t xml:space="preserve">Filipe </w:t>
-            </w:r>
-            <w:proofErr w:type="spellStart"/>
-            <w:r>
-              <w:rPr>
-                <w:lang w:val="en-US"/>
-              </w:rPr>
-              <w:t>Brandão</w:t>
-            </w:r>
-            <w:proofErr w:type="spellEnd"/>
+              <w:t>Filipe Brandão</w:t>
+            </w:r>
           </w:p>
         </w:tc>
         <w:tc>
@@ -3201,19 +3103,11 @@
                 <w:lang w:val="en-US"/>
               </w:rPr>
             </w:pPr>
-            <w:commentRangeStart w:id="2"/>
-            <w:r>
-              <w:rPr>
-                <w:lang w:val="en-US"/>
-              </w:rPr>
-              <w:t>Ready for Revision</w:t>
-            </w:r>
-            <w:commentRangeEnd w:id="2"/>
-            <w:r>
-              <w:rPr>
-                <w:rStyle w:val="Refdecomentrio"/>
-              </w:rPr>
-              <w:commentReference w:id="2"/>
+            <w:r>
+              <w:rPr>
+                <w:lang w:val="en-US"/>
+              </w:rPr>
+              <w:t>Draft</w:t>
             </w:r>
           </w:p>
         </w:tc>
@@ -3229,7 +3123,6 @@
               <w:pStyle w:val="SemEspaamento"/>
               <w:jc w:val="center"/>
               <w:rPr>
-                <w:rFonts w:eastAsiaTheme="minorHAnsi"/>
                 <w:lang w:val="en-US"/>
               </w:rPr>
             </w:pPr>
@@ -3237,7 +3130,7 @@
               <w:rPr>
                 <w:lang w:val="en-US"/>
               </w:rPr>
-              <w:t>15-04-2013</w:t>
+              <w:t>14-04-2013</w:t>
             </w:r>
           </w:p>
         </w:tc>
@@ -3257,7 +3150,7 @@
               <w:rPr>
                 <w:lang w:val="en-US"/>
               </w:rPr>
-              <w:t>Document reviewed</w:t>
+              <w:t>Changing state</w:t>
             </w:r>
           </w:p>
         </w:tc>
@@ -3273,19 +3166,11 @@
                 <w:lang w:val="en-US"/>
               </w:rPr>
             </w:pPr>
-            <w:proofErr w:type="spellStart"/>
-            <w:r>
-              <w:rPr>
-                <w:lang w:val="en-US"/>
-              </w:rPr>
-              <w:t>Mário</w:t>
-            </w:r>
-            <w:proofErr w:type="spellEnd"/>
-            <w:r>
-              <w:rPr>
-                <w:lang w:val="en-US"/>
-              </w:rPr>
-              <w:t xml:space="preserve"> Oliveira</w:t>
+            <w:r>
+              <w:rPr>
+                <w:lang w:val="en-US"/>
+              </w:rPr>
+              <w:t>Filipe Brandão</w:t>
             </w:r>
           </w:p>
         </w:tc>
@@ -3301,19 +3186,11 @@
                 <w:lang w:val="en-US"/>
               </w:rPr>
             </w:pPr>
-            <w:commentRangeStart w:id="3"/>
             <w:r>
               <w:rPr>
                 <w:lang w:val="en-US"/>
               </w:rPr>
               <w:t>0.1</w:t>
-            </w:r>
-            <w:commentRangeEnd w:id="3"/>
-            <w:r>
-              <w:rPr>
-                <w:rStyle w:val="Refdecomentrio"/>
-              </w:rPr>
-              <w:commentReference w:id="3"/>
             </w:r>
           </w:p>
         </w:tc>
@@ -3370,7 +3247,6 @@
             </w:pPr>
             <w:r>
               <w:rPr>
-                <w:rFonts w:eastAsiaTheme="minorHAnsi"/>
                 <w:lang w:val="en-US"/>
               </w:rPr>
               <w:t>15-04-2013</w:t>
@@ -3393,7 +3269,7 @@
               <w:rPr>
                 <w:lang w:val="en-US"/>
               </w:rPr>
-              <w:t>Changing State</w:t>
+              <w:t>Document reviewed</w:t>
             </w:r>
           </w:p>
         </w:tc>
@@ -3413,16 +3289,8 @@
               <w:rPr>
                 <w:lang w:val="en-US"/>
               </w:rPr>
-              <w:t xml:space="preserve">Filipe </w:t>
-            </w:r>
-            <w:proofErr w:type="spellStart"/>
-            <w:r>
-              <w:rPr>
-                <w:lang w:val="en-US"/>
-              </w:rPr>
-              <w:t>Brandão</w:t>
-            </w:r>
-            <w:proofErr w:type="spellEnd"/>
+              <w:t>Mário Oliveira</w:t>
+            </w:r>
           </w:p>
         </w:tc>
         <w:tc>
@@ -3437,27 +3305,11 @@
                 <w:lang w:val="en-US"/>
               </w:rPr>
             </w:pPr>
-            <w:commentRangeStart w:id="4"/>
-            <w:commentRangeStart w:id="5"/>
             <w:r>
               <w:rPr>
                 <w:lang w:val="en-US"/>
               </w:rPr>
               <w:t>0.1</w:t>
-            </w:r>
-            <w:commentRangeEnd w:id="4"/>
-            <w:r>
-              <w:rPr>
-                <w:rStyle w:val="Refdecomentrio"/>
-              </w:rPr>
-              <w:commentReference w:id="4"/>
-            </w:r>
-            <w:commentRangeEnd w:id="5"/>
-            <w:r>
-              <w:rPr>
-                <w:rStyle w:val="Refdecomentrio"/>
-              </w:rPr>
-              <w:commentReference w:id="5"/>
             </w:r>
           </w:p>
         </w:tc>
@@ -3492,7 +3344,7 @@
               <w:rPr>
                 <w:lang w:val="en-US"/>
               </w:rPr>
-              <w:t>Ready for Approval</w:t>
+              <w:t>Ready for Revision</w:t>
             </w:r>
           </w:p>
         </w:tc>
@@ -3537,7 +3389,7 @@
               <w:rPr>
                 <w:lang w:val="en-US"/>
               </w:rPr>
-              <w:t>Document Approved</w:t>
+              <w:t>Changing State</w:t>
             </w:r>
           </w:p>
         </w:tc>
@@ -3553,6 +3405,12 @@
                 <w:lang w:val="en-US"/>
               </w:rPr>
             </w:pPr>
+            <w:r>
+              <w:rPr>
+                <w:lang w:val="en-US"/>
+              </w:rPr>
+              <w:t>Filipe Brandão</w:t>
+            </w:r>
           </w:p>
         </w:tc>
         <w:tc>
@@ -3571,7 +3429,13 @@
               <w:rPr>
                 <w:lang w:val="en-US"/>
               </w:rPr>
-              <w:t>0.1</w:t>
+              <w:t>0.</w:t>
+            </w:r>
+            <w:r>
+              <w:rPr>
+                <w:lang w:val="en-US"/>
+              </w:rPr>
+              <w:t>2</w:t>
             </w:r>
           </w:p>
         </w:tc>
@@ -3587,28 +3451,6 @@
                 <w:lang w:val="en-US"/>
               </w:rPr>
             </w:pPr>
-            <w:proofErr w:type="spellStart"/>
-            <w:r>
-              <w:rPr>
-                <w:lang w:val="en-US"/>
-              </w:rPr>
-              <w:t>Rui</w:t>
-            </w:r>
-            <w:proofErr w:type="spellEnd"/>
-            <w:r>
-              <w:rPr>
-                <w:lang w:val="en-US"/>
-              </w:rPr>
-              <w:t xml:space="preserve"> </w:t>
-            </w:r>
-            <w:proofErr w:type="spellStart"/>
-            <w:r>
-              <w:rPr>
-                <w:lang w:val="en-US"/>
-              </w:rPr>
-              <w:t>Ganhoto</w:t>
-            </w:r>
-            <w:proofErr w:type="spellEnd"/>
           </w:p>
         </w:tc>
         <w:tc>
@@ -3673,7 +3515,7 @@
               <w:rPr>
                 <w:lang w:val="en-US"/>
               </w:rPr>
-              <w:t>Approved</w:t>
+              <w:t>Document Approved</w:t>
             </w:r>
           </w:p>
         </w:tc>
@@ -3707,7 +3549,13 @@
               <w:rPr>
                 <w:lang w:val="en-US"/>
               </w:rPr>
-              <w:t>0.1</w:t>
+              <w:t>0.</w:t>
+            </w:r>
+            <w:r>
+              <w:rPr>
+                <w:lang w:val="en-US"/>
+              </w:rPr>
+              <w:t>2</w:t>
             </w:r>
           </w:p>
         </w:tc>
@@ -3727,7 +3575,7 @@
               <w:rPr>
                 <w:lang w:val="en-US"/>
               </w:rPr>
-              <w:t>Carla Machado</w:t>
+              <w:t>Rui Ganhoto</w:t>
             </w:r>
           </w:p>
         </w:tc>
@@ -3744,6 +3592,12 @@
                 <w:lang w:val="en-US"/>
               </w:rPr>
             </w:pPr>
+            <w:r>
+              <w:rPr>
+                <w:lang w:val="en-US"/>
+              </w:rPr>
+              <w:t>Ready for Approval</w:t>
+            </w:r>
           </w:p>
         </w:tc>
       </w:tr>
@@ -3762,6 +3616,13 @@
                 <w:lang w:val="en-US"/>
               </w:rPr>
             </w:pPr>
+            <w:r>
+              <w:rPr>
+                <w:rFonts w:eastAsiaTheme="minorHAnsi"/>
+                <w:lang w:val="en-US"/>
+              </w:rPr>
+              <w:t>15-04-2013</w:t>
+            </w:r>
           </w:p>
         </w:tc>
         <w:tc>
@@ -3776,6 +3637,12 @@
                 <w:lang w:val="en-US"/>
               </w:rPr>
             </w:pPr>
+            <w:r>
+              <w:rPr>
+                <w:lang w:val="en-US"/>
+              </w:rPr>
+              <w:t>Approved</w:t>
+            </w:r>
           </w:p>
         </w:tc>
         <w:tc>
@@ -3804,6 +3671,18 @@
                 <w:lang w:val="en-US"/>
               </w:rPr>
             </w:pPr>
+            <w:r>
+              <w:rPr>
+                <w:lang w:val="en-US"/>
+              </w:rPr>
+              <w:t>0.</w:t>
+            </w:r>
+            <w:r>
+              <w:rPr>
+                <w:lang w:val="en-US"/>
+              </w:rPr>
+              <w:t>2</w:t>
+            </w:r>
           </w:p>
         </w:tc>
         <w:tc>
@@ -3818,6 +3697,12 @@
                 <w:lang w:val="en-US"/>
               </w:rPr>
             </w:pPr>
+            <w:r>
+              <w:rPr>
+                <w:lang w:val="en-US"/>
+              </w:rPr>
+              <w:t>Carla Machado</w:t>
+            </w:r>
           </w:p>
         </w:tc>
         <w:tc>
@@ -3833,6 +3718,132 @@
                 <w:lang w:val="en-US"/>
               </w:rPr>
             </w:pPr>
+            <w:r>
+              <w:rPr>
+                <w:lang w:val="en-US"/>
+              </w:rPr>
+              <w:t>Ready for Approval</w:t>
+            </w:r>
+          </w:p>
+        </w:tc>
+      </w:tr>
+      <w:tr>
+        <w:tc>
+          <w:tcPr>
+            <w:tcW w:w="1384" w:type="dxa"/>
+            <w:vAlign w:val="center"/>
+          </w:tcPr>
+          <w:p>
+            <w:pPr>
+              <w:pStyle w:val="SemEspaamento"/>
+              <w:jc w:val="center"/>
+              <w:rPr>
+                <w:rFonts w:eastAsiaTheme="minorHAnsi"/>
+                <w:lang w:val="en-US"/>
+              </w:rPr>
+            </w:pPr>
+            <w:r>
+              <w:rPr>
+                <w:rFonts w:eastAsiaTheme="minorHAnsi"/>
+                <w:lang w:val="en-US"/>
+              </w:rPr>
+              <w:t>15-04-2013</w:t>
+            </w:r>
+          </w:p>
+        </w:tc>
+        <w:tc>
+          <w:tcPr>
+            <w:tcW w:w="2268" w:type="dxa"/>
+            <w:vAlign w:val="center"/>
+          </w:tcPr>
+          <w:p>
+            <w:pPr>
+              <w:jc w:val="center"/>
+              <w:rPr>
+                <w:lang w:val="en-US"/>
+              </w:rPr>
+            </w:pPr>
+            <w:r>
+              <w:rPr>
+                <w:lang w:val="en-US"/>
+              </w:rPr>
+              <w:t>Baselined</w:t>
+            </w:r>
+          </w:p>
+        </w:tc>
+        <w:tc>
+          <w:tcPr>
+            <w:tcW w:w="1701" w:type="dxa"/>
+            <w:vAlign w:val="center"/>
+          </w:tcPr>
+          <w:p>
+            <w:pPr>
+              <w:jc w:val="center"/>
+              <w:rPr>
+                <w:lang w:val="en-US"/>
+              </w:rPr>
+            </w:pPr>
+            <w:r>
+              <w:rPr>
+                <w:lang w:val="en-US"/>
+              </w:rPr>
+              <w:t>Filipe Brandão</w:t>
+            </w:r>
+          </w:p>
+        </w:tc>
+        <w:tc>
+          <w:tcPr>
+            <w:tcW w:w="992" w:type="dxa"/>
+            <w:vAlign w:val="center"/>
+          </w:tcPr>
+          <w:p>
+            <w:pPr>
+              <w:jc w:val="center"/>
+              <w:rPr>
+                <w:lang w:val="en-US"/>
+              </w:rPr>
+            </w:pPr>
+            <w:r>
+              <w:rPr>
+                <w:lang w:val="en-US"/>
+              </w:rPr>
+              <w:t>1.0</w:t>
+            </w:r>
+          </w:p>
+        </w:tc>
+        <w:tc>
+          <w:tcPr>
+            <w:tcW w:w="1418" w:type="dxa"/>
+            <w:vAlign w:val="center"/>
+          </w:tcPr>
+          <w:p>
+            <w:pPr>
+              <w:jc w:val="center"/>
+              <w:rPr>
+                <w:lang w:val="en-US"/>
+              </w:rPr>
+            </w:pPr>
+          </w:p>
+        </w:tc>
+        <w:tc>
+          <w:tcPr>
+            <w:tcW w:w="1844" w:type="dxa"/>
+            <w:vAlign w:val="center"/>
+          </w:tcPr>
+          <w:p>
+            <w:pPr>
+              <w:keepNext/>
+              <w:jc w:val="center"/>
+              <w:rPr>
+                <w:lang w:val="en-US"/>
+              </w:rPr>
+            </w:pPr>
+            <w:r>
+              <w:rPr>
+                <w:lang w:val="en-US"/>
+              </w:rPr>
+              <w:t>Baselined</w:t>
+            </w:r>
           </w:p>
         </w:tc>
       </w:tr>
@@ -4299,7 +4310,7 @@
           <w:lang w:val="en-US"/>
         </w:rPr>
       </w:pPr>
-      <w:bookmarkStart w:id="6" w:name="_Toc353724782"/>
+      <w:bookmarkStart w:id="2" w:name="_Toc353823791"/>
       <w:r>
         <w:rPr>
           <w:u w:val="single"/>
@@ -4348,7 +4359,7 @@
         </w:rPr>
         <w:t>: Version history</w:t>
       </w:r>
-      <w:bookmarkEnd w:id="6"/>
+      <w:bookmarkEnd w:id="2"/>
     </w:p>
     <w:p>
       <w:pPr>
@@ -4364,7 +4375,7 @@
           <w:lang w:val="en-US"/>
         </w:rPr>
         <w:sectPr>
-          <w:footerReference w:type="default" r:id="rId14"/>
+          <w:footerReference w:type="default" r:id="rId13"/>
           <w:pgSz w:w="11906" w:h="16838"/>
           <w:pgMar w:top="1417" w:right="1701" w:bottom="1417" w:left="1701" w:header="708" w:footer="708" w:gutter="0"/>
           <w:pgNumType w:fmt="lowerRoman" w:start="1"/>
@@ -4375,7 +4386,7 @@
     </w:p>
     <w:p>
       <w:pPr>
-        <w:pStyle w:val="Ttulo1"/>
+        <w:pStyle w:val="Cabealho1"/>
         <w:numPr>
           <w:ilvl w:val="0"/>
           <w:numId w:val="1"/>
@@ -4384,7 +4395,7 @@
           <w:lang w:val="en-US"/>
         </w:rPr>
       </w:pPr>
-      <w:bookmarkStart w:id="7" w:name="_Toc353724728"/>
+      <w:bookmarkStart w:id="3" w:name="_Toc353823776"/>
       <w:r>
         <w:rPr>
           <w:lang w:val="en-US"/>
@@ -4392,11 +4403,11 @@
         <w:lastRenderedPageBreak/>
         <w:t>Week Activities</w:t>
       </w:r>
-      <w:bookmarkEnd w:id="7"/>
-    </w:p>
-    <w:p>
-      <w:pPr>
-        <w:pStyle w:val="Ttulo1"/>
+      <w:bookmarkEnd w:id="3"/>
+    </w:p>
+    <w:p>
+      <w:pPr>
+        <w:pStyle w:val="Cabealho1"/>
         <w:numPr>
           <w:ilvl w:val="1"/>
           <w:numId w:val="1"/>
@@ -4406,14 +4417,14 @@
           <w:lang w:val="en-US"/>
         </w:rPr>
       </w:pPr>
-      <w:bookmarkStart w:id="8" w:name="_Toc353724729"/>
+      <w:bookmarkStart w:id="4" w:name="_Toc353823777"/>
       <w:r>
         <w:rPr>
           <w:lang w:val="en-US"/>
         </w:rPr>
         <w:t>Work Executed</w:t>
       </w:r>
-      <w:bookmarkEnd w:id="8"/>
+      <w:bookmarkEnd w:id="4"/>
     </w:p>
     <w:p>
       <w:pPr>
@@ -4661,8 +4672,6 @@
         </w:rPr>
         <w:t xml:space="preserve"> </w:t>
       </w:r>
-      <w:bookmarkStart w:id="9" w:name="_GoBack"/>
-      <w:bookmarkEnd w:id="9"/>
     </w:p>
     <w:p>
       <w:pPr>
@@ -4734,7 +4743,7 @@
     </w:p>
     <w:p>
       <w:pPr>
-        <w:pStyle w:val="Ttulo1"/>
+        <w:pStyle w:val="Cabealho1"/>
         <w:numPr>
           <w:ilvl w:val="1"/>
           <w:numId w:val="1"/>
@@ -4744,14 +4753,14 @@
           <w:lang w:val="en-US"/>
         </w:rPr>
       </w:pPr>
-      <w:bookmarkStart w:id="10" w:name="_Toc353724730"/>
+      <w:bookmarkStart w:id="5" w:name="_Toc353823778"/>
       <w:r>
         <w:rPr>
           <w:lang w:val="en-US"/>
         </w:rPr>
         <w:t>Work Analyses</w:t>
       </w:r>
-      <w:bookmarkEnd w:id="10"/>
+      <w:bookmarkEnd w:id="5"/>
     </w:p>
     <w:p>
       <w:pPr>
@@ -4796,55 +4805,17 @@
         </w:rPr>
         <w:t xml:space="preserve"> </w:t>
       </w:r>
-      <w:del w:id="11" w:author="Carla" w:date="2013-04-15T20:58:00Z">
-        <w:r>
-          <w:rPr>
-            <w:lang w:val="en-US"/>
-          </w:rPr>
-          <w:delText xml:space="preserve">starting </w:delText>
-        </w:r>
-      </w:del>
-      <w:ins w:id="12" w:author="Carla" w:date="2013-04-15T20:58:00Z">
-        <w:r>
-          <w:rPr>
-            <w:lang w:val="en-US"/>
-          </w:rPr>
-          <w:t>that started with</w:t>
-        </w:r>
-        <w:r>
-          <w:rPr>
-            <w:lang w:val="en-US"/>
-          </w:rPr>
-          <w:t xml:space="preserve"> </w:t>
-        </w:r>
-      </w:ins>
-      <w:del w:id="13" w:author="Carla" w:date="2013-04-15T20:59:00Z">
-        <w:r>
-          <w:rPr>
-            <w:lang w:val="en-US"/>
-          </w:rPr>
-          <w:delText xml:space="preserve">by </w:delText>
-        </w:r>
-      </w:del>
-      <w:r>
-        <w:rPr>
-          <w:lang w:val="en-US"/>
-        </w:rPr>
-        <w:t xml:space="preserve">a meeting for a brainstorming session. In this meeting the new features requested by the stakeholders during the </w:t>
-      </w:r>
-      <w:proofErr w:type="spellStart"/>
-      <w:r>
-        <w:rPr>
-          <w:lang w:val="en-US"/>
-        </w:rPr>
-        <w:t>KickOff</w:t>
-      </w:r>
-      <w:proofErr w:type="spellEnd"/>
-      <w:r>
-        <w:rPr>
-          <w:lang w:val="en-US"/>
-        </w:rPr>
-        <w:t xml:space="preserve"> Meeting and other functionalities were discussed.</w:t>
+      <w:r>
+        <w:rPr>
+          <w:lang w:val="en-US"/>
+        </w:rPr>
+        <w:t xml:space="preserve">that started with </w:t>
+      </w:r>
+      <w:r>
+        <w:rPr>
+          <w:lang w:val="en-US"/>
+        </w:rPr>
+        <w:t>a meeting for a brainstorming session. In this meeting the new features requested by the stakeholders during the KickOff Meeting and other functionalities were discussed.</w:t>
       </w:r>
     </w:p>
     <w:p>
@@ -4860,63 +4831,23 @@
         </w:rPr>
         <w:t xml:space="preserve">The Use Case Definition task is </w:t>
       </w:r>
-      <w:proofErr w:type="spellStart"/>
       <w:r>
         <w:rPr>
           <w:lang w:val="en-US"/>
         </w:rPr>
         <w:t>finished</w:t>
       </w:r>
-      <w:ins w:id="14" w:author="Carla" w:date="2013-04-15T20:59:00Z">
-        <w:r>
-          <w:rPr>
-            <w:lang w:val="en-US"/>
-          </w:rPr>
-          <w:t>.</w:t>
-        </w:r>
-      </w:ins>
-      <w:del w:id="15" w:author="Carla" w:date="2013-04-15T20:59:00Z">
-        <w:r>
-          <w:rPr>
-            <w:lang w:val="en-US"/>
-          </w:rPr>
-          <w:delText xml:space="preserve"> but t</w:delText>
-        </w:r>
-      </w:del>
-      <w:ins w:id="16" w:author="Carla" w:date="2013-04-15T20:59:00Z">
-        <w:r>
-          <w:rPr>
-            <w:lang w:val="en-US"/>
-          </w:rPr>
-          <w:t>T</w:t>
-        </w:r>
-      </w:ins>
-      <w:r>
-        <w:rPr>
-          <w:lang w:val="en-US"/>
-        </w:rPr>
-        <w:t>he</w:t>
-      </w:r>
-      <w:proofErr w:type="spellEnd"/>
-      <w:r>
-        <w:rPr>
-          <w:lang w:val="en-US"/>
-        </w:rPr>
-        <w:t xml:space="preserve"> effort hours were less than </w:t>
-      </w:r>
-      <w:del w:id="17" w:author="Carla" w:date="2013-04-15T20:59:00Z">
-        <w:r>
-          <w:rPr>
-            <w:lang w:val="en-US"/>
-          </w:rPr>
-          <w:delText xml:space="preserve">the </w:delText>
-        </w:r>
-      </w:del>
-      <w:r>
-        <w:rPr>
-          <w:lang w:val="en-US"/>
-        </w:rPr>
-        <w:t>planne</w:t>
+      <w:r>
+        <w:rPr>
+          <w:lang w:val="en-US"/>
+        </w:rPr>
+        <w:t>. The</w:t>
+      </w:r>
+      <w:r>
+        <w:rPr>
+          <w:lang w:val="en-US"/>
+        </w:rPr>
+        <w:t xml:space="preserve"> effort hours were less than planne</w:t>
       </w:r>
       <w:r>
         <w:rPr>
@@ -4954,30 +4885,14 @@
         <w:rPr>
           <w:lang w:val="en-US"/>
         </w:rPr>
-        <w:t xml:space="preserve">While the Requirements were being defined many questions arose leaving the idea that there </w:t>
-      </w:r>
-      <w:del w:id="18" w:author="Carla" w:date="2013-04-15T21:00:00Z">
-        <w:r>
-          <w:rPr>
-            <w:lang w:val="en-US"/>
-          </w:rPr>
-          <w:delText xml:space="preserve">still </w:delText>
-        </w:r>
-      </w:del>
-      <w:r>
-        <w:rPr>
-          <w:lang w:val="en-US"/>
-        </w:rPr>
-        <w:t>are</w:t>
-      </w:r>
-      <w:ins w:id="19" w:author="Carla" w:date="2013-04-15T21:00:00Z">
-        <w:r>
-          <w:rPr>
-            <w:lang w:val="en-US"/>
-          </w:rPr>
-          <w:t xml:space="preserve"> still</w:t>
-        </w:r>
-      </w:ins>
+        <w:t>While the Requirements were being defined many questions arose leaving the idea that there are</w:t>
+      </w:r>
+      <w:r>
+        <w:rPr>
+          <w:lang w:val="en-US"/>
+        </w:rPr>
+        <w:t xml:space="preserve"> still</w:t>
+      </w:r>
       <w:r>
         <w:rPr>
           <w:lang w:val="en-US"/>
@@ -4998,47 +4913,23 @@
         </w:rPr>
         <w:t xml:space="preserve">Because the team made an effort to meet early in the week (and not only </w:t>
       </w:r>
-      <w:del w:id="20" w:author="Carla" w:date="2013-04-15T21:00:00Z">
-        <w:r>
-          <w:rPr>
-            <w:lang w:val="en-US"/>
-          </w:rPr>
-          <w:delText xml:space="preserve">at </w:delText>
-        </w:r>
-      </w:del>
-      <w:ins w:id="21" w:author="Carla" w:date="2013-04-15T21:00:00Z">
-        <w:r>
-          <w:rPr>
-            <w:lang w:val="en-US"/>
-          </w:rPr>
-          <w:t>on</w:t>
-        </w:r>
-        <w:r>
-          <w:rPr>
-            <w:lang w:val="en-US"/>
-          </w:rPr>
-          <w:t xml:space="preserve"> </w:t>
-        </w:r>
-      </w:ins>
-      <w:r>
-        <w:rPr>
-          <w:lang w:val="en-US"/>
-        </w:rPr>
-        <w:t xml:space="preserve">Saturday), we were able to </w:t>
-      </w:r>
-      <w:del w:id="22" w:author="Carla" w:date="2013-04-15T21:00:00Z">
-        <w:r>
-          <w:rPr>
-            <w:lang w:val="en-US"/>
-          </w:rPr>
-          <w:delText xml:space="preserve">do </w:delText>
-        </w:r>
-      </w:del>
-      <w:r>
-        <w:rPr>
-          <w:lang w:val="en-US"/>
-        </w:rPr>
-        <w:t>advance the start of the Tests Planning</w:t>
+      <w:r>
+        <w:rPr>
+          <w:lang w:val="en-US"/>
+        </w:rPr>
+        <w:t>on</w:t>
+      </w:r>
+      <w:r>
+        <w:rPr>
+          <w:lang w:val="en-US"/>
+        </w:rPr>
+        <w:t xml:space="preserve"> </w:t>
+      </w:r>
+      <w:r>
+        <w:rPr>
+          <w:lang w:val="en-US"/>
+        </w:rPr>
+        <w:t>Saturday), we were able to advance the start of the Tests Planning</w:t>
       </w:r>
       <w:r>
         <w:rPr>
@@ -5064,14 +4955,6 @@
         </w:rPr>
         <w:t xml:space="preserve">some test cases to cover the </w:t>
       </w:r>
-      <w:del w:id="23" w:author="Carla" w:date="2013-04-15T21:00:00Z">
-        <w:r>
-          <w:rPr>
-            <w:lang w:val="en-US"/>
-          </w:rPr>
-          <w:delText xml:space="preserve">requirements </w:delText>
-        </w:r>
-      </w:del>
       <w:r>
         <w:rPr>
           <w:lang w:val="en-US"/>
@@ -5137,7 +5020,7 @@
     </w:p>
     <w:p>
       <w:pPr>
-        <w:pStyle w:val="Ttulo1"/>
+        <w:pStyle w:val="Cabealho1"/>
         <w:numPr>
           <w:ilvl w:val="1"/>
           <w:numId w:val="1"/>
@@ -5153,14 +5036,14 @@
         </w:rPr>
         <w:t xml:space="preserve"> </w:t>
       </w:r>
-      <w:bookmarkStart w:id="24" w:name="_Toc353724731"/>
+      <w:bookmarkStart w:id="6" w:name="_Toc353823779"/>
       <w:r>
         <w:rPr>
           <w:lang w:val="en-US"/>
         </w:rPr>
         <w:t>Achievements</w:t>
       </w:r>
-      <w:bookmarkEnd w:id="24"/>
+      <w:bookmarkEnd w:id="6"/>
     </w:p>
     <w:p>
       <w:pPr>
@@ -5212,7 +5095,7 @@
     </w:p>
     <w:p>
       <w:pPr>
-        <w:pStyle w:val="Ttulo1"/>
+        <w:pStyle w:val="Cabealho1"/>
         <w:numPr>
           <w:ilvl w:val="0"/>
           <w:numId w:val="1"/>
@@ -5222,7 +5105,7 @@
           <w:lang w:val="en-US"/>
         </w:rPr>
       </w:pPr>
-      <w:bookmarkStart w:id="25" w:name="_Toc353724732"/>
+      <w:bookmarkStart w:id="7" w:name="_Toc353823780"/>
       <w:r>
         <w:rPr>
           <w:lang w:val="en-US"/>
@@ -5230,7 +5113,7 @@
         <w:lastRenderedPageBreak/>
         <w:t>Impediments</w:t>
       </w:r>
-      <w:bookmarkEnd w:id="25"/>
+      <w:bookmarkEnd w:id="7"/>
     </w:p>
     <w:p>
       <w:pPr>
@@ -5270,7 +5153,7 @@
     </w:p>
     <w:p>
       <w:pPr>
-        <w:pStyle w:val="Ttulo1"/>
+        <w:pStyle w:val="Cabealho1"/>
         <w:numPr>
           <w:ilvl w:val="0"/>
           <w:numId w:val="1"/>
@@ -5280,28 +5163,14 @@
           <w:lang w:val="en-US"/>
         </w:rPr>
       </w:pPr>
-      <w:bookmarkStart w:id="26" w:name="_Toc353724733"/>
-      <w:r>
-        <w:rPr>
-          <w:lang w:val="en-US"/>
-        </w:rPr>
-        <w:t xml:space="preserve">Plans </w:t>
-      </w:r>
-      <w:proofErr w:type="gramStart"/>
-      <w:r>
-        <w:rPr>
-          <w:lang w:val="en-US"/>
-        </w:rPr>
-        <w:t>For</w:t>
-      </w:r>
-      <w:proofErr w:type="gramEnd"/>
-      <w:r>
-        <w:rPr>
-          <w:lang w:val="en-US"/>
-        </w:rPr>
-        <w:t xml:space="preserve"> Next Week</w:t>
-      </w:r>
-      <w:bookmarkEnd w:id="26"/>
+      <w:bookmarkStart w:id="8" w:name="_Toc353823781"/>
+      <w:r>
+        <w:rPr>
+          <w:lang w:val="en-US"/>
+        </w:rPr>
+        <w:t>Plans For Next Week</w:t>
+      </w:r>
+      <w:bookmarkEnd w:id="8"/>
     </w:p>
     <w:p>
       <w:pPr>
@@ -5362,7 +5231,7 @@
     </w:p>
     <w:p>
       <w:pPr>
-        <w:pStyle w:val="Ttulo1"/>
+        <w:pStyle w:val="Cabealho1"/>
         <w:numPr>
           <w:ilvl w:val="0"/>
           <w:numId w:val="1"/>
@@ -5371,25 +5240,25 @@
           <w:lang w:val="en-US"/>
         </w:rPr>
       </w:pPr>
-      <w:bookmarkStart w:id="27" w:name="_Toc353724734"/>
+      <w:bookmarkStart w:id="9" w:name="_Toc353823782"/>
       <w:r>
         <w:rPr>
           <w:lang w:val="en-US"/>
         </w:rPr>
         <w:t>Progress</w:t>
       </w:r>
-      <w:bookmarkEnd w:id="27"/>
-    </w:p>
-    <w:p>
-      <w:pPr>
-        <w:rPr>
-          <w:lang w:val="en-US"/>
-        </w:rPr>
-      </w:pPr>
-    </w:p>
-    <w:p>
-      <w:pPr>
-        <w:pStyle w:val="Ttulo1"/>
+      <w:bookmarkEnd w:id="9"/>
+    </w:p>
+    <w:p>
+      <w:pPr>
+        <w:rPr>
+          <w:lang w:val="en-US"/>
+        </w:rPr>
+      </w:pPr>
+    </w:p>
+    <w:p>
+      <w:pPr>
+        <w:pStyle w:val="Cabealho1"/>
         <w:numPr>
           <w:ilvl w:val="1"/>
           <w:numId w:val="1"/>
@@ -5398,14 +5267,14 @@
           <w:lang w:val="en-US"/>
         </w:rPr>
       </w:pPr>
-      <w:bookmarkStart w:id="28" w:name="_Toc353724735"/>
+      <w:bookmarkStart w:id="10" w:name="_Toc353823783"/>
       <w:r>
         <w:rPr>
           <w:lang w:val="en-US"/>
         </w:rPr>
         <w:t>Earned value and/or Gantt Image</w:t>
       </w:r>
-      <w:bookmarkEnd w:id="28"/>
+      <w:bookmarkEnd w:id="10"/>
     </w:p>
     <w:p>
       <w:pPr>
@@ -5447,10 +5316,10 @@
                     </pic:cNvPicPr>
                   </pic:nvPicPr>
                   <pic:blipFill>
-                    <a:blip r:embed="rId15" cstate="print">
+                    <a:blip r:embed="rId14" cstate="print">
                       <a:extLst>
                         <a:ext uri="{28A0092B-C50C-407E-A947-70E740481C1C}">
-                          <a14:useLocalDpi xmlns:a14="http://schemas.microsoft.com/office/drawing/2010/main" xmlns:wps="http://schemas.microsoft.com/office/word/2010/wordprocessingShape" xmlns:wpi="http://schemas.microsoft.com/office/word/2010/wordprocessingInk" xmlns:wpg="http://schemas.microsoft.com/office/word/2010/wordprocessingGroup" xmlns:w15="http://schemas.microsoft.com/office/word/2012/wordml" xmlns:w14="http://schemas.microsoft.com/office/word/2010/wordml" xmlns:w="http://schemas.openxmlformats.org/wordprocessingml/2006/main" xmlns:w10="urn:schemas-microsoft-com:office:word" xmlns:wp14="http://schemas.microsoft.com/office/word/2010/wordprocessingDrawing" xmlns:v="urn:schemas-microsoft-com:vml" xmlns:o="urn:schemas-microsoft-com:office:office" xmlns:mc="http://schemas.openxmlformats.org/markup-compatibility/2006" xmlns:wpc="http://schemas.microsoft.com/office/word/2010/wordprocessingCanvas" xmlns="" val="0"/>
+                          <a14:useLocalDpi xmlns:a14="http://schemas.microsoft.com/office/drawing/2010/main" val="0"/>
                         </a:ext>
                       </a:extLst>
                     </a:blip>
@@ -5487,7 +5356,7 @@
           <w:lang w:val="en-US"/>
         </w:rPr>
       </w:pPr>
-      <w:bookmarkStart w:id="29" w:name="_Toc353724777"/>
+      <w:bookmarkStart w:id="11" w:name="_Toc353823787"/>
       <w:r>
         <w:rPr>
           <w:lang w:val="en-US"/>
@@ -5522,7 +5391,7 @@
         </w:rPr>
         <w:t>: Earned Value</w:t>
       </w:r>
-      <w:bookmarkEnd w:id="29"/>
+      <w:bookmarkEnd w:id="11"/>
     </w:p>
     <w:p>
       <w:pPr>
@@ -5576,26 +5445,17 @@
           <w:lang w:val="en-US"/>
         </w:rPr>
       </w:pPr>
-      <w:del w:id="30" w:author="Carla" w:date="2013-04-15T21:02:00Z">
-        <w:r>
-          <w:rPr>
-            <w:color w:val="FF0000"/>
-            <w:lang w:val="en-US"/>
-          </w:rPr>
-          <w:br w:type="page"/>
-        </w:r>
-      </w:del>
-    </w:p>
-    <w:p>
-      <w:pPr>
-        <w:rPr>
-          <w:lang w:val="en-US"/>
-        </w:rPr>
-      </w:pPr>
-    </w:p>
-    <w:p>
-      <w:pPr>
-        <w:pStyle w:val="Ttulo1"/>
+    </w:p>
+    <w:p>
+      <w:pPr>
+        <w:rPr>
+          <w:lang w:val="en-US"/>
+        </w:rPr>
+      </w:pPr>
+    </w:p>
+    <w:p>
+      <w:pPr>
+        <w:pStyle w:val="Cabealho1"/>
         <w:numPr>
           <w:ilvl w:val="1"/>
           <w:numId w:val="1"/>
@@ -5604,14 +5464,15 @@
           <w:lang w:val="en-US"/>
         </w:rPr>
       </w:pPr>
-      <w:bookmarkStart w:id="31" w:name="_Toc353724736"/>
-      <w:r>
-        <w:rPr>
-          <w:lang w:val="en-US"/>
-        </w:rPr>
+      <w:bookmarkStart w:id="12" w:name="_Toc353823784"/>
+      <w:r>
+        <w:rPr>
+          <w:lang w:val="en-US"/>
+        </w:rPr>
+        <w:lastRenderedPageBreak/>
         <w:t>Effort by task</w:t>
       </w:r>
-      <w:bookmarkEnd w:id="31"/>
+      <w:bookmarkEnd w:id="12"/>
     </w:p>
     <w:p>
       <w:pPr>
@@ -5648,10 +5509,10 @@
                     </pic:cNvPicPr>
                   </pic:nvPicPr>
                   <pic:blipFill>
-                    <a:blip r:embed="rId16" cstate="print">
+                    <a:blip r:embed="rId15" cstate="print">
                       <a:extLst>
                         <a:ext uri="{28A0092B-C50C-407E-A947-70E740481C1C}">
-                          <a14:useLocalDpi xmlns:a14="http://schemas.microsoft.com/office/drawing/2010/main" xmlns:wps="http://schemas.microsoft.com/office/word/2010/wordprocessingShape" xmlns:wpi="http://schemas.microsoft.com/office/word/2010/wordprocessingInk" xmlns:wpg="http://schemas.microsoft.com/office/word/2010/wordprocessingGroup" xmlns:w15="http://schemas.microsoft.com/office/word/2012/wordml" xmlns:w14="http://schemas.microsoft.com/office/word/2010/wordml" xmlns:w="http://schemas.openxmlformats.org/wordprocessingml/2006/main" xmlns:w10="urn:schemas-microsoft-com:office:word" xmlns:wp14="http://schemas.microsoft.com/office/word/2010/wordprocessingDrawing" xmlns:v="urn:schemas-microsoft-com:vml" xmlns:o="urn:schemas-microsoft-com:office:office" xmlns:mc="http://schemas.openxmlformats.org/markup-compatibility/2006" xmlns:wpc="http://schemas.microsoft.com/office/word/2010/wordprocessingCanvas" xmlns="" val="0"/>
+                          <a14:useLocalDpi xmlns:a14="http://schemas.microsoft.com/office/drawing/2010/main" val="0"/>
                         </a:ext>
                       </a:extLst>
                     </a:blip>
@@ -5688,7 +5549,7 @@
           <w:lang w:val="en-US"/>
         </w:rPr>
       </w:pPr>
-      <w:bookmarkStart w:id="32" w:name="_Toc353724778"/>
+      <w:bookmarkStart w:id="13" w:name="_Toc353823788"/>
       <w:r>
         <w:rPr>
           <w:lang w:val="en-US"/>
@@ -5723,11 +5584,11 @@
         </w:rPr>
         <w:t>: Week effort by task type</w:t>
       </w:r>
-      <w:bookmarkEnd w:id="32"/>
-    </w:p>
-    <w:p>
-      <w:pPr>
-        <w:pStyle w:val="Ttulo1"/>
+      <w:bookmarkEnd w:id="13"/>
+    </w:p>
+    <w:p>
+      <w:pPr>
+        <w:pStyle w:val="Cabealho1"/>
         <w:numPr>
           <w:ilvl w:val="1"/>
           <w:numId w:val="1"/>
@@ -5736,14 +5597,14 @@
           <w:lang w:val="en-US"/>
         </w:rPr>
       </w:pPr>
-      <w:bookmarkStart w:id="33" w:name="_Toc353724737"/>
+      <w:bookmarkStart w:id="14" w:name="_Toc353823785"/>
       <w:r>
         <w:rPr>
           <w:lang w:val="en-US"/>
         </w:rPr>
         <w:t>Individual effort</w:t>
       </w:r>
-      <w:bookmarkEnd w:id="33"/>
+      <w:bookmarkEnd w:id="14"/>
     </w:p>
     <w:p>
       <w:pPr>
@@ -5772,10 +5633,10 @@
                     </pic:cNvPicPr>
                   </pic:nvPicPr>
                   <pic:blipFill>
-                    <a:blip r:embed="rId17" cstate="print">
+                    <a:blip r:embed="rId16" cstate="print">
                       <a:extLst>
                         <a:ext uri="{28A0092B-C50C-407E-A947-70E740481C1C}">
-                          <a14:useLocalDpi xmlns:a14="http://schemas.microsoft.com/office/drawing/2010/main" xmlns:wps="http://schemas.microsoft.com/office/word/2010/wordprocessingShape" xmlns:wpi="http://schemas.microsoft.com/office/word/2010/wordprocessingInk" xmlns:wpg="http://schemas.microsoft.com/office/word/2010/wordprocessingGroup" xmlns:w15="http://schemas.microsoft.com/office/word/2012/wordml" xmlns:w14="http://schemas.microsoft.com/office/word/2010/wordml" xmlns:w="http://schemas.openxmlformats.org/wordprocessingml/2006/main" xmlns:w10="urn:schemas-microsoft-com:office:word" xmlns:wp14="http://schemas.microsoft.com/office/word/2010/wordprocessingDrawing" xmlns:v="urn:schemas-microsoft-com:vml" xmlns:o="urn:schemas-microsoft-com:office:office" xmlns:mc="http://schemas.openxmlformats.org/markup-compatibility/2006" xmlns:wpc="http://schemas.microsoft.com/office/word/2010/wordprocessingCanvas" xmlns="" val="0"/>
+                          <a14:useLocalDpi xmlns:a14="http://schemas.microsoft.com/office/drawing/2010/main" val="0"/>
                         </a:ext>
                       </a:extLst>
                     </a:blip>
@@ -5812,7 +5673,7 @@
           <w:lang w:val="en-US"/>
         </w:rPr>
       </w:pPr>
-      <w:bookmarkStart w:id="34" w:name="_Toc353724779"/>
+      <w:bookmarkStart w:id="15" w:name="_Toc353823789"/>
       <w:r>
         <w:rPr>
           <w:lang w:val="en-US"/>
@@ -5847,7 +5708,7 @@
         </w:rPr>
         <w:t>: Week effort by team member</w:t>
       </w:r>
-      <w:bookmarkEnd w:id="34"/>
+      <w:bookmarkEnd w:id="15"/>
     </w:p>
     <w:p>
       <w:pPr>
@@ -5881,7 +5742,7 @@
         <w:tblStyle w:val="Tabelacomgrelha"/>
         <w:tblW w:w="0" w:type="auto"/>
         <w:jc w:val="center"/>
-        <w:tblLook w:val="04A0"/>
+        <w:tblLook w:val="04A0" w:firstRow="1" w:lastRow="0" w:firstColumn="1" w:lastColumn="0" w:noHBand="0" w:noVBand="1"/>
       </w:tblPr>
       <w:tblGrid>
         <w:gridCol w:w="2503"/>
@@ -6015,16 +5876,14 @@
             <w:tcW w:w="1367" w:type="dxa"/>
           </w:tcPr>
           <w:p>
-            <w:commentRangeStart w:id="35"/>
-            <w:r>
-              <w:t>5.45</w:t>
-            </w:r>
-            <w:commentRangeEnd w:id="35"/>
-            <w:r>
-              <w:rPr>
-                <w:rStyle w:val="Refdecomentrio"/>
-              </w:rPr>
-              <w:commentReference w:id="35"/>
+            <w:r>
+              <w:t>5.</w:t>
+            </w:r>
+            <w:r>
+              <w:t>7</w:t>
+            </w:r>
+            <w:r>
+              <w:t>5</w:t>
             </w:r>
           </w:p>
         </w:tc>
@@ -6138,7 +5997,7 @@
           <w:lang w:val="en-US"/>
         </w:rPr>
       </w:pPr>
-      <w:bookmarkStart w:id="36" w:name="_Toc353724783"/>
+      <w:bookmarkStart w:id="16" w:name="_Toc353823792"/>
       <w:r>
         <w:rPr>
           <w:lang w:val="en-US"/>
@@ -6173,11 +6032,11 @@
         </w:rPr>
         <w:t>: Log of individual effort</w:t>
       </w:r>
-      <w:bookmarkEnd w:id="36"/>
-    </w:p>
-    <w:p>
-      <w:pPr>
-        <w:pStyle w:val="Ttulo1"/>
+      <w:bookmarkEnd w:id="16"/>
+    </w:p>
+    <w:p>
+      <w:pPr>
+        <w:pStyle w:val="Cabealho1"/>
         <w:numPr>
           <w:ilvl w:val="0"/>
           <w:numId w:val="1"/>
@@ -6186,14 +6045,14 @@
           <w:lang w:val="en-US"/>
         </w:rPr>
       </w:pPr>
-      <w:bookmarkStart w:id="37" w:name="_Toc353724738"/>
+      <w:bookmarkStart w:id="17" w:name="_Toc353823786"/>
       <w:r>
         <w:rPr>
           <w:lang w:val="en-US"/>
         </w:rPr>
         <w:t>Individual log</w:t>
       </w:r>
-      <w:bookmarkEnd w:id="37"/>
+      <w:bookmarkEnd w:id="17"/>
     </w:p>
     <w:p>
       <w:pPr>
@@ -6536,29 +6395,7 @@
           <w:shd w:val="clear" w:color="auto" w:fill="FFFFFF"/>
           <w:lang w:val="en-US"/>
         </w:rPr>
-        <w:t xml:space="preserve">David </w:t>
-      </w:r>
-      <w:proofErr w:type="spellStart"/>
-      <w:r>
-        <w:rPr>
-          <w:rFonts w:ascii="Arial" w:hAnsi="Arial" w:cs="Arial"/>
-          <w:b/>
-          <w:color w:val="000000"/>
-          <w:shd w:val="clear" w:color="auto" w:fill="FFFFFF"/>
-          <w:lang w:val="en-US"/>
-        </w:rPr>
-        <w:t>João</w:t>
-      </w:r>
-      <w:proofErr w:type="spellEnd"/>
-      <w:r>
-        <w:rPr>
-          <w:rFonts w:ascii="Arial" w:hAnsi="Arial" w:cs="Arial"/>
-          <w:b/>
-          <w:color w:val="000000"/>
-          <w:shd w:val="clear" w:color="auto" w:fill="FFFFFF"/>
-          <w:lang w:val="en-US"/>
-        </w:rPr>
-        <w:t xml:space="preserve"> - Tasks done</w:t>
+        <w:t>David João - Tasks done</w:t>
       </w:r>
       <w:r>
         <w:rPr>
@@ -6756,29 +6593,7 @@
           <w:shd w:val="clear" w:color="auto" w:fill="FFFFFF"/>
           <w:lang w:val="en-US"/>
         </w:rPr>
-        <w:t xml:space="preserve">Filipe </w:t>
-      </w:r>
-      <w:proofErr w:type="spellStart"/>
-      <w:r>
-        <w:rPr>
-          <w:rFonts w:ascii="Arial" w:hAnsi="Arial" w:cs="Arial"/>
-          <w:b/>
-          <w:color w:val="000000"/>
-          <w:shd w:val="clear" w:color="auto" w:fill="FFFFFF"/>
-          <w:lang w:val="en-US"/>
-        </w:rPr>
-        <w:t>Brandão</w:t>
-      </w:r>
-      <w:proofErr w:type="spellEnd"/>
-      <w:r>
-        <w:rPr>
-          <w:rFonts w:ascii="Arial" w:hAnsi="Arial" w:cs="Arial"/>
-          <w:b/>
-          <w:color w:val="000000"/>
-          <w:shd w:val="clear" w:color="auto" w:fill="FFFFFF"/>
-          <w:lang w:val="en-US"/>
-        </w:rPr>
-        <w:t xml:space="preserve"> - Tasks done</w:t>
+        <w:t>Filipe Brandão - Tasks done</w:t>
       </w:r>
       <w:r>
         <w:rPr>
@@ -7024,7 +6839,6 @@
           <w:numId w:val="15"/>
         </w:numPr>
         <w:rPr>
-          <w:ins w:id="38" w:author="Carla" w:date="2013-04-15T21:04:00Z"/>
           <w:shd w:val="clear" w:color="auto" w:fill="FFFFFF"/>
           <w:lang w:val="en-US"/>
         </w:rPr>
@@ -7048,7 +6862,21 @@
           <w:shd w:val="clear" w:color="auto" w:fill="FFFFFF"/>
           <w:lang w:val="en-US"/>
         </w:rPr>
-        <w:t>0.45</w:t>
+        <w:t>0.</w:t>
+      </w:r>
+      <w:r>
+        <w:rPr>
+          <w:shd w:val="clear" w:color="auto" w:fill="FFFFFF"/>
+          <w:lang w:val="en-US"/>
+        </w:rPr>
+        <w:t>7</w:t>
+      </w:r>
+      <w:r>
+        <w:rPr>
+          <w:shd w:val="clear" w:color="auto" w:fill="FFFFFF"/>
+          <w:lang w:val="en-US"/>
+        </w:rPr>
+        <w:t>5</w:t>
       </w:r>
       <w:r>
         <w:rPr>
@@ -7061,20 +6889,17 @@
     <w:p>
       <w:pPr>
         <w:rPr>
-          <w:ins w:id="39" w:author="Carla" w:date="2013-04-15T21:04:00Z"/>
-          <w:shd w:val="clear" w:color="auto" w:fill="FFFFFF"/>
-          <w:lang w:val="en-US"/>
-        </w:rPr>
-      </w:pPr>
-      <w:ins w:id="40" w:author="Carla" w:date="2013-04-15T21:04:00Z">
-        <w:r>
-          <w:rPr>
-            <w:shd w:val="clear" w:color="auto" w:fill="FFFFFF"/>
-            <w:lang w:val="en-US"/>
-          </w:rPr>
-          <w:br w:type="page"/>
-        </w:r>
-      </w:ins>
+          <w:shd w:val="clear" w:color="auto" w:fill="FFFFFF"/>
+          <w:lang w:val="en-US"/>
+        </w:rPr>
+      </w:pPr>
+      <w:r>
+        <w:rPr>
+          <w:shd w:val="clear" w:color="auto" w:fill="FFFFFF"/>
+          <w:lang w:val="en-US"/>
+        </w:rPr>
+        <w:br w:type="page"/>
+      </w:r>
     </w:p>
     <w:p>
       <w:pPr>
@@ -7083,15 +6908,6 @@
           <w:shd w:val="clear" w:color="auto" w:fill="FFFFFF"/>
           <w:lang w:val="en-US"/>
         </w:rPr>
-        <w:pPrChange w:id="41" w:author="Carla" w:date="2013-04-15T21:04:00Z">
-          <w:pPr>
-            <w:pStyle w:val="PargrafodaLista"/>
-            <w:numPr>
-              <w:numId w:val="15"/>
-            </w:numPr>
-            <w:ind w:hanging="360"/>
-          </w:pPr>
-        </w:pPrChange>
       </w:pPr>
     </w:p>
     <w:p>
@@ -7107,7 +6923,6 @@
           <w:lang w:val="en-US"/>
         </w:rPr>
       </w:pPr>
-      <w:proofErr w:type="spellStart"/>
       <w:r>
         <w:rPr>
           <w:rFonts w:ascii="Arial" w:hAnsi="Arial" w:cs="Arial"/>
@@ -7116,40 +6931,7 @@
           <w:shd w:val="clear" w:color="auto" w:fill="FFFFFF"/>
           <w:lang w:val="en-US"/>
         </w:rPr>
-        <w:t>João</w:t>
-      </w:r>
-      <w:proofErr w:type="spellEnd"/>
-      <w:r>
-        <w:rPr>
-          <w:rFonts w:ascii="Arial" w:hAnsi="Arial" w:cs="Arial"/>
-          <w:b/>
-          <w:color w:val="000000"/>
-          <w:shd w:val="clear" w:color="auto" w:fill="FFFFFF"/>
-          <w:lang w:val="en-US"/>
-        </w:rPr>
-        <w:t xml:space="preserve"> </w:t>
-      </w:r>
-      <w:proofErr w:type="spellStart"/>
-      <w:r>
-        <w:rPr>
-          <w:rFonts w:ascii="Arial" w:hAnsi="Arial" w:cs="Arial"/>
-          <w:b/>
-          <w:color w:val="000000"/>
-          <w:shd w:val="clear" w:color="auto" w:fill="FFFFFF"/>
-          <w:lang w:val="en-US"/>
-        </w:rPr>
-        <w:t>Girão</w:t>
-      </w:r>
-      <w:proofErr w:type="spellEnd"/>
-      <w:r>
-        <w:rPr>
-          <w:rFonts w:ascii="Arial" w:hAnsi="Arial" w:cs="Arial"/>
-          <w:b/>
-          <w:color w:val="000000"/>
-          <w:shd w:val="clear" w:color="auto" w:fill="FFFFFF"/>
-          <w:lang w:val="en-US"/>
-        </w:rPr>
-        <w:t xml:space="preserve"> - Tasks done:</w:t>
+        <w:t>João Girão - Tasks done:</w:t>
       </w:r>
     </w:p>
     <w:p>
@@ -7363,7 +7145,6 @@
           <w:lang w:val="en-US"/>
         </w:rPr>
       </w:pPr>
-      <w:proofErr w:type="spellStart"/>
       <w:r>
         <w:rPr>
           <w:rFonts w:ascii="Arial" w:hAnsi="Arial" w:cs="Arial"/>
@@ -7372,18 +7153,7 @@
           <w:shd w:val="clear" w:color="auto" w:fill="FFFFFF"/>
           <w:lang w:val="en-US"/>
         </w:rPr>
-        <w:t>João</w:t>
-      </w:r>
-      <w:proofErr w:type="spellEnd"/>
-      <w:r>
-        <w:rPr>
-          <w:rFonts w:ascii="Arial" w:hAnsi="Arial" w:cs="Arial"/>
-          <w:b/>
-          <w:color w:val="000000"/>
-          <w:shd w:val="clear" w:color="auto" w:fill="FFFFFF"/>
-          <w:lang w:val="en-US"/>
-        </w:rPr>
-        <w:t xml:space="preserve"> Martins – Tasks done:</w:t>
+        <w:t>João Martins – Tasks done:</w:t>
       </w:r>
     </w:p>
     <w:p>
@@ -7398,7 +7168,6 @@
           <w:lang w:val="en-US"/>
         </w:rPr>
       </w:pPr>
-      <w:proofErr w:type="spellStart"/>
       <w:r>
         <w:rPr>
           <w:shd w:val="clear" w:color="auto" w:fill="FFFFFF"/>
@@ -7406,7 +7175,6 @@
         </w:rPr>
         <w:t>BrainStorming</w:t>
       </w:r>
-      <w:proofErr w:type="spellEnd"/>
       <w:r>
         <w:rPr>
           <w:shd w:val="clear" w:color="auto" w:fill="FFFFFF"/>
@@ -7582,7 +7350,6 @@
           <w:lang w:val="en-US"/>
         </w:rPr>
       </w:pPr>
-      <w:proofErr w:type="spellStart"/>
       <w:r>
         <w:rPr>
           <w:rFonts w:ascii="Arial" w:hAnsi="Arial" w:cs="Arial"/>
@@ -7591,18 +7358,7 @@
           <w:shd w:val="clear" w:color="auto" w:fill="FFFFFF"/>
           <w:lang w:val="en-US"/>
         </w:rPr>
-        <w:t>Mário</w:t>
-      </w:r>
-      <w:proofErr w:type="spellEnd"/>
-      <w:r>
-        <w:rPr>
-          <w:rFonts w:ascii="Arial" w:hAnsi="Arial" w:cs="Arial"/>
-          <w:b/>
-          <w:color w:val="000000"/>
-          <w:shd w:val="clear" w:color="auto" w:fill="FFFFFF"/>
-          <w:lang w:val="en-US"/>
-        </w:rPr>
-        <w:t xml:space="preserve"> Oliveira - Tasks done:</w:t>
+        <w:t>Mário Oliveira - Tasks done:</w:t>
       </w:r>
     </w:p>
     <w:p>
@@ -7939,7 +7695,6 @@
           <w:lang w:val="en-US"/>
         </w:rPr>
       </w:pPr>
-      <w:proofErr w:type="spellStart"/>
       <w:r>
         <w:rPr>
           <w:rFonts w:ascii="Arial" w:hAnsi="Arial" w:cs="Arial"/>
@@ -7948,40 +7703,7 @@
           <w:shd w:val="clear" w:color="auto" w:fill="FFFFFF"/>
           <w:lang w:val="en-US"/>
         </w:rPr>
-        <w:t>Rui</w:t>
-      </w:r>
-      <w:proofErr w:type="spellEnd"/>
-      <w:r>
-        <w:rPr>
-          <w:rFonts w:ascii="Arial" w:hAnsi="Arial" w:cs="Arial"/>
-          <w:b/>
-          <w:color w:val="000000"/>
-          <w:shd w:val="clear" w:color="auto" w:fill="FFFFFF"/>
-          <w:lang w:val="en-US"/>
-        </w:rPr>
-        <w:t xml:space="preserve"> </w:t>
-      </w:r>
-      <w:proofErr w:type="spellStart"/>
-      <w:r>
-        <w:rPr>
-          <w:rFonts w:ascii="Arial" w:hAnsi="Arial" w:cs="Arial"/>
-          <w:b/>
-          <w:color w:val="000000"/>
-          <w:shd w:val="clear" w:color="auto" w:fill="FFFFFF"/>
-          <w:lang w:val="en-US"/>
-        </w:rPr>
-        <w:t>Ganhoto</w:t>
-      </w:r>
-      <w:proofErr w:type="spellEnd"/>
-      <w:r>
-        <w:rPr>
-          <w:rFonts w:ascii="Arial" w:hAnsi="Arial" w:cs="Arial"/>
-          <w:b/>
-          <w:color w:val="000000"/>
-          <w:shd w:val="clear" w:color="auto" w:fill="FFFFFF"/>
-          <w:lang w:val="en-US"/>
-        </w:rPr>
-        <w:t xml:space="preserve"> - Tasks done</w:t>
+        <w:t>Rui Ganhoto - Tasks done</w:t>
       </w:r>
       <w:r>
         <w:rPr>
@@ -8186,7 +7908,7 @@
       </w:pPr>
     </w:p>
     <w:sectPr>
-      <w:footerReference w:type="first" r:id="rId18"/>
+      <w:footerReference w:type="first" r:id="rId17"/>
       <w:pgSz w:w="11906" w:h="16838"/>
       <w:pgMar w:top="1417" w:right="1701" w:bottom="1417" w:left="1701" w:header="708" w:footer="708" w:gutter="0"/>
       <w:pgNumType w:start="1"/>
@@ -8198,189 +7920,8 @@
 </w:document>
 </file>
 
-<file path=word/comments.xml><?xml version="1.0" encoding="utf-8"?>
-<w:comments xmlns:ve="http://schemas.openxmlformats.org/markup-compatibility/2006" xmlns:o="urn:schemas-microsoft-com:office:office" xmlns:r="http://schemas.openxmlformats.org/officeDocument/2006/relationships" xmlns:m="http://schemas.openxmlformats.org/officeDocument/2006/math" xmlns:v="urn:schemas-microsoft-com:vml" xmlns:wp="http://schemas.openxmlformats.org/drawingml/2006/wordprocessingDrawing" xmlns:w10="urn:schemas-microsoft-com:office:word" xmlns:w="http://schemas.openxmlformats.org/wordprocessingml/2006/main" xmlns:wne="http://schemas.microsoft.com/office/word/2006/wordml">
-  <w:comment w:id="0" w:author="Carla" w:date="2013-04-15T20:56:00Z" w:initials="C">
-    <w:p>
-      <w:pPr>
-        <w:pStyle w:val="Textodecomentrio"/>
-      </w:pPr>
-      <w:r>
-        <w:rPr>
-          <w:rStyle w:val="Refdecomentrio"/>
-        </w:rPr>
-        <w:annotationRef/>
-      </w:r>
-      <w:proofErr w:type="spellStart"/>
-      <w:r>
-        <w:t>Actualizar</w:t>
-      </w:r>
-      <w:proofErr w:type="spellEnd"/>
-      <w:r>
-        <w:t xml:space="preserve"> </w:t>
-      </w:r>
-      <w:proofErr w:type="spellStart"/>
-      <w:r>
-        <w:t>indice</w:t>
-      </w:r>
-      <w:proofErr w:type="spellEnd"/>
-    </w:p>
-  </w:comment>
-  <w:comment w:id="2" w:author="Rui Ganhoto" w:date="2013-04-15T20:46:00Z" w:initials="RG">
-    <w:p>
-      <w:pPr>
-        <w:pStyle w:val="Textodecomentrio"/>
-      </w:pPr>
-      <w:r>
-        <w:rPr>
-          <w:rStyle w:val="Refdecomentrio"/>
-        </w:rPr>
-        <w:annotationRef/>
-      </w:r>
-      <w:r>
-        <w:t xml:space="preserve">A primeira versão devia ser sempre </w:t>
-      </w:r>
-      <w:proofErr w:type="spellStart"/>
-      <w:r>
-        <w:t>draft</w:t>
-      </w:r>
-      <w:proofErr w:type="spellEnd"/>
-      <w:r>
-        <w:t xml:space="preserve">. Depois trocar para </w:t>
-      </w:r>
-      <w:proofErr w:type="spellStart"/>
-      <w:r>
-        <w:t>revision</w:t>
-      </w:r>
-      <w:proofErr w:type="spellEnd"/>
-      <w:r>
-        <w:t xml:space="preserve"> (independentemente se é feito de uma vez)</w:t>
-      </w:r>
-      <w:r>
-        <w:br/>
-        <w:t xml:space="preserve">Assim sendo Falta um </w:t>
-      </w:r>
-      <w:proofErr w:type="spellStart"/>
-      <w:r>
-        <w:t>Changing</w:t>
-      </w:r>
-      <w:proofErr w:type="spellEnd"/>
-      <w:r>
-        <w:t xml:space="preserve"> </w:t>
-      </w:r>
-      <w:proofErr w:type="spellStart"/>
-      <w:r>
-        <w:t>state</w:t>
-      </w:r>
-      <w:proofErr w:type="spellEnd"/>
-      <w:r>
-        <w:t xml:space="preserve"> para </w:t>
-      </w:r>
-      <w:proofErr w:type="spellStart"/>
-      <w:r>
-        <w:t>Revision</w:t>
-      </w:r>
-      <w:proofErr w:type="spellEnd"/>
-    </w:p>
-  </w:comment>
-  <w:comment w:id="3" w:author="Rui Ganhoto" w:date="2013-04-15T20:47:00Z" w:initials="RG">
-    <w:p>
-      <w:pPr>
-        <w:pStyle w:val="Textodecomentrio"/>
-      </w:pPr>
-      <w:r>
-        <w:rPr>
-          <w:rStyle w:val="Refdecomentrio"/>
-        </w:rPr>
-        <w:annotationRef/>
-      </w:r>
-      <w:r>
-        <w:t>V0.2?</w:t>
-      </w:r>
-    </w:p>
-  </w:comment>
-  <w:comment w:id="4" w:author="Rui Ganhoto" w:date="2013-04-15T20:47:00Z" w:initials="RG">
-    <w:p>
-      <w:pPr>
-        <w:pStyle w:val="Textodecomentrio"/>
-      </w:pPr>
-      <w:r>
-        <w:rPr>
-          <w:rStyle w:val="Refdecomentrio"/>
-        </w:rPr>
-        <w:annotationRef/>
-      </w:r>
-      <w:r>
-        <w:t>V0.3</w:t>
-      </w:r>
-    </w:p>
-  </w:comment>
-  <w:comment w:id="5" w:author="Carla" w:date="2013-04-15T20:58:00Z" w:initials="C">
-    <w:p>
-      <w:pPr>
-        <w:pStyle w:val="Textodecomentrio"/>
-      </w:pPr>
-      <w:r>
-        <w:rPr>
-          <w:rStyle w:val="Refdecomentrio"/>
-        </w:rPr>
-        <w:annotationRef/>
-      </w:r>
-      <w:r>
-        <w:t xml:space="preserve">Ser sempre 0.1 para mim pode ser. Mas era melhor por 1 linha com o estado </w:t>
-      </w:r>
-      <w:proofErr w:type="spellStart"/>
-      <w:r>
-        <w:t>Draft</w:t>
-      </w:r>
-      <w:proofErr w:type="spellEnd"/>
-    </w:p>
-  </w:comment>
-  <w:comment w:id="35" w:author="Carla" w:date="2013-04-15T21:03:00Z" w:initials="C">
-    <w:p>
-      <w:pPr>
-        <w:pStyle w:val="Textodecomentrio"/>
-      </w:pPr>
-      <w:r>
-        <w:rPr>
-          <w:rStyle w:val="Refdecomentrio"/>
-        </w:rPr>
-        <w:annotationRef/>
-      </w:r>
-      <w:r>
-        <w:t>Como tens 5.</w:t>
-      </w:r>
-      <w:proofErr w:type="gramStart"/>
-      <w:r>
-        <w:t>45??</w:t>
-      </w:r>
-      <w:proofErr w:type="gramEnd"/>
-      <w:r>
-        <w:t xml:space="preserve"> </w:t>
-      </w:r>
-      <w:proofErr w:type="gramStart"/>
-      <w:r>
-        <w:t>não</w:t>
-      </w:r>
-      <w:proofErr w:type="gramEnd"/>
-      <w:r>
-        <w:t xml:space="preserve"> devia ser 5.25 ou 5.5h??</w:t>
-      </w:r>
-    </w:p>
-  </w:comment>
-</w:comments>
-</file>
-
-<file path=word/commentsExtended.xml><?xml version="1.0" encoding="utf-8"?>
-<w15:commentsEx xmlns:wpc="http://schemas.microsoft.com/office/word/2010/wordprocessingCanvas" xmlns:mc="http://schemas.openxmlformats.org/markup-compatibility/2006" xmlns:o="urn:schemas-microsoft-com:office:office" xmlns:r="http://schemas.openxmlformats.org/officeDocument/2006/relationships" xmlns:m="http://schemas.openxmlformats.org/officeDocument/2006/math" xmlns:v="urn:schemas-microsoft-com:vml" xmlns:wp14="http://schemas.microsoft.com/office/word/2010/wordprocessingDrawing" xmlns:wp="http://schemas.openxmlformats.org/drawingml/2006/wordprocessingDrawing" xmlns:w10="urn:schemas-microsoft-com:office:word" xmlns:w="http://schemas.openxmlformats.org/wordprocessingml/2006/main" xmlns:w14="http://schemas.microsoft.com/office/word/2010/wordml" xmlns:w15="http://schemas.microsoft.com/office/word/2012/wordml" xmlns:wpg="http://schemas.microsoft.com/office/word/2010/wordprocessingGroup" xmlns:wpi="http://schemas.microsoft.com/office/word/2010/wordprocessingInk" xmlns:wne="http://schemas.microsoft.com/office/word/2006/wordml" xmlns:wps="http://schemas.microsoft.com/office/word/2010/wordprocessingShape" mc:Ignorable="w14 w15 wp14">
-  <w15:commentEx w15:paraId="2C1D295F" w15:done="0"/>
-  <w15:commentEx w15:paraId="3A6FAA58" w15:done="0"/>
-  <w15:commentEx w15:paraId="19C70452" w15:done="0"/>
-</w15:commentsEx>
-</file>
-
 <file path=word/endnotes.xml><?xml version="1.0" encoding="utf-8"?>
-<w:endnotes xmlns:ve="http://schemas.openxmlformats.org/markup-compatibility/2006" xmlns:o="urn:schemas-microsoft-com:office:office" xmlns:r="http://schemas.openxmlformats.org/officeDocument/2006/relationships" xmlns:m="http://schemas.openxmlformats.org/officeDocument/2006/math" xmlns:v="urn:schemas-microsoft-com:vml" xmlns:wp="http://schemas.openxmlformats.org/drawingml/2006/wordprocessingDrawing" xmlns:w10="urn:schemas-microsoft-com:office:word" xmlns:w="http://schemas.openxmlformats.org/wordprocessingml/2006/main" xmlns:wne="http://schemas.microsoft.com/office/word/2006/wordml">
+<w:endnotes xmlns:wpc="http://schemas.microsoft.com/office/word/2010/wordprocessingCanvas" xmlns:mc="http://schemas.openxmlformats.org/markup-compatibility/2006" xmlns:o="urn:schemas-microsoft-com:office:office" xmlns:r="http://schemas.openxmlformats.org/officeDocument/2006/relationships" xmlns:m="http://schemas.openxmlformats.org/officeDocument/2006/math" xmlns:v="urn:schemas-microsoft-com:vml" xmlns:wp14="http://schemas.microsoft.com/office/word/2010/wordprocessingDrawing" xmlns:wp="http://schemas.openxmlformats.org/drawingml/2006/wordprocessingDrawing" xmlns:w10="urn:schemas-microsoft-com:office:word" xmlns:w="http://schemas.openxmlformats.org/wordprocessingml/2006/main" xmlns:w14="http://schemas.microsoft.com/office/word/2010/wordml" xmlns:w15="http://schemas.microsoft.com/office/word/2012/wordml" xmlns:wpg="http://schemas.microsoft.com/office/word/2010/wordprocessingGroup" xmlns:wpi="http://schemas.microsoft.com/office/word/2010/wordprocessingInk" xmlns:wne="http://schemas.microsoft.com/office/word/2006/wordml" xmlns:wps="http://schemas.microsoft.com/office/word/2010/wordprocessingShape" mc:Ignorable="w14 w15 wp14">
   <w:endnote w:type="separator" w:id="-1">
     <w:p>
       <w:pPr>
@@ -8405,7 +7946,7 @@
 </file>
 
 <file path=word/footer1.xml><?xml version="1.0" encoding="utf-8"?>
-<w:ftr xmlns:ve="http://schemas.openxmlformats.org/markup-compatibility/2006" xmlns:o="urn:schemas-microsoft-com:office:office" xmlns:r="http://schemas.openxmlformats.org/officeDocument/2006/relationships" xmlns:m="http://schemas.openxmlformats.org/officeDocument/2006/math" xmlns:v="urn:schemas-microsoft-com:vml" xmlns:wp="http://schemas.openxmlformats.org/drawingml/2006/wordprocessingDrawing" xmlns:w10="urn:schemas-microsoft-com:office:word" xmlns:w="http://schemas.openxmlformats.org/wordprocessingml/2006/main" xmlns:wne="http://schemas.microsoft.com/office/word/2006/wordml">
+<w:ftr xmlns:wpc="http://schemas.microsoft.com/office/word/2010/wordprocessingCanvas" xmlns:mc="http://schemas.openxmlformats.org/markup-compatibility/2006" xmlns:o="urn:schemas-microsoft-com:office:office" xmlns:r="http://schemas.openxmlformats.org/officeDocument/2006/relationships" xmlns:m="http://schemas.openxmlformats.org/officeDocument/2006/math" xmlns:v="urn:schemas-microsoft-com:vml" xmlns:wp14="http://schemas.microsoft.com/office/word/2010/wordprocessingDrawing" xmlns:wp="http://schemas.openxmlformats.org/drawingml/2006/wordprocessingDrawing" xmlns:w10="urn:schemas-microsoft-com:office:word" xmlns:w="http://schemas.openxmlformats.org/wordprocessingml/2006/main" xmlns:w14="http://schemas.microsoft.com/office/word/2010/wordml" xmlns:w15="http://schemas.microsoft.com/office/word/2012/wordml" xmlns:wpg="http://schemas.microsoft.com/office/word/2010/wordprocessingGroup" xmlns:wpi="http://schemas.microsoft.com/office/word/2010/wordprocessingInk" xmlns:wne="http://schemas.microsoft.com/office/word/2006/wordml" xmlns:wps="http://schemas.microsoft.com/office/word/2010/wordprocessingShape" mc:Ignorable="w14 w15 wp14">
   <w:p>
     <w:pPr>
       <w:pStyle w:val="Rodap"/>
@@ -8428,20 +7969,11 @@
         <w:dataBinding w:prefixMappings="xmlns:ns0='http://purl.org/dc/elements/1.1/' xmlns:ns1='http://schemas.openxmlformats.org/package/2006/metadata/core-properties' " w:xpath="/ns1:coreProperties[1]/ns0:title[1]" w:storeItemID="{6C3C8BC8-F283-45AE-878A-BAB7291924A1}"/>
         <w:text/>
       </w:sdtPr>
+      <w:sdtEndPr/>
       <w:sdtContent>
-        <w:proofErr w:type="spellStart"/>
         <w:r>
-          <w:t>Weekly</w:t>
+          <w:t>Weekly Report</w:t>
         </w:r>
-        <w:proofErr w:type="spellEnd"/>
-        <w:r>
-          <w:t xml:space="preserve"> </w:t>
-        </w:r>
-        <w:proofErr w:type="spellStart"/>
-        <w:r>
-          <w:t>Report</w:t>
-        </w:r>
-        <w:proofErr w:type="spellEnd"/>
       </w:sdtContent>
     </w:sdt>
     <w:r>
@@ -8455,7 +7987,7 @@
 </file>
 
 <file path=word/footer2.xml><?xml version="1.0" encoding="utf-8"?>
-<w:ftr xmlns:ve="http://schemas.openxmlformats.org/markup-compatibility/2006" xmlns:o="urn:schemas-microsoft-com:office:office" xmlns:r="http://schemas.openxmlformats.org/officeDocument/2006/relationships" xmlns:m="http://schemas.openxmlformats.org/officeDocument/2006/math" xmlns:v="urn:schemas-microsoft-com:vml" xmlns:wp="http://schemas.openxmlformats.org/drawingml/2006/wordprocessingDrawing" xmlns:w10="urn:schemas-microsoft-com:office:word" xmlns:w="http://schemas.openxmlformats.org/wordprocessingml/2006/main" xmlns:wne="http://schemas.microsoft.com/office/word/2006/wordml">
+<w:ftr xmlns:wpc="http://schemas.microsoft.com/office/word/2010/wordprocessingCanvas" xmlns:mc="http://schemas.openxmlformats.org/markup-compatibility/2006" xmlns:o="urn:schemas-microsoft-com:office:office" xmlns:r="http://schemas.openxmlformats.org/officeDocument/2006/relationships" xmlns:m="http://schemas.openxmlformats.org/officeDocument/2006/math" xmlns:v="urn:schemas-microsoft-com:vml" xmlns:wp14="http://schemas.microsoft.com/office/word/2010/wordprocessingDrawing" xmlns:wp="http://schemas.openxmlformats.org/drawingml/2006/wordprocessingDrawing" xmlns:w10="urn:schemas-microsoft-com:office:word" xmlns:w="http://schemas.openxmlformats.org/wordprocessingml/2006/main" xmlns:w14="http://schemas.microsoft.com/office/word/2010/wordml" xmlns:w15="http://schemas.microsoft.com/office/word/2012/wordml" xmlns:wpg="http://schemas.microsoft.com/office/word/2010/wordprocessingGroup" xmlns:wpi="http://schemas.microsoft.com/office/word/2010/wordprocessingInk" xmlns:wne="http://schemas.microsoft.com/office/word/2006/wordml" xmlns:wps="http://schemas.microsoft.com/office/word/2010/wordprocessingShape" mc:Ignorable="w14 w15 wp14">
   <w:p>
     <w:pPr>
       <w:pStyle w:val="Rodap"/>
@@ -8484,20 +8016,11 @@
         <w:dataBinding w:prefixMappings="xmlns:ns0='http://purl.org/dc/elements/1.1/' xmlns:ns1='http://schemas.openxmlformats.org/package/2006/metadata/core-properties' " w:xpath="/ns1:coreProperties[1]/ns0:title[1]" w:storeItemID="{6C3C8BC8-F283-45AE-878A-BAB7291924A1}"/>
         <w:text/>
       </w:sdtPr>
+      <w:sdtEndPr/>
       <w:sdtContent>
-        <w:proofErr w:type="spellStart"/>
         <w:r>
-          <w:t>Weekly</w:t>
+          <w:t>Weekly Report</w:t>
         </w:r>
-        <w:proofErr w:type="spellEnd"/>
-        <w:r>
-          <w:t xml:space="preserve"> </w:t>
-        </w:r>
-        <w:proofErr w:type="spellStart"/>
-        <w:r>
-          <w:t>Report</w:t>
-        </w:r>
-        <w:proofErr w:type="spellEnd"/>
       </w:sdtContent>
     </w:sdt>
     <w:r>
@@ -8508,7 +8031,7 @@
 </file>
 
 <file path=word/footer3.xml><?xml version="1.0" encoding="utf-8"?>
-<w:ftr xmlns:ve="http://schemas.openxmlformats.org/markup-compatibility/2006" xmlns:o="urn:schemas-microsoft-com:office:office" xmlns:r="http://schemas.openxmlformats.org/officeDocument/2006/relationships" xmlns:m="http://schemas.openxmlformats.org/officeDocument/2006/math" xmlns:v="urn:schemas-microsoft-com:vml" xmlns:wp="http://schemas.openxmlformats.org/drawingml/2006/wordprocessingDrawing" xmlns:w10="urn:schemas-microsoft-com:office:word" xmlns:w="http://schemas.openxmlformats.org/wordprocessingml/2006/main" xmlns:wne="http://schemas.microsoft.com/office/word/2006/wordml">
+<w:ftr xmlns:wpc="http://schemas.microsoft.com/office/word/2010/wordprocessingCanvas" xmlns:mc="http://schemas.openxmlformats.org/markup-compatibility/2006" xmlns:o="urn:schemas-microsoft-com:office:office" xmlns:r="http://schemas.openxmlformats.org/officeDocument/2006/relationships" xmlns:m="http://schemas.openxmlformats.org/officeDocument/2006/math" xmlns:v="urn:schemas-microsoft-com:vml" xmlns:wp14="http://schemas.microsoft.com/office/word/2010/wordprocessingDrawing" xmlns:wp="http://schemas.openxmlformats.org/drawingml/2006/wordprocessingDrawing" xmlns:w10="urn:schemas-microsoft-com:office:word" xmlns:w="http://schemas.openxmlformats.org/wordprocessingml/2006/main" xmlns:w14="http://schemas.microsoft.com/office/word/2010/wordml" xmlns:w15="http://schemas.microsoft.com/office/word/2012/wordml" xmlns:wpg="http://schemas.microsoft.com/office/word/2010/wordprocessingGroup" xmlns:wpi="http://schemas.microsoft.com/office/word/2010/wordprocessingInk" xmlns:wne="http://schemas.microsoft.com/office/word/2006/wordml" xmlns:wps="http://schemas.microsoft.com/office/word/2010/wordprocessingShape" mc:Ignorable="w14 w15 wp14">
   <w:p>
     <w:pPr>
       <w:pStyle w:val="Rodap"/>
@@ -8528,20 +8051,11 @@
         <w:dataBinding w:prefixMappings="xmlns:ns0='http://purl.org/dc/elements/1.1/' xmlns:ns1='http://schemas.openxmlformats.org/package/2006/metadata/core-properties' " w:xpath="/ns1:coreProperties[1]/ns0:title[1]" w:storeItemID="{6C3C8BC8-F283-45AE-878A-BAB7291924A1}"/>
         <w:text/>
       </w:sdtPr>
+      <w:sdtEndPr/>
       <w:sdtContent>
-        <w:proofErr w:type="spellStart"/>
         <w:r>
-          <w:t>Weekly</w:t>
+          <w:t>Weekly Report</w:t>
         </w:r>
-        <w:proofErr w:type="spellEnd"/>
-        <w:r>
-          <w:t xml:space="preserve"> </w:t>
-        </w:r>
-        <w:proofErr w:type="spellStart"/>
-        <w:r>
-          <w:t>Report</w:t>
-        </w:r>
-        <w:proofErr w:type="spellEnd"/>
       </w:sdtContent>
     </w:sdt>
     <w:r>
@@ -8576,7 +8090,7 @@
 </file>
 
 <file path=word/footer4.xml><?xml version="1.0" encoding="utf-8"?>
-<w:ftr xmlns:ve="http://schemas.openxmlformats.org/markup-compatibility/2006" xmlns:o="urn:schemas-microsoft-com:office:office" xmlns:r="http://schemas.openxmlformats.org/officeDocument/2006/relationships" xmlns:m="http://schemas.openxmlformats.org/officeDocument/2006/math" xmlns:v="urn:schemas-microsoft-com:vml" xmlns:wp="http://schemas.openxmlformats.org/drawingml/2006/wordprocessingDrawing" xmlns:w10="urn:schemas-microsoft-com:office:word" xmlns:w="http://schemas.openxmlformats.org/wordprocessingml/2006/main" xmlns:wne="http://schemas.microsoft.com/office/word/2006/wordml">
+<w:ftr xmlns:wpc="http://schemas.microsoft.com/office/word/2010/wordprocessingCanvas" xmlns:mc="http://schemas.openxmlformats.org/markup-compatibility/2006" xmlns:o="urn:schemas-microsoft-com:office:office" xmlns:r="http://schemas.openxmlformats.org/officeDocument/2006/relationships" xmlns:m="http://schemas.openxmlformats.org/officeDocument/2006/math" xmlns:v="urn:schemas-microsoft-com:vml" xmlns:wp14="http://schemas.microsoft.com/office/word/2010/wordprocessingDrawing" xmlns:wp="http://schemas.openxmlformats.org/drawingml/2006/wordprocessingDrawing" xmlns:w10="urn:schemas-microsoft-com:office:word" xmlns:w="http://schemas.openxmlformats.org/wordprocessingml/2006/main" xmlns:w14="http://schemas.microsoft.com/office/word/2010/wordml" xmlns:w15="http://schemas.microsoft.com/office/word/2012/wordml" xmlns:wpg="http://schemas.microsoft.com/office/word/2010/wordprocessingGroup" xmlns:wpi="http://schemas.microsoft.com/office/word/2010/wordprocessingInk" xmlns:wne="http://schemas.microsoft.com/office/word/2006/wordml" xmlns:wps="http://schemas.microsoft.com/office/word/2010/wordprocessingShape" mc:Ignorable="w14 w15 wp14">
   <w:p>
     <w:pPr>
       <w:pStyle w:val="Rodap"/>
@@ -8605,20 +8119,11 @@
         <w:dataBinding w:prefixMappings="xmlns:ns0='http://purl.org/dc/elements/1.1/' xmlns:ns1='http://schemas.openxmlformats.org/package/2006/metadata/core-properties' " w:xpath="/ns1:coreProperties[1]/ns0:title[1]" w:storeItemID="{6C3C8BC8-F283-45AE-878A-BAB7291924A1}"/>
         <w:text/>
       </w:sdtPr>
+      <w:sdtEndPr/>
       <w:sdtContent>
-        <w:proofErr w:type="spellStart"/>
         <w:r>
-          <w:t>Weekly</w:t>
+          <w:t>Weekly Report</w:t>
         </w:r>
-        <w:proofErr w:type="spellEnd"/>
-        <w:r>
-          <w:t xml:space="preserve"> </w:t>
-        </w:r>
-        <w:proofErr w:type="spellStart"/>
-        <w:r>
-          <w:t>Report</w:t>
-        </w:r>
-        <w:proofErr w:type="spellEnd"/>
       </w:sdtContent>
     </w:sdt>
     <w:r>
@@ -8650,7 +8155,7 @@
 </file>
 
 <file path=word/footnotes.xml><?xml version="1.0" encoding="utf-8"?>
-<w:footnotes xmlns:ve="http://schemas.openxmlformats.org/markup-compatibility/2006" xmlns:o="urn:schemas-microsoft-com:office:office" xmlns:r="http://schemas.openxmlformats.org/officeDocument/2006/relationships" xmlns:m="http://schemas.openxmlformats.org/officeDocument/2006/math" xmlns:v="urn:schemas-microsoft-com:vml" xmlns:wp="http://schemas.openxmlformats.org/drawingml/2006/wordprocessingDrawing" xmlns:w10="urn:schemas-microsoft-com:office:word" xmlns:w="http://schemas.openxmlformats.org/wordprocessingml/2006/main" xmlns:wne="http://schemas.microsoft.com/office/word/2006/wordml">
+<w:footnotes xmlns:wpc="http://schemas.microsoft.com/office/word/2010/wordprocessingCanvas" xmlns:mc="http://schemas.openxmlformats.org/markup-compatibility/2006" xmlns:o="urn:schemas-microsoft-com:office:office" xmlns:r="http://schemas.openxmlformats.org/officeDocument/2006/relationships" xmlns:m="http://schemas.openxmlformats.org/officeDocument/2006/math" xmlns:v="urn:schemas-microsoft-com:vml" xmlns:wp14="http://schemas.microsoft.com/office/word/2010/wordprocessingDrawing" xmlns:wp="http://schemas.openxmlformats.org/drawingml/2006/wordprocessingDrawing" xmlns:w10="urn:schemas-microsoft-com:office:word" xmlns:w="http://schemas.openxmlformats.org/wordprocessingml/2006/main" xmlns:w14="http://schemas.microsoft.com/office/word/2010/wordml" xmlns:w15="http://schemas.microsoft.com/office/word/2012/wordml" xmlns:wpg="http://schemas.microsoft.com/office/word/2010/wordprocessingGroup" xmlns:wpi="http://schemas.microsoft.com/office/word/2010/wordprocessingInk" xmlns:wne="http://schemas.microsoft.com/office/word/2006/wordml" xmlns:wps="http://schemas.microsoft.com/office/word/2010/wordprocessingShape" mc:Ignorable="w14 w15 wp14">
   <w:footnote w:type="separator" w:id="-1">
     <w:p>
       <w:pPr>
@@ -8675,7 +8180,7 @@
 </file>
 
 <file path=word/header1.xml><?xml version="1.0" encoding="utf-8"?>
-<w:hdr xmlns:ve="http://schemas.openxmlformats.org/markup-compatibility/2006" xmlns:o="urn:schemas-microsoft-com:office:office" xmlns:r="http://schemas.openxmlformats.org/officeDocument/2006/relationships" xmlns:m="http://schemas.openxmlformats.org/officeDocument/2006/math" xmlns:v="urn:schemas-microsoft-com:vml" xmlns:wp="http://schemas.openxmlformats.org/drawingml/2006/wordprocessingDrawing" xmlns:w10="urn:schemas-microsoft-com:office:word" xmlns:w="http://schemas.openxmlformats.org/wordprocessingml/2006/main" xmlns:wne="http://schemas.microsoft.com/office/word/2006/wordml">
+<w:hdr xmlns:wpc="http://schemas.microsoft.com/office/word/2010/wordprocessingCanvas" xmlns:mc="http://schemas.openxmlformats.org/markup-compatibility/2006" xmlns:o="urn:schemas-microsoft-com:office:office" xmlns:r="http://schemas.openxmlformats.org/officeDocument/2006/relationships" xmlns:m="http://schemas.openxmlformats.org/officeDocument/2006/math" xmlns:v="urn:schemas-microsoft-com:vml" xmlns:wp14="http://schemas.microsoft.com/office/word/2010/wordprocessingDrawing" xmlns:wp="http://schemas.openxmlformats.org/drawingml/2006/wordprocessingDrawing" xmlns:w10="urn:schemas-microsoft-com:office:word" xmlns:w="http://schemas.openxmlformats.org/wordprocessingml/2006/main" xmlns:w14="http://schemas.microsoft.com/office/word/2010/wordml" xmlns:w15="http://schemas.microsoft.com/office/word/2012/wordml" xmlns:wpg="http://schemas.microsoft.com/office/word/2010/wordprocessingGroup" xmlns:wpi="http://schemas.microsoft.com/office/word/2010/wordprocessingInk" xmlns:wne="http://schemas.microsoft.com/office/word/2006/wordml" xmlns:wps="http://schemas.microsoft.com/office/word/2010/wordprocessingShape" mc:Ignorable="w14 w15 wp14">
   <w:p>
     <w:pPr>
       <w:pStyle w:val="Cabealho"/>
@@ -8689,7 +8194,7 @@
         <w:lang w:eastAsia="pt-PT"/>
       </w:rPr>
       <w:drawing>
-        <wp:anchor distT="0" distB="0" distL="114300" distR="114300" simplePos="0" relativeHeight="251656192" behindDoc="0" locked="0" layoutInCell="1" allowOverlap="1">
+        <wp:anchor distT="0" distB="0" distL="114300" distR="114300" simplePos="0" relativeHeight="251657216" behindDoc="0" locked="0" layoutInCell="1" allowOverlap="1" wp14:anchorId="0622C332" wp14:editId="7EA70EEE">
           <wp:simplePos x="0" y="0"/>
           <wp:positionH relativeFrom="column">
             <wp:posOffset>15239</wp:posOffset>
@@ -8765,21 +8270,14 @@
         <w:dataBinding w:prefixMappings="xmlns:ns0='http://purl.org/dc/elements/1.1/' xmlns:ns1='http://schemas.openxmlformats.org/package/2006/metadata/core-properties' " w:xpath="/ns1:coreProperties[1]/ns0:creator[1]" w:storeItemID="{6C3C8BC8-F283-45AE-878A-BAB7291924A1}"/>
         <w:text/>
       </w:sdtPr>
+      <w:sdtEndPr/>
       <w:sdtContent>
         <w:r>
           <w:rPr>
             <w:lang w:val="en-US"/>
           </w:rPr>
-          <w:t xml:space="preserve">Filipe </w:t>
+          <w:t>Filipe Brandão</w:t>
         </w:r>
-        <w:proofErr w:type="spellStart"/>
-        <w:r>
-          <w:rPr>
-            <w:lang w:val="en-US"/>
-          </w:rPr>
-          <w:t>Brandão</w:t>
-        </w:r>
-        <w:proofErr w:type="spellEnd"/>
       </w:sdtContent>
     </w:sdt>
   </w:p>
@@ -8812,12 +8310,10 @@
         <w:dataBinding w:prefixMappings="xmlns:ns0='http://purl.org/dc/elements/1.1/' xmlns:ns1='http://schemas.openxmlformats.org/package/2006/metadata/core-properties' " w:xpath="/ns1:coreProperties[1]/ns0:description[1]" w:storeItemID="{6C3C8BC8-F283-45AE-878A-BAB7291924A1}"/>
         <w:text w:multiLine="1"/>
       </w:sdtPr>
+      <w:sdtEndPr/>
       <w:sdtContent>
         <w:r>
-          <w:rPr>
-            <w:lang w:val="en-US"/>
-          </w:rPr>
-          <w:t>V0.1</w:t>
+          <w:t>v1.0</w:t>
         </w:r>
       </w:sdtContent>
     </w:sdt>
@@ -8837,12 +8333,10 @@
         <w:dataBinding w:prefixMappings="xmlns:ns0='http://purl.org/dc/elements/1.1/' xmlns:ns1='http://schemas.openxmlformats.org/package/2006/metadata/core-properties' " w:xpath="/ns1:coreProperties[1]/ns1:contentStatus[1]" w:storeItemID="{6C3C8BC8-F283-45AE-878A-BAB7291924A1}"/>
         <w:text/>
       </w:sdtPr>
+      <w:sdtEndPr/>
       <w:sdtContent>
         <w:r>
-          <w:rPr>
-            <w:lang w:val="en-US"/>
-          </w:rPr>
-          <w:t>Ready for Approval</w:t>
+          <w:t>Baselined</w:t>
         </w:r>
       </w:sdtContent>
     </w:sdt>
@@ -8851,7 +8345,7 @@
 </file>
 
 <file path=word/header2.xml><?xml version="1.0" encoding="utf-8"?>
-<w:hdr xmlns:ve="http://schemas.openxmlformats.org/markup-compatibility/2006" xmlns:o="urn:schemas-microsoft-com:office:office" xmlns:r="http://schemas.openxmlformats.org/officeDocument/2006/relationships" xmlns:m="http://schemas.openxmlformats.org/officeDocument/2006/math" xmlns:v="urn:schemas-microsoft-com:vml" xmlns:wp="http://schemas.openxmlformats.org/drawingml/2006/wordprocessingDrawing" xmlns:w10="urn:schemas-microsoft-com:office:word" xmlns:w="http://schemas.openxmlformats.org/wordprocessingml/2006/main" xmlns:wne="http://schemas.microsoft.com/office/word/2006/wordml">
+<w:hdr xmlns:wpc="http://schemas.microsoft.com/office/word/2010/wordprocessingCanvas" xmlns:mc="http://schemas.openxmlformats.org/markup-compatibility/2006" xmlns:o="urn:schemas-microsoft-com:office:office" xmlns:r="http://schemas.openxmlformats.org/officeDocument/2006/relationships" xmlns:m="http://schemas.openxmlformats.org/officeDocument/2006/math" xmlns:v="urn:schemas-microsoft-com:vml" xmlns:wp14="http://schemas.microsoft.com/office/word/2010/wordprocessingDrawing" xmlns:wp="http://schemas.openxmlformats.org/drawingml/2006/wordprocessingDrawing" xmlns:w10="urn:schemas-microsoft-com:office:word" xmlns:w="http://schemas.openxmlformats.org/wordprocessingml/2006/main" xmlns:w14="http://schemas.microsoft.com/office/word/2010/wordml" xmlns:w15="http://schemas.microsoft.com/office/word/2012/wordml" xmlns:wpg="http://schemas.microsoft.com/office/word/2010/wordprocessingGroup" xmlns:wpi="http://schemas.microsoft.com/office/word/2010/wordprocessingInk" xmlns:wne="http://schemas.microsoft.com/office/word/2006/wordml" xmlns:wps="http://schemas.microsoft.com/office/word/2010/wordprocessingShape" mc:Ignorable="w14 w15 wp14">
   <w:p>
     <w:pPr>
       <w:pStyle w:val="Cabealho"/>
@@ -8865,7 +8359,7 @@
         <w:lang w:eastAsia="pt-PT"/>
       </w:rPr>
       <w:drawing>
-        <wp:anchor distT="0" distB="0" distL="114300" distR="114300" simplePos="0" relativeHeight="251660288" behindDoc="0" locked="0" layoutInCell="1" allowOverlap="1">
+        <wp:anchor distT="0" distB="0" distL="114300" distR="114300" simplePos="0" relativeHeight="251659264" behindDoc="0" locked="0" layoutInCell="1" allowOverlap="1" wp14:anchorId="5382E3BB" wp14:editId="5F675A11">
           <wp:simplePos x="0" y="0"/>
           <wp:positionH relativeFrom="column">
             <wp:posOffset>81915</wp:posOffset>
@@ -8941,21 +8435,14 @@
         <w:dataBinding w:prefixMappings="xmlns:ns0='http://purl.org/dc/elements/1.1/' xmlns:ns1='http://schemas.openxmlformats.org/package/2006/metadata/core-properties' " w:xpath="/ns1:coreProperties[1]/ns0:creator[1]" w:storeItemID="{6C3C8BC8-F283-45AE-878A-BAB7291924A1}"/>
         <w:text/>
       </w:sdtPr>
+      <w:sdtEndPr/>
       <w:sdtContent>
         <w:r>
           <w:rPr>
             <w:lang w:val="en-GB"/>
           </w:rPr>
-          <w:t xml:space="preserve">Filipe </w:t>
+          <w:t>Filipe Brandão</w:t>
         </w:r>
-        <w:proofErr w:type="spellStart"/>
-        <w:r>
-          <w:rPr>
-            <w:lang w:val="en-GB"/>
-          </w:rPr>
-          <w:t>Brandão</w:t>
-        </w:r>
-        <w:proofErr w:type="spellEnd"/>
       </w:sdtContent>
     </w:sdt>
   </w:p>
@@ -8988,12 +8475,10 @@
         <w:dataBinding w:prefixMappings="xmlns:ns0='http://purl.org/dc/elements/1.1/' xmlns:ns1='http://schemas.openxmlformats.org/package/2006/metadata/core-properties' " w:xpath="/ns1:coreProperties[1]/ns0:description[1]" w:storeItemID="{6C3C8BC8-F283-45AE-878A-BAB7291924A1}"/>
         <w:text w:multiLine="1"/>
       </w:sdtPr>
+      <w:sdtEndPr/>
       <w:sdtContent>
         <w:r>
-          <w:rPr>
-            <w:lang w:val="en-GB"/>
-          </w:rPr>
-          <w:t>V0.1</w:t>
+          <w:t>v1.0</w:t>
         </w:r>
       </w:sdtContent>
     </w:sdt>
@@ -9013,12 +8498,10 @@
         <w:dataBinding w:prefixMappings="xmlns:ns0='http://purl.org/dc/elements/1.1/' xmlns:ns1='http://schemas.openxmlformats.org/package/2006/metadata/core-properties' " w:xpath="/ns1:coreProperties[1]/ns1:contentStatus[1]" w:storeItemID="{6C3C8BC8-F283-45AE-878A-BAB7291924A1}"/>
         <w:text/>
       </w:sdtPr>
+      <w:sdtEndPr/>
       <w:sdtContent>
         <w:r>
-          <w:rPr>
-            <w:lang w:val="en-US"/>
-          </w:rPr>
-          <w:t>Ready for Approval</w:t>
+          <w:t>Baselined</w:t>
         </w:r>
       </w:sdtContent>
     </w:sdt>
@@ -9033,7 +8516,7 @@
 </file>
 
 <file path=word/numbering.xml><?xml version="1.0" encoding="utf-8"?>
-<w:numbering xmlns:ve="http://schemas.openxmlformats.org/markup-compatibility/2006" xmlns:o="urn:schemas-microsoft-com:office:office" xmlns:r="http://schemas.openxmlformats.org/officeDocument/2006/relationships" xmlns:m="http://schemas.openxmlformats.org/officeDocument/2006/math" xmlns:v="urn:schemas-microsoft-com:vml" xmlns:wp="http://schemas.openxmlformats.org/drawingml/2006/wordprocessingDrawing" xmlns:w10="urn:schemas-microsoft-com:office:word" xmlns:w="http://schemas.openxmlformats.org/wordprocessingml/2006/main" xmlns:wne="http://schemas.microsoft.com/office/word/2006/wordml">
+<w:numbering xmlns:wpc="http://schemas.microsoft.com/office/word/2010/wordprocessingCanvas" xmlns:mc="http://schemas.openxmlformats.org/markup-compatibility/2006" xmlns:o="urn:schemas-microsoft-com:office:office" xmlns:r="http://schemas.openxmlformats.org/officeDocument/2006/relationships" xmlns:m="http://schemas.openxmlformats.org/officeDocument/2006/math" xmlns:v="urn:schemas-microsoft-com:vml" xmlns:wp14="http://schemas.microsoft.com/office/word/2010/wordprocessingDrawing" xmlns:wp="http://schemas.openxmlformats.org/drawingml/2006/wordprocessingDrawing" xmlns:w10="urn:schemas-microsoft-com:office:word" xmlns:w="http://schemas.openxmlformats.org/wordprocessingml/2006/main" xmlns:w14="http://schemas.microsoft.com/office/word/2010/wordml" xmlns:w15="http://schemas.microsoft.com/office/word/2012/wordml" xmlns:wpg="http://schemas.microsoft.com/office/word/2010/wordprocessingGroup" xmlns:wpi="http://schemas.microsoft.com/office/word/2010/wordprocessingInk" xmlns:wne="http://schemas.microsoft.com/office/word/2006/wordml" xmlns:wps="http://schemas.microsoft.com/office/word/2010/wordprocessingShape" mc:Ignorable="w14 w15 wp14">
   <w:abstractNum w:abstractNumId="0">
     <w:nsid w:val="0D552BEF"/>
     <w:multiLevelType w:val="multilevel"/>
@@ -11331,16 +10814,8 @@
 </w:numbering>
 </file>
 
-<file path=word/people.xml><?xml version="1.0" encoding="utf-8"?>
-<w15:people xmlns:wpc="http://schemas.microsoft.com/office/word/2010/wordprocessingCanvas" xmlns:mc="http://schemas.openxmlformats.org/markup-compatibility/2006" xmlns:o="urn:schemas-microsoft-com:office:office" xmlns:r="http://schemas.openxmlformats.org/officeDocument/2006/relationships" xmlns:m="http://schemas.openxmlformats.org/officeDocument/2006/math" xmlns:v="urn:schemas-microsoft-com:vml" xmlns:wp14="http://schemas.microsoft.com/office/word/2010/wordprocessingDrawing" xmlns:wp="http://schemas.openxmlformats.org/drawingml/2006/wordprocessingDrawing" xmlns:w10="urn:schemas-microsoft-com:office:word" xmlns:w="http://schemas.openxmlformats.org/wordprocessingml/2006/main" xmlns:w14="http://schemas.microsoft.com/office/word/2010/wordml" xmlns:w15="http://schemas.microsoft.com/office/word/2012/wordml" xmlns:wpg="http://schemas.microsoft.com/office/word/2010/wordprocessingGroup" xmlns:wpi="http://schemas.microsoft.com/office/word/2010/wordprocessingInk" xmlns:wne="http://schemas.microsoft.com/office/word/2006/wordml" xmlns:wps="http://schemas.microsoft.com/office/word/2010/wordprocessingShape" mc:Ignorable="w14 w15 wp14">
-  <w15:person w15:author="Rui Ganhoto">
-    <w15:presenceInfo w15:providerId="Windows Live" w15:userId="968e87421556deb4"/>
-  </w15:person>
-</w15:people>
-</file>
-
 <file path=word/styles.xml><?xml version="1.0" encoding="utf-8"?>
-<w:styles xmlns:r="http://schemas.openxmlformats.org/officeDocument/2006/relationships" xmlns:w="http://schemas.openxmlformats.org/wordprocessingml/2006/main">
+<w:styles xmlns:mc="http://schemas.openxmlformats.org/markup-compatibility/2006" xmlns:r="http://schemas.openxmlformats.org/officeDocument/2006/relationships" xmlns:w="http://schemas.openxmlformats.org/wordprocessingml/2006/main" xmlns:w14="http://schemas.microsoft.com/office/word/2010/wordml" xmlns:w15="http://schemas.microsoft.com/office/word/2012/wordml" mc:Ignorable="w14 w15">
   <w:docDefaults>
     <w:rPrDefault>
       <w:rPr>
@@ -11356,155 +10831,389 @@
       </w:pPr>
     </w:pPrDefault>
   </w:docDefaults>
-  <w:latentStyles w:defLockedState="0" w:defUIPriority="99" w:defSemiHidden="1" w:defUnhideWhenUsed="1" w:defQFormat="0" w:count="267">
-    <w:lsdException w:name="Normal" w:semiHidden="0" w:uiPriority="0" w:unhideWhenUsed="0" w:qFormat="1"/>
-    <w:lsdException w:name="heading 1" w:semiHidden="0" w:uiPriority="9" w:unhideWhenUsed="0" w:qFormat="1"/>
-    <w:lsdException w:name="heading 2" w:uiPriority="9" w:qFormat="1"/>
-    <w:lsdException w:name="heading 3" w:uiPriority="9" w:qFormat="1"/>
-    <w:lsdException w:name="heading 4" w:uiPriority="9" w:qFormat="1"/>
-    <w:lsdException w:name="heading 5" w:uiPriority="9" w:qFormat="1"/>
-    <w:lsdException w:name="heading 6" w:uiPriority="9" w:qFormat="1"/>
-    <w:lsdException w:name="heading 7" w:uiPriority="9" w:qFormat="1"/>
-    <w:lsdException w:name="heading 8" w:uiPriority="9" w:qFormat="1"/>
-    <w:lsdException w:name="heading 9" w:uiPriority="9" w:qFormat="1"/>
-    <w:lsdException w:name="toc 1" w:uiPriority="39"/>
-    <w:lsdException w:name="toc 2" w:uiPriority="39"/>
-    <w:lsdException w:name="toc 3" w:uiPriority="39"/>
-    <w:lsdException w:name="toc 4" w:uiPriority="39"/>
-    <w:lsdException w:name="toc 5" w:uiPriority="39"/>
-    <w:lsdException w:name="toc 6" w:uiPriority="39"/>
-    <w:lsdException w:name="toc 7" w:uiPriority="39"/>
-    <w:lsdException w:name="toc 8" w:uiPriority="39"/>
-    <w:lsdException w:name="toc 9" w:uiPriority="39"/>
-    <w:lsdException w:name="caption" w:uiPriority="35" w:qFormat="1"/>
-    <w:lsdException w:name="Title" w:semiHidden="0" w:uiPriority="10" w:unhideWhenUsed="0" w:qFormat="1"/>
-    <w:lsdException w:name="Default Paragraph Font" w:uiPriority="1"/>
-    <w:lsdException w:name="Subtitle" w:semiHidden="0" w:uiPriority="11" w:unhideWhenUsed="0" w:qFormat="1"/>
-    <w:lsdException w:name="Strong" w:semiHidden="0" w:uiPriority="22" w:unhideWhenUsed="0" w:qFormat="1"/>
-    <w:lsdException w:name="Emphasis" w:semiHidden="0" w:uiPriority="20" w:unhideWhenUsed="0" w:qFormat="1"/>
-    <w:lsdException w:name="Table Grid" w:semiHidden="0" w:uiPriority="59" w:unhideWhenUsed="0"/>
-    <w:lsdException w:name="Placeholder Text" w:unhideWhenUsed="0"/>
-    <w:lsdException w:name="No Spacing" w:semiHidden="0" w:uiPriority="1" w:unhideWhenUsed="0" w:qFormat="1"/>
-    <w:lsdException w:name="Light Shading" w:semiHidden="0" w:uiPriority="60" w:unhideWhenUsed="0"/>
-    <w:lsdException w:name="Light List" w:semiHidden="0" w:uiPriority="61" w:unhideWhenUsed="0"/>
-    <w:lsdException w:name="Light Grid" w:semiHidden="0" w:uiPriority="62" w:unhideWhenUsed="0"/>
-    <w:lsdException w:name="Medium Shading 1" w:semiHidden="0" w:uiPriority="63" w:unhideWhenUsed="0"/>
-    <w:lsdException w:name="Medium Shading 2" w:semiHidden="0" w:uiPriority="64" w:unhideWhenUsed="0"/>
-    <w:lsdException w:name="Medium List 1" w:semiHidden="0" w:uiPriority="65" w:unhideWhenUsed="0"/>
-    <w:lsdException w:name="Medium List 2" w:semiHidden="0" w:uiPriority="66" w:unhideWhenUsed="0"/>
-    <w:lsdException w:name="Medium Grid 1" w:semiHidden="0" w:uiPriority="67" w:unhideWhenUsed="0"/>
-    <w:lsdException w:name="Medium Grid 2" w:semiHidden="0" w:uiPriority="68" w:unhideWhenUsed="0"/>
-    <w:lsdException w:name="Medium Grid 3" w:semiHidden="0" w:uiPriority="69" w:unhideWhenUsed="0"/>
-    <w:lsdException w:name="Dark List" w:semiHidden="0" w:uiPriority="70" w:unhideWhenUsed="0"/>
-    <w:lsdException w:name="Colorful Shading" w:semiHidden="0" w:uiPriority="71" w:unhideWhenUsed="0"/>
-    <w:lsdException w:name="Colorful List" w:semiHidden="0" w:uiPriority="72" w:unhideWhenUsed="0"/>
-    <w:lsdException w:name="Colorful Grid" w:semiHidden="0" w:uiPriority="73" w:unhideWhenUsed="0"/>
-    <w:lsdException w:name="Light Shading Accent 1" w:semiHidden="0" w:uiPriority="60" w:unhideWhenUsed="0"/>
-    <w:lsdException w:name="Light List Accent 1" w:semiHidden="0" w:uiPriority="61" w:unhideWhenUsed="0"/>
-    <w:lsdException w:name="Light Grid Accent 1" w:semiHidden="0" w:uiPriority="62" w:unhideWhenUsed="0"/>
-    <w:lsdException w:name="Medium Shading 1 Accent 1" w:semiHidden="0" w:uiPriority="63" w:unhideWhenUsed="0"/>
-    <w:lsdException w:name="Medium Shading 2 Accent 1" w:semiHidden="0" w:uiPriority="64" w:unhideWhenUsed="0"/>
-    <w:lsdException w:name="Medium List 1 Accent 1" w:semiHidden="0" w:uiPriority="65" w:unhideWhenUsed="0"/>
-    <w:lsdException w:name="Revision" w:unhideWhenUsed="0"/>
-    <w:lsdException w:name="List Paragraph" w:semiHidden="0" w:uiPriority="34" w:unhideWhenUsed="0" w:qFormat="1"/>
-    <w:lsdException w:name="Quote" w:semiHidden="0" w:uiPriority="29" w:unhideWhenUsed="0" w:qFormat="1"/>
-    <w:lsdException w:name="Intense Quote" w:semiHidden="0" w:uiPriority="30" w:unhideWhenUsed="0" w:qFormat="1"/>
-    <w:lsdException w:name="Medium List 2 Accent 1" w:semiHidden="0" w:uiPriority="66" w:unhideWhenUsed="0"/>
-    <w:lsdException w:name="Medium Grid 1 Accent 1" w:semiHidden="0" w:uiPriority="67" w:unhideWhenUsed="0"/>
-    <w:lsdException w:name="Medium Grid 2 Accent 1" w:semiHidden="0" w:uiPriority="68" w:unhideWhenUsed="0"/>
-    <w:lsdException w:name="Medium Grid 3 Accent 1" w:semiHidden="0" w:uiPriority="69" w:unhideWhenUsed="0"/>
-    <w:lsdException w:name="Dark List Accent 1" w:semiHidden="0" w:uiPriority="70" w:unhideWhenUsed="0"/>
-    <w:lsdException w:name="Colorful Shading Accent 1" w:semiHidden="0" w:uiPriority="71" w:unhideWhenUsed="0"/>
-    <w:lsdException w:name="Colorful List Accent 1" w:semiHidden="0" w:uiPriority="72" w:unhideWhenUsed="0"/>
-    <w:lsdException w:name="Colorful Grid Accent 1" w:semiHidden="0" w:uiPriority="73" w:unhideWhenUsed="0"/>
-    <w:lsdException w:name="Light Shading Accent 2" w:semiHidden="0" w:uiPriority="60" w:unhideWhenUsed="0"/>
-    <w:lsdException w:name="Light List Accent 2" w:semiHidden="0" w:uiPriority="61" w:unhideWhenUsed="0"/>
-    <w:lsdException w:name="Light Grid Accent 2" w:semiHidden="0" w:uiPriority="62" w:unhideWhenUsed="0"/>
-    <w:lsdException w:name="Medium Shading 1 Accent 2" w:semiHidden="0" w:uiPriority="63" w:unhideWhenUsed="0"/>
-    <w:lsdException w:name="Medium Shading 2 Accent 2" w:semiHidden="0" w:uiPriority="64" w:unhideWhenUsed="0"/>
-    <w:lsdException w:name="Medium List 1 Accent 2" w:semiHidden="0" w:uiPriority="65" w:unhideWhenUsed="0"/>
-    <w:lsdException w:name="Medium List 2 Accent 2" w:semiHidden="0" w:uiPriority="66" w:unhideWhenUsed="0"/>
-    <w:lsdException w:name="Medium Grid 1 Accent 2" w:semiHidden="0" w:uiPriority="67" w:unhideWhenUsed="0"/>
-    <w:lsdException w:name="Medium Grid 2 Accent 2" w:semiHidden="0" w:uiPriority="68" w:unhideWhenUsed="0"/>
-    <w:lsdException w:name="Medium Grid 3 Accent 2" w:semiHidden="0" w:uiPriority="69" w:unhideWhenUsed="0"/>
-    <w:lsdException w:name="Dark List Accent 2" w:semiHidden="0" w:uiPriority="70" w:unhideWhenUsed="0"/>
-    <w:lsdException w:name="Colorful Shading Accent 2" w:semiHidden="0" w:uiPriority="71" w:unhideWhenUsed="0"/>
-    <w:lsdException w:name="Colorful List Accent 2" w:semiHidden="0" w:uiPriority="72" w:unhideWhenUsed="0"/>
-    <w:lsdException w:name="Colorful Grid Accent 2" w:semiHidden="0" w:uiPriority="73" w:unhideWhenUsed="0"/>
-    <w:lsdException w:name="Light Shading Accent 3" w:semiHidden="0" w:uiPriority="60" w:unhideWhenUsed="0"/>
-    <w:lsdException w:name="Light List Accent 3" w:semiHidden="0" w:uiPriority="61" w:unhideWhenUsed="0"/>
-    <w:lsdException w:name="Light Grid Accent 3" w:semiHidden="0" w:uiPriority="62" w:unhideWhenUsed="0"/>
-    <w:lsdException w:name="Medium Shading 1 Accent 3" w:semiHidden="0" w:uiPriority="63" w:unhideWhenUsed="0"/>
-    <w:lsdException w:name="Medium Shading 2 Accent 3" w:semiHidden="0" w:uiPriority="64" w:unhideWhenUsed="0"/>
-    <w:lsdException w:name="Medium List 1 Accent 3" w:semiHidden="0" w:uiPriority="65" w:unhideWhenUsed="0"/>
-    <w:lsdException w:name="Medium List 2 Accent 3" w:semiHidden="0" w:uiPriority="66" w:unhideWhenUsed="0"/>
-    <w:lsdException w:name="Medium Grid 1 Accent 3" w:semiHidden="0" w:uiPriority="67" w:unhideWhenUsed="0"/>
-    <w:lsdException w:name="Medium Grid 2 Accent 3" w:semiHidden="0" w:uiPriority="68" w:unhideWhenUsed="0"/>
-    <w:lsdException w:name="Medium Grid 3 Accent 3" w:semiHidden="0" w:uiPriority="69" w:unhideWhenUsed="0"/>
-    <w:lsdException w:name="Dark List Accent 3" w:semiHidden="0" w:uiPriority="70" w:unhideWhenUsed="0"/>
-    <w:lsdException w:name="Colorful Shading Accent 3" w:semiHidden="0" w:uiPriority="71" w:unhideWhenUsed="0"/>
-    <w:lsdException w:name="Colorful List Accent 3" w:semiHidden="0" w:uiPriority="72" w:unhideWhenUsed="0"/>
-    <w:lsdException w:name="Colorful Grid Accent 3" w:semiHidden="0" w:uiPriority="73" w:unhideWhenUsed="0"/>
-    <w:lsdException w:name="Light Shading Accent 4" w:semiHidden="0" w:uiPriority="60" w:unhideWhenUsed="0"/>
-    <w:lsdException w:name="Light List Accent 4" w:semiHidden="0" w:uiPriority="61" w:unhideWhenUsed="0"/>
-    <w:lsdException w:name="Light Grid Accent 4" w:semiHidden="0" w:uiPriority="62" w:unhideWhenUsed="0"/>
-    <w:lsdException w:name="Medium Shading 1 Accent 4" w:semiHidden="0" w:uiPriority="63" w:unhideWhenUsed="0"/>
-    <w:lsdException w:name="Medium Shading 2 Accent 4" w:semiHidden="0" w:uiPriority="64" w:unhideWhenUsed="0"/>
-    <w:lsdException w:name="Medium List 1 Accent 4" w:semiHidden="0" w:uiPriority="65" w:unhideWhenUsed="0"/>
-    <w:lsdException w:name="Medium List 2 Accent 4" w:semiHidden="0" w:uiPriority="66" w:unhideWhenUsed="0"/>
-    <w:lsdException w:name="Medium Grid 1 Accent 4" w:semiHidden="0" w:uiPriority="67" w:unhideWhenUsed="0"/>
-    <w:lsdException w:name="Medium Grid 2 Accent 4" w:semiHidden="0" w:uiPriority="68" w:unhideWhenUsed="0"/>
-    <w:lsdException w:name="Medium Grid 3 Accent 4" w:semiHidden="0" w:uiPriority="69" w:unhideWhenUsed="0"/>
-    <w:lsdException w:name="Dark List Accent 4" w:semiHidden="0" w:uiPriority="70" w:unhideWhenUsed="0"/>
-    <w:lsdException w:name="Colorful Shading Accent 4" w:semiHidden="0" w:uiPriority="71" w:unhideWhenUsed="0"/>
-    <w:lsdException w:name="Colorful List Accent 4" w:semiHidden="0" w:uiPriority="72" w:unhideWhenUsed="0"/>
-    <w:lsdException w:name="Colorful Grid Accent 4" w:semiHidden="0" w:uiPriority="73" w:unhideWhenUsed="0"/>
-    <w:lsdException w:name="Light Shading Accent 5" w:semiHidden="0" w:uiPriority="60" w:unhideWhenUsed="0"/>
-    <w:lsdException w:name="Light List Accent 5" w:semiHidden="0" w:uiPriority="61" w:unhideWhenUsed="0"/>
-    <w:lsdException w:name="Light Grid Accent 5" w:semiHidden="0" w:uiPriority="62" w:unhideWhenUsed="0"/>
-    <w:lsdException w:name="Medium Shading 1 Accent 5" w:semiHidden="0" w:uiPriority="63" w:unhideWhenUsed="0"/>
-    <w:lsdException w:name="Medium Shading 2 Accent 5" w:semiHidden="0" w:uiPriority="64" w:unhideWhenUsed="0"/>
-    <w:lsdException w:name="Medium List 1 Accent 5" w:semiHidden="0" w:uiPriority="65" w:unhideWhenUsed="0"/>
-    <w:lsdException w:name="Medium List 2 Accent 5" w:semiHidden="0" w:uiPriority="66" w:unhideWhenUsed="0"/>
-    <w:lsdException w:name="Medium Grid 1 Accent 5" w:semiHidden="0" w:uiPriority="67" w:unhideWhenUsed="0"/>
-    <w:lsdException w:name="Medium Grid 2 Accent 5" w:semiHidden="0" w:uiPriority="68" w:unhideWhenUsed="0"/>
-    <w:lsdException w:name="Medium Grid 3 Accent 5" w:semiHidden="0" w:uiPriority="69" w:unhideWhenUsed="0"/>
-    <w:lsdException w:name="Dark List Accent 5" w:semiHidden="0" w:uiPriority="70" w:unhideWhenUsed="0"/>
-    <w:lsdException w:name="Colorful Shading Accent 5" w:semiHidden="0" w:uiPriority="71" w:unhideWhenUsed="0"/>
-    <w:lsdException w:name="Colorful List Accent 5" w:semiHidden="0" w:uiPriority="72" w:unhideWhenUsed="0"/>
-    <w:lsdException w:name="Colorful Grid Accent 5" w:semiHidden="0" w:uiPriority="73" w:unhideWhenUsed="0"/>
-    <w:lsdException w:name="Light Shading Accent 6" w:semiHidden="0" w:uiPriority="60" w:unhideWhenUsed="0"/>
-    <w:lsdException w:name="Light List Accent 6" w:semiHidden="0" w:uiPriority="61" w:unhideWhenUsed="0"/>
-    <w:lsdException w:name="Light Grid Accent 6" w:semiHidden="0" w:uiPriority="62" w:unhideWhenUsed="0"/>
-    <w:lsdException w:name="Medium Shading 1 Accent 6" w:semiHidden="0" w:uiPriority="63" w:unhideWhenUsed="0"/>
-    <w:lsdException w:name="Medium Shading 2 Accent 6" w:semiHidden="0" w:uiPriority="64" w:unhideWhenUsed="0"/>
-    <w:lsdException w:name="Medium List 1 Accent 6" w:semiHidden="0" w:uiPriority="65" w:unhideWhenUsed="0"/>
-    <w:lsdException w:name="Medium List 2 Accent 6" w:semiHidden="0" w:uiPriority="66" w:unhideWhenUsed="0"/>
-    <w:lsdException w:name="Medium Grid 1 Accent 6" w:semiHidden="0" w:uiPriority="67" w:unhideWhenUsed="0"/>
-    <w:lsdException w:name="Medium Grid 2 Accent 6" w:semiHidden="0" w:uiPriority="68" w:unhideWhenUsed="0"/>
-    <w:lsdException w:name="Medium Grid 3 Accent 6" w:semiHidden="0" w:uiPriority="69" w:unhideWhenUsed="0"/>
-    <w:lsdException w:name="Dark List Accent 6" w:semiHidden="0" w:uiPriority="70" w:unhideWhenUsed="0"/>
-    <w:lsdException w:name="Colorful Shading Accent 6" w:semiHidden="0" w:uiPriority="71" w:unhideWhenUsed="0"/>
-    <w:lsdException w:name="Colorful List Accent 6" w:semiHidden="0" w:uiPriority="72" w:unhideWhenUsed="0"/>
-    <w:lsdException w:name="Colorful Grid Accent 6" w:semiHidden="0" w:uiPriority="73" w:unhideWhenUsed="0"/>
-    <w:lsdException w:name="Subtle Emphasis" w:semiHidden="0" w:uiPriority="19" w:unhideWhenUsed="0" w:qFormat="1"/>
-    <w:lsdException w:name="Intense Emphasis" w:semiHidden="0" w:uiPriority="21" w:unhideWhenUsed="0" w:qFormat="1"/>
-    <w:lsdException w:name="Subtle Reference" w:semiHidden="0" w:uiPriority="31" w:unhideWhenUsed="0" w:qFormat="1"/>
-    <w:lsdException w:name="Intense Reference" w:semiHidden="0" w:uiPriority="32" w:unhideWhenUsed="0" w:qFormat="1"/>
-    <w:lsdException w:name="Book Title" w:semiHidden="0" w:uiPriority="33" w:unhideWhenUsed="0" w:qFormat="1"/>
-    <w:lsdException w:name="Bibliography" w:uiPriority="37"/>
-    <w:lsdException w:name="TOC Heading" w:uiPriority="39" w:qFormat="1"/>
+  <w:latentStyles w:defLockedState="0" w:defUIPriority="99" w:defSemiHidden="0" w:defUnhideWhenUsed="0" w:defQFormat="0" w:count="371">
+    <w:lsdException w:name="Normal" w:uiPriority="0" w:qFormat="1"/>
+    <w:lsdException w:name="heading 1" w:uiPriority="9" w:qFormat="1"/>
+    <w:lsdException w:name="heading 2" w:semiHidden="1" w:uiPriority="9" w:unhideWhenUsed="1" w:qFormat="1"/>
+    <w:lsdException w:name="heading 3" w:semiHidden="1" w:uiPriority="9" w:unhideWhenUsed="1" w:qFormat="1"/>
+    <w:lsdException w:name="heading 4" w:semiHidden="1" w:uiPriority="9" w:unhideWhenUsed="1" w:qFormat="1"/>
+    <w:lsdException w:name="heading 5" w:semiHidden="1" w:uiPriority="9" w:unhideWhenUsed="1" w:qFormat="1"/>
+    <w:lsdException w:name="heading 6" w:semiHidden="1" w:uiPriority="9" w:unhideWhenUsed="1" w:qFormat="1"/>
+    <w:lsdException w:name="heading 7" w:semiHidden="1" w:uiPriority="9" w:unhideWhenUsed="1" w:qFormat="1"/>
+    <w:lsdException w:name="heading 8" w:semiHidden="1" w:uiPriority="9" w:unhideWhenUsed="1" w:qFormat="1"/>
+    <w:lsdException w:name="heading 9" w:semiHidden="1" w:uiPriority="9" w:unhideWhenUsed="1" w:qFormat="1"/>
+    <w:lsdException w:name="index 1" w:semiHidden="1" w:unhideWhenUsed="1"/>
+    <w:lsdException w:name="index 2" w:semiHidden="1" w:unhideWhenUsed="1"/>
+    <w:lsdException w:name="index 3" w:semiHidden="1" w:unhideWhenUsed="1"/>
+    <w:lsdException w:name="index 4" w:semiHidden="1" w:unhideWhenUsed="1"/>
+    <w:lsdException w:name="index 5" w:semiHidden="1" w:unhideWhenUsed="1"/>
+    <w:lsdException w:name="index 6" w:semiHidden="1" w:unhideWhenUsed="1"/>
+    <w:lsdException w:name="index 7" w:semiHidden="1" w:unhideWhenUsed="1"/>
+    <w:lsdException w:name="index 8" w:semiHidden="1" w:unhideWhenUsed="1"/>
+    <w:lsdException w:name="index 9" w:semiHidden="1" w:unhideWhenUsed="1"/>
+    <w:lsdException w:name="toc 1" w:semiHidden="1" w:uiPriority="39" w:unhideWhenUsed="1"/>
+    <w:lsdException w:name="toc 2" w:semiHidden="1" w:uiPriority="39" w:unhideWhenUsed="1"/>
+    <w:lsdException w:name="toc 3" w:semiHidden="1" w:uiPriority="39" w:unhideWhenUsed="1"/>
+    <w:lsdException w:name="toc 4" w:semiHidden="1" w:uiPriority="39" w:unhideWhenUsed="1"/>
+    <w:lsdException w:name="toc 5" w:semiHidden="1" w:uiPriority="39" w:unhideWhenUsed="1"/>
+    <w:lsdException w:name="toc 6" w:semiHidden="1" w:uiPriority="39" w:unhideWhenUsed="1"/>
+    <w:lsdException w:name="toc 7" w:semiHidden="1" w:uiPriority="39" w:unhideWhenUsed="1"/>
+    <w:lsdException w:name="toc 8" w:semiHidden="1" w:uiPriority="39" w:unhideWhenUsed="1"/>
+    <w:lsdException w:name="toc 9" w:semiHidden="1" w:uiPriority="39" w:unhideWhenUsed="1"/>
+    <w:lsdException w:name="Normal Indent" w:semiHidden="1" w:unhideWhenUsed="1"/>
+    <w:lsdException w:name="footnote text" w:semiHidden="1" w:unhideWhenUsed="1"/>
+    <w:lsdException w:name="annotation text" w:semiHidden="1" w:unhideWhenUsed="1"/>
+    <w:lsdException w:name="header" w:semiHidden="1" w:unhideWhenUsed="1"/>
+    <w:lsdException w:name="footer" w:semiHidden="1" w:unhideWhenUsed="1"/>
+    <w:lsdException w:name="index heading" w:semiHidden="1" w:unhideWhenUsed="1"/>
+    <w:lsdException w:name="caption" w:semiHidden="1" w:uiPriority="35" w:unhideWhenUsed="1" w:qFormat="1"/>
+    <w:lsdException w:name="table of figures" w:semiHidden="1" w:unhideWhenUsed="1"/>
+    <w:lsdException w:name="envelope address" w:semiHidden="1" w:unhideWhenUsed="1"/>
+    <w:lsdException w:name="envelope return" w:semiHidden="1" w:unhideWhenUsed="1"/>
+    <w:lsdException w:name="footnote reference" w:semiHidden="1" w:unhideWhenUsed="1"/>
+    <w:lsdException w:name="annotation reference" w:semiHidden="1" w:unhideWhenUsed="1"/>
+    <w:lsdException w:name="line number" w:semiHidden="1" w:unhideWhenUsed="1"/>
+    <w:lsdException w:name="page number" w:semiHidden="1" w:unhideWhenUsed="1"/>
+    <w:lsdException w:name="endnote reference" w:semiHidden="1" w:unhideWhenUsed="1"/>
+    <w:lsdException w:name="endnote text" w:semiHidden="1" w:unhideWhenUsed="1"/>
+    <w:lsdException w:name="table of authorities" w:semiHidden="1" w:unhideWhenUsed="1"/>
+    <w:lsdException w:name="macro" w:semiHidden="1" w:unhideWhenUsed="1"/>
+    <w:lsdException w:name="toa heading" w:semiHidden="1" w:unhideWhenUsed="1"/>
+    <w:lsdException w:name="List" w:semiHidden="1" w:unhideWhenUsed="1"/>
+    <w:lsdException w:name="List Bullet" w:semiHidden="1" w:unhideWhenUsed="1"/>
+    <w:lsdException w:name="List Number" w:semiHidden="1" w:unhideWhenUsed="1"/>
+    <w:lsdException w:name="List 2" w:semiHidden="1" w:unhideWhenUsed="1"/>
+    <w:lsdException w:name="List 3" w:semiHidden="1" w:unhideWhenUsed="1"/>
+    <w:lsdException w:name="List 4" w:semiHidden="1" w:unhideWhenUsed="1"/>
+    <w:lsdException w:name="List 5" w:semiHidden="1" w:unhideWhenUsed="1"/>
+    <w:lsdException w:name="List Bullet 2" w:semiHidden="1" w:unhideWhenUsed="1"/>
+    <w:lsdException w:name="List Bullet 3" w:semiHidden="1" w:unhideWhenUsed="1"/>
+    <w:lsdException w:name="List Bullet 4" w:semiHidden="1" w:unhideWhenUsed="1"/>
+    <w:lsdException w:name="List Bullet 5" w:semiHidden="1" w:unhideWhenUsed="1"/>
+    <w:lsdException w:name="List Number 2" w:semiHidden="1" w:unhideWhenUsed="1"/>
+    <w:lsdException w:name="List Number 3" w:semiHidden="1" w:unhideWhenUsed="1"/>
+    <w:lsdException w:name="List Number 4" w:semiHidden="1" w:unhideWhenUsed="1"/>
+    <w:lsdException w:name="List Number 5" w:semiHidden="1" w:unhideWhenUsed="1"/>
+    <w:lsdException w:name="Title" w:uiPriority="10" w:qFormat="1"/>
+    <w:lsdException w:name="Closing" w:semiHidden="1" w:unhideWhenUsed="1"/>
+    <w:lsdException w:name="Signature" w:semiHidden="1" w:unhideWhenUsed="1"/>
+    <w:lsdException w:name="Default Paragraph Font" w:semiHidden="1" w:uiPriority="1" w:unhideWhenUsed="1"/>
+    <w:lsdException w:name="Body Text" w:semiHidden="1" w:unhideWhenUsed="1"/>
+    <w:lsdException w:name="Body Text Indent" w:semiHidden="1" w:unhideWhenUsed="1"/>
+    <w:lsdException w:name="List Continue" w:semiHidden="1" w:unhideWhenUsed="1"/>
+    <w:lsdException w:name="List Continue 2" w:semiHidden="1" w:unhideWhenUsed="1"/>
+    <w:lsdException w:name="List Continue 3" w:semiHidden="1" w:unhideWhenUsed="1"/>
+    <w:lsdException w:name="List Continue 4" w:semiHidden="1" w:unhideWhenUsed="1"/>
+    <w:lsdException w:name="List Continue 5" w:semiHidden="1" w:unhideWhenUsed="1"/>
+    <w:lsdException w:name="Message Header" w:semiHidden="1" w:unhideWhenUsed="1"/>
+    <w:lsdException w:name="Subtitle" w:uiPriority="11" w:qFormat="1"/>
+    <w:lsdException w:name="Salutation" w:semiHidden="1" w:unhideWhenUsed="1"/>
+    <w:lsdException w:name="Date" w:semiHidden="1" w:unhideWhenUsed="1"/>
+    <w:lsdException w:name="Body Text First Indent" w:semiHidden="1" w:unhideWhenUsed="1"/>
+    <w:lsdException w:name="Body Text First Indent 2" w:semiHidden="1" w:unhideWhenUsed="1"/>
+    <w:lsdException w:name="Note Heading" w:semiHidden="1" w:unhideWhenUsed="1"/>
+    <w:lsdException w:name="Body Text 2" w:semiHidden="1" w:unhideWhenUsed="1"/>
+    <w:lsdException w:name="Body Text 3" w:semiHidden="1" w:unhideWhenUsed="1"/>
+    <w:lsdException w:name="Body Text Indent 2" w:semiHidden="1" w:unhideWhenUsed="1"/>
+    <w:lsdException w:name="Body Text Indent 3" w:semiHidden="1" w:unhideWhenUsed="1"/>
+    <w:lsdException w:name="Block Text" w:semiHidden="1" w:unhideWhenUsed="1"/>
+    <w:lsdException w:name="Hyperlink" w:semiHidden="1" w:unhideWhenUsed="1"/>
+    <w:lsdException w:name="FollowedHyperlink" w:semiHidden="1" w:unhideWhenUsed="1"/>
+    <w:lsdException w:name="Strong" w:uiPriority="22" w:qFormat="1"/>
+    <w:lsdException w:name="Emphasis" w:uiPriority="20" w:qFormat="1"/>
+    <w:lsdException w:name="Document Map" w:semiHidden="1" w:unhideWhenUsed="1"/>
+    <w:lsdException w:name="Plain Text" w:semiHidden="1" w:unhideWhenUsed="1"/>
+    <w:lsdException w:name="E-mail Signature" w:semiHidden="1" w:unhideWhenUsed="1"/>
+    <w:lsdException w:name="HTML Top of Form" w:semiHidden="1" w:unhideWhenUsed="1"/>
+    <w:lsdException w:name="HTML Bottom of Form" w:semiHidden="1" w:unhideWhenUsed="1"/>
+    <w:lsdException w:name="Normal (Web)" w:semiHidden="1" w:unhideWhenUsed="1"/>
+    <w:lsdException w:name="HTML Acronym" w:semiHidden="1" w:unhideWhenUsed="1"/>
+    <w:lsdException w:name="HTML Address" w:semiHidden="1" w:unhideWhenUsed="1"/>
+    <w:lsdException w:name="HTML Cite" w:semiHidden="1" w:unhideWhenUsed="1"/>
+    <w:lsdException w:name="HTML Code" w:semiHidden="1" w:unhideWhenUsed="1"/>
+    <w:lsdException w:name="HTML Definition" w:semiHidden="1" w:unhideWhenUsed="1"/>
+    <w:lsdException w:name="HTML Keyboard" w:semiHidden="1" w:unhideWhenUsed="1"/>
+    <w:lsdException w:name="HTML Preformatted" w:semiHidden="1" w:unhideWhenUsed="1"/>
+    <w:lsdException w:name="HTML Sample" w:semiHidden="1" w:unhideWhenUsed="1"/>
+    <w:lsdException w:name="HTML Typewriter" w:semiHidden="1" w:unhideWhenUsed="1"/>
+    <w:lsdException w:name="HTML Variable" w:semiHidden="1" w:unhideWhenUsed="1"/>
+    <w:lsdException w:name="Normal Table" w:semiHidden="1" w:unhideWhenUsed="1"/>
+    <w:lsdException w:name="annotation subject" w:semiHidden="1" w:unhideWhenUsed="1"/>
+    <w:lsdException w:name="No List" w:semiHidden="1" w:unhideWhenUsed="1"/>
+    <w:lsdException w:name="Outline List 1" w:semiHidden="1" w:unhideWhenUsed="1"/>
+    <w:lsdException w:name="Outline List 2" w:semiHidden="1" w:unhideWhenUsed="1"/>
+    <w:lsdException w:name="Outline List 3" w:semiHidden="1" w:unhideWhenUsed="1"/>
+    <w:lsdException w:name="Table Simple 1" w:semiHidden="1" w:unhideWhenUsed="1"/>
+    <w:lsdException w:name="Table Simple 2" w:semiHidden="1" w:unhideWhenUsed="1"/>
+    <w:lsdException w:name="Table Simple 3" w:semiHidden="1" w:unhideWhenUsed="1"/>
+    <w:lsdException w:name="Table Classic 1" w:semiHidden="1" w:unhideWhenUsed="1"/>
+    <w:lsdException w:name="Table Classic 2" w:semiHidden="1" w:unhideWhenUsed="1"/>
+    <w:lsdException w:name="Table Classic 3" w:semiHidden="1" w:unhideWhenUsed="1"/>
+    <w:lsdException w:name="Table Classic 4" w:semiHidden="1" w:unhideWhenUsed="1"/>
+    <w:lsdException w:name="Table Colorful 1" w:semiHidden="1" w:unhideWhenUsed="1"/>
+    <w:lsdException w:name="Table Colorful 2" w:semiHidden="1" w:unhideWhenUsed="1"/>
+    <w:lsdException w:name="Table Colorful 3" w:semiHidden="1" w:unhideWhenUsed="1"/>
+    <w:lsdException w:name="Table Columns 1" w:semiHidden="1" w:unhideWhenUsed="1"/>
+    <w:lsdException w:name="Table Columns 2" w:semiHidden="1" w:unhideWhenUsed="1"/>
+    <w:lsdException w:name="Table Columns 3" w:semiHidden="1" w:unhideWhenUsed="1"/>
+    <w:lsdException w:name="Table Columns 4" w:semiHidden="1" w:unhideWhenUsed="1"/>
+    <w:lsdException w:name="Table Columns 5" w:semiHidden="1" w:unhideWhenUsed="1"/>
+    <w:lsdException w:name="Table Grid 1" w:semiHidden="1" w:unhideWhenUsed="1"/>
+    <w:lsdException w:name="Table Grid 2" w:semiHidden="1" w:unhideWhenUsed="1"/>
+    <w:lsdException w:name="Table Grid 3" w:semiHidden="1" w:unhideWhenUsed="1"/>
+    <w:lsdException w:name="Table Grid 4" w:semiHidden="1" w:unhideWhenUsed="1"/>
+    <w:lsdException w:name="Table Grid 5" w:semiHidden="1" w:unhideWhenUsed="1"/>
+    <w:lsdException w:name="Table Grid 6" w:semiHidden="1" w:unhideWhenUsed="1"/>
+    <w:lsdException w:name="Table Grid 7" w:semiHidden="1" w:unhideWhenUsed="1"/>
+    <w:lsdException w:name="Table Grid 8" w:semiHidden="1" w:unhideWhenUsed="1"/>
+    <w:lsdException w:name="Table List 1" w:semiHidden="1" w:unhideWhenUsed="1"/>
+    <w:lsdException w:name="Table List 2" w:semiHidden="1" w:unhideWhenUsed="1"/>
+    <w:lsdException w:name="Table List 3" w:semiHidden="1" w:unhideWhenUsed="1"/>
+    <w:lsdException w:name="Table List 4" w:semiHidden="1" w:unhideWhenUsed="1"/>
+    <w:lsdException w:name="Table List 5" w:semiHidden="1" w:unhideWhenUsed="1"/>
+    <w:lsdException w:name="Table List 6" w:semiHidden="1" w:unhideWhenUsed="1"/>
+    <w:lsdException w:name="Table List 7" w:semiHidden="1" w:unhideWhenUsed="1"/>
+    <w:lsdException w:name="Table List 8" w:semiHidden="1" w:unhideWhenUsed="1"/>
+    <w:lsdException w:name="Table 3D effects 1" w:semiHidden="1" w:unhideWhenUsed="1"/>
+    <w:lsdException w:name="Table 3D effects 2" w:semiHidden="1" w:unhideWhenUsed="1"/>
+    <w:lsdException w:name="Table 3D effects 3" w:semiHidden="1" w:unhideWhenUsed="1"/>
+    <w:lsdException w:name="Table Contemporary" w:semiHidden="1" w:unhideWhenUsed="1"/>
+    <w:lsdException w:name="Table Elegant" w:semiHidden="1" w:unhideWhenUsed="1"/>
+    <w:lsdException w:name="Table Professional" w:semiHidden="1" w:unhideWhenUsed="1"/>
+    <w:lsdException w:name="Table Subtle 1" w:semiHidden="1" w:unhideWhenUsed="1"/>
+    <w:lsdException w:name="Table Subtle 2" w:semiHidden="1" w:unhideWhenUsed="1"/>
+    <w:lsdException w:name="Table Web 1" w:semiHidden="1" w:unhideWhenUsed="1"/>
+    <w:lsdException w:name="Table Web 2" w:semiHidden="1" w:unhideWhenUsed="1"/>
+    <w:lsdException w:name="Table Web 3" w:semiHidden="1" w:unhideWhenUsed="1"/>
+    <w:lsdException w:name="Balloon Text" w:semiHidden="1" w:unhideWhenUsed="1"/>
+    <w:lsdException w:name="Table Grid" w:uiPriority="59"/>
+    <w:lsdException w:name="Table Theme" w:semiHidden="1" w:unhideWhenUsed="1"/>
+    <w:lsdException w:name="Placeholder Text" w:semiHidden="1"/>
+    <w:lsdException w:name="No Spacing" w:uiPriority="1" w:qFormat="1"/>
+    <w:lsdException w:name="Light Shading" w:uiPriority="60"/>
+    <w:lsdException w:name="Light List" w:uiPriority="61"/>
+    <w:lsdException w:name="Light Grid" w:uiPriority="62"/>
+    <w:lsdException w:name="Medium Shading 1" w:uiPriority="63"/>
+    <w:lsdException w:name="Medium Shading 2" w:uiPriority="64"/>
+    <w:lsdException w:name="Medium List 1" w:uiPriority="65"/>
+    <w:lsdException w:name="Medium List 2" w:uiPriority="66"/>
+    <w:lsdException w:name="Medium Grid 1" w:uiPriority="67"/>
+    <w:lsdException w:name="Medium Grid 2" w:uiPriority="68"/>
+    <w:lsdException w:name="Medium Grid 3" w:uiPriority="69"/>
+    <w:lsdException w:name="Dark List" w:uiPriority="70"/>
+    <w:lsdException w:name="Colorful Shading" w:uiPriority="71"/>
+    <w:lsdException w:name="Colorful List" w:uiPriority="72"/>
+    <w:lsdException w:name="Colorful Grid" w:uiPriority="73"/>
+    <w:lsdException w:name="Light Shading Accent 1" w:uiPriority="60"/>
+    <w:lsdException w:name="Light List Accent 1" w:uiPriority="61"/>
+    <w:lsdException w:name="Light Grid Accent 1" w:uiPriority="62"/>
+    <w:lsdException w:name="Medium Shading 1 Accent 1" w:uiPriority="63"/>
+    <w:lsdException w:name="Medium Shading 2 Accent 1" w:uiPriority="64"/>
+    <w:lsdException w:name="Medium List 1 Accent 1" w:uiPriority="65"/>
+    <w:lsdException w:name="Revision" w:semiHidden="1"/>
+    <w:lsdException w:name="List Paragraph" w:uiPriority="34" w:qFormat="1"/>
+    <w:lsdException w:name="Quote" w:uiPriority="29" w:qFormat="1"/>
+    <w:lsdException w:name="Intense Quote" w:uiPriority="30" w:qFormat="1"/>
+    <w:lsdException w:name="Medium List 2 Accent 1" w:uiPriority="66"/>
+    <w:lsdException w:name="Medium Grid 1 Accent 1" w:uiPriority="67"/>
+    <w:lsdException w:name="Medium Grid 2 Accent 1" w:uiPriority="68"/>
+    <w:lsdException w:name="Medium Grid 3 Accent 1" w:uiPriority="69"/>
+    <w:lsdException w:name="Dark List Accent 1" w:uiPriority="70"/>
+    <w:lsdException w:name="Colorful Shading Accent 1" w:uiPriority="71"/>
+    <w:lsdException w:name="Colorful List Accent 1" w:uiPriority="72"/>
+    <w:lsdException w:name="Colorful Grid Accent 1" w:uiPriority="73"/>
+    <w:lsdException w:name="Light Shading Accent 2" w:uiPriority="60"/>
+    <w:lsdException w:name="Light List Accent 2" w:uiPriority="61"/>
+    <w:lsdException w:name="Light Grid Accent 2" w:uiPriority="62"/>
+    <w:lsdException w:name="Medium Shading 1 Accent 2" w:uiPriority="63"/>
+    <w:lsdException w:name="Medium Shading 2 Accent 2" w:uiPriority="64"/>
+    <w:lsdException w:name="Medium List 1 Accent 2" w:uiPriority="65"/>
+    <w:lsdException w:name="Medium List 2 Accent 2" w:uiPriority="66"/>
+    <w:lsdException w:name="Medium Grid 1 Accent 2" w:uiPriority="67"/>
+    <w:lsdException w:name="Medium Grid 2 Accent 2" w:uiPriority="68"/>
+    <w:lsdException w:name="Medium Grid 3 Accent 2" w:uiPriority="69"/>
+    <w:lsdException w:name="Dark List Accent 2" w:uiPriority="70"/>
+    <w:lsdException w:name="Colorful Shading Accent 2" w:uiPriority="71"/>
+    <w:lsdException w:name="Colorful List Accent 2" w:uiPriority="72"/>
+    <w:lsdException w:name="Colorful Grid Accent 2" w:uiPriority="73"/>
+    <w:lsdException w:name="Light Shading Accent 3" w:uiPriority="60"/>
+    <w:lsdException w:name="Light List Accent 3" w:uiPriority="61"/>
+    <w:lsdException w:name="Light Grid Accent 3" w:uiPriority="62"/>
+    <w:lsdException w:name="Medium Shading 1 Accent 3" w:uiPriority="63"/>
+    <w:lsdException w:name="Medium Shading 2 Accent 3" w:uiPriority="64"/>
+    <w:lsdException w:name="Medium List 1 Accent 3" w:uiPriority="65"/>
+    <w:lsdException w:name="Medium List 2 Accent 3" w:uiPriority="66"/>
+    <w:lsdException w:name="Medium Grid 1 Accent 3" w:uiPriority="67"/>
+    <w:lsdException w:name="Medium Grid 2 Accent 3" w:uiPriority="68"/>
+    <w:lsdException w:name="Medium Grid 3 Accent 3" w:uiPriority="69"/>
+    <w:lsdException w:name="Dark List Accent 3" w:uiPriority="70"/>
+    <w:lsdException w:name="Colorful Shading Accent 3" w:uiPriority="71"/>
+    <w:lsdException w:name="Colorful List Accent 3" w:uiPriority="72"/>
+    <w:lsdException w:name="Colorful Grid Accent 3" w:uiPriority="73"/>
+    <w:lsdException w:name="Light Shading Accent 4" w:uiPriority="60"/>
+    <w:lsdException w:name="Light List Accent 4" w:uiPriority="61"/>
+    <w:lsdException w:name="Light Grid Accent 4" w:uiPriority="62"/>
+    <w:lsdException w:name="Medium Shading 1 Accent 4" w:uiPriority="63"/>
+    <w:lsdException w:name="Medium Shading 2 Accent 4" w:uiPriority="64"/>
+    <w:lsdException w:name="Medium List 1 Accent 4" w:uiPriority="65"/>
+    <w:lsdException w:name="Medium List 2 Accent 4" w:uiPriority="66"/>
+    <w:lsdException w:name="Medium Grid 1 Accent 4" w:uiPriority="67"/>
+    <w:lsdException w:name="Medium Grid 2 Accent 4" w:uiPriority="68"/>
+    <w:lsdException w:name="Medium Grid 3 Accent 4" w:uiPriority="69"/>
+    <w:lsdException w:name="Dark List Accent 4" w:uiPriority="70"/>
+    <w:lsdException w:name="Colorful Shading Accent 4" w:uiPriority="71"/>
+    <w:lsdException w:name="Colorful List Accent 4" w:uiPriority="72"/>
+    <w:lsdException w:name="Colorful Grid Accent 4" w:uiPriority="73"/>
+    <w:lsdException w:name="Light Shading Accent 5" w:uiPriority="60"/>
+    <w:lsdException w:name="Light List Accent 5" w:uiPriority="61"/>
+    <w:lsdException w:name="Light Grid Accent 5" w:uiPriority="62"/>
+    <w:lsdException w:name="Medium Shading 1 Accent 5" w:uiPriority="63"/>
+    <w:lsdException w:name="Medium Shading 2 Accent 5" w:uiPriority="64"/>
+    <w:lsdException w:name="Medium List 1 Accent 5" w:uiPriority="65"/>
+    <w:lsdException w:name="Medium List 2 Accent 5" w:uiPriority="66"/>
+    <w:lsdException w:name="Medium Grid 1 Accent 5" w:uiPriority="67"/>
+    <w:lsdException w:name="Medium Grid 2 Accent 5" w:uiPriority="68"/>
+    <w:lsdException w:name="Medium Grid 3 Accent 5" w:uiPriority="69"/>
+    <w:lsdException w:name="Dark List Accent 5" w:uiPriority="70"/>
+    <w:lsdException w:name="Colorful Shading Accent 5" w:uiPriority="71"/>
+    <w:lsdException w:name="Colorful List Accent 5" w:uiPriority="72"/>
+    <w:lsdException w:name="Colorful Grid Accent 5" w:uiPriority="73"/>
+    <w:lsdException w:name="Light Shading Accent 6" w:uiPriority="60"/>
+    <w:lsdException w:name="Light List Accent 6" w:uiPriority="61"/>
+    <w:lsdException w:name="Light Grid Accent 6" w:uiPriority="62"/>
+    <w:lsdException w:name="Medium Shading 1 Accent 6" w:uiPriority="63"/>
+    <w:lsdException w:name="Medium Shading 2 Accent 6" w:uiPriority="64"/>
+    <w:lsdException w:name="Medium List 1 Accent 6" w:uiPriority="65"/>
+    <w:lsdException w:name="Medium List 2 Accent 6" w:uiPriority="66"/>
+    <w:lsdException w:name="Medium Grid 1 Accent 6" w:uiPriority="67"/>
+    <w:lsdException w:name="Medium Grid 2 Accent 6" w:uiPriority="68"/>
+    <w:lsdException w:name="Medium Grid 3 Accent 6" w:uiPriority="69"/>
+    <w:lsdException w:name="Dark List Accent 6" w:uiPriority="70"/>
+    <w:lsdException w:name="Colorful Shading Accent 6" w:uiPriority="71"/>
+    <w:lsdException w:name="Colorful List Accent 6" w:uiPriority="72"/>
+    <w:lsdException w:name="Colorful Grid Accent 6" w:uiPriority="73"/>
+    <w:lsdException w:name="Subtle Emphasis" w:uiPriority="19" w:qFormat="1"/>
+    <w:lsdException w:name="Intense Emphasis" w:uiPriority="21" w:qFormat="1"/>
+    <w:lsdException w:name="Subtle Reference" w:uiPriority="31" w:qFormat="1"/>
+    <w:lsdException w:name="Intense Reference" w:uiPriority="32" w:qFormat="1"/>
+    <w:lsdException w:name="Book Title" w:uiPriority="33" w:qFormat="1"/>
+    <w:lsdException w:name="Bibliography" w:semiHidden="1" w:uiPriority="37" w:unhideWhenUsed="1"/>
+    <w:lsdException w:name="TOC Heading" w:semiHidden="1" w:uiPriority="39" w:unhideWhenUsed="1" w:qFormat="1"/>
+    <w:lsdException w:name="Plain Table 1" w:uiPriority="41"/>
+    <w:lsdException w:name="Plain Table 2" w:uiPriority="42"/>
+    <w:lsdException w:name="Plain Table 3" w:uiPriority="43"/>
+    <w:lsdException w:name="Plain Table 4" w:uiPriority="44"/>
+    <w:lsdException w:name="Plain Table 5" w:uiPriority="45"/>
+    <w:lsdException w:name="Grid Table Light" w:uiPriority="40"/>
+    <w:lsdException w:name="Grid Table 1 Light" w:uiPriority="46"/>
+    <w:lsdException w:name="Grid Table 2" w:uiPriority="47"/>
+    <w:lsdException w:name="Grid Table 3" w:uiPriority="48"/>
+    <w:lsdException w:name="Grid Table 4" w:uiPriority="49"/>
+    <w:lsdException w:name="Grid Table 5 Dark" w:uiPriority="50"/>
+    <w:lsdException w:name="Grid Table 6 Colorful" w:uiPriority="51"/>
+    <w:lsdException w:name="Grid Table 7 Colorful" w:uiPriority="52"/>
+    <w:lsdException w:name="Grid Table 1 Light Accent 1" w:uiPriority="46"/>
+    <w:lsdException w:name="Grid Table 2 Accent 1" w:uiPriority="47"/>
+    <w:lsdException w:name="Grid Table 3 Accent 1" w:uiPriority="48"/>
+    <w:lsdException w:name="Grid Table 4 Accent 1" w:uiPriority="49"/>
+    <w:lsdException w:name="Grid Table 5 Dark Accent 1" w:uiPriority="50"/>
+    <w:lsdException w:name="Grid Table 6 Colorful Accent 1" w:uiPriority="51"/>
+    <w:lsdException w:name="Grid Table 7 Colorful Accent 1" w:uiPriority="52"/>
+    <w:lsdException w:name="Grid Table 1 Light Accent 2" w:uiPriority="46"/>
+    <w:lsdException w:name="Grid Table 2 Accent 2" w:uiPriority="47"/>
+    <w:lsdException w:name="Grid Table 3 Accent 2" w:uiPriority="48"/>
+    <w:lsdException w:name="Grid Table 4 Accent 2" w:uiPriority="49"/>
+    <w:lsdException w:name="Grid Table 5 Dark Accent 2" w:uiPriority="50"/>
+    <w:lsdException w:name="Grid Table 6 Colorful Accent 2" w:uiPriority="51"/>
+    <w:lsdException w:name="Grid Table 7 Colorful Accent 2" w:uiPriority="52"/>
+    <w:lsdException w:name="Grid Table 1 Light Accent 3" w:uiPriority="46"/>
+    <w:lsdException w:name="Grid Table 2 Accent 3" w:uiPriority="47"/>
+    <w:lsdException w:name="Grid Table 3 Accent 3" w:uiPriority="48"/>
+    <w:lsdException w:name="Grid Table 4 Accent 3" w:uiPriority="49"/>
+    <w:lsdException w:name="Grid Table 5 Dark Accent 3" w:uiPriority="50"/>
+    <w:lsdException w:name="Grid Table 6 Colorful Accent 3" w:uiPriority="51"/>
+    <w:lsdException w:name="Grid Table 7 Colorful Accent 3" w:uiPriority="52"/>
+    <w:lsdException w:name="Grid Table 1 Light Accent 4" w:uiPriority="46"/>
+    <w:lsdException w:name="Grid Table 2 Accent 4" w:uiPriority="47"/>
+    <w:lsdException w:name="Grid Table 3 Accent 4" w:uiPriority="48"/>
+    <w:lsdException w:name="Grid Table 4 Accent 4" w:uiPriority="49"/>
+    <w:lsdException w:name="Grid Table 5 Dark Accent 4" w:uiPriority="50"/>
+    <w:lsdException w:name="Grid Table 6 Colorful Accent 4" w:uiPriority="51"/>
+    <w:lsdException w:name="Grid Table 7 Colorful Accent 4" w:uiPriority="52"/>
+    <w:lsdException w:name="Grid Table 1 Light Accent 5" w:uiPriority="46"/>
+    <w:lsdException w:name="Grid Table 2 Accent 5" w:uiPriority="47"/>
+    <w:lsdException w:name="Grid Table 3 Accent 5" w:uiPriority="48"/>
+    <w:lsdException w:name="Grid Table 4 Accent 5" w:uiPriority="49"/>
+    <w:lsdException w:name="Grid Table 5 Dark Accent 5" w:uiPriority="50"/>
+    <w:lsdException w:name="Grid Table 6 Colorful Accent 5" w:uiPriority="51"/>
+    <w:lsdException w:name="Grid Table 7 Colorful Accent 5" w:uiPriority="52"/>
+    <w:lsdException w:name="Grid Table 1 Light Accent 6" w:uiPriority="46"/>
+    <w:lsdException w:name="Grid Table 2 Accent 6" w:uiPriority="47"/>
+    <w:lsdException w:name="Grid Table 3 Accent 6" w:uiPriority="48"/>
+    <w:lsdException w:name="Grid Table 4 Accent 6" w:uiPriority="49"/>
+    <w:lsdException w:name="Grid Table 5 Dark Accent 6" w:uiPriority="50"/>
+    <w:lsdException w:name="Grid Table 6 Colorful Accent 6" w:uiPriority="51"/>
+    <w:lsdException w:name="Grid Table 7 Colorful Accent 6" w:uiPriority="52"/>
+    <w:lsdException w:name="List Table 1 Light" w:uiPriority="46"/>
+    <w:lsdException w:name="List Table 2" w:uiPriority="47"/>
+    <w:lsdException w:name="List Table 3" w:uiPriority="48"/>
+    <w:lsdException w:name="List Table 4" w:uiPriority="49"/>
+    <w:lsdException w:name="List Table 5 Dark" w:uiPriority="50"/>
+    <w:lsdException w:name="List Table 6 Colorful" w:uiPriority="51"/>
+    <w:lsdException w:name="List Table 7 Colorful" w:uiPriority="52"/>
+    <w:lsdException w:name="List Table 1 Light Accent 1" w:uiPriority="46"/>
+    <w:lsdException w:name="List Table 2 Accent 1" w:uiPriority="47"/>
+    <w:lsdException w:name="List Table 3 Accent 1" w:uiPriority="48"/>
+    <w:lsdException w:name="List Table 4 Accent 1" w:uiPriority="49"/>
+    <w:lsdException w:name="List Table 5 Dark Accent 1" w:uiPriority="50"/>
+    <w:lsdException w:name="List Table 6 Colorful Accent 1" w:uiPriority="51"/>
+    <w:lsdException w:name="List Table 7 Colorful Accent 1" w:uiPriority="52"/>
+    <w:lsdException w:name="List Table 1 Light Accent 2" w:uiPriority="46"/>
+    <w:lsdException w:name="List Table 2 Accent 2" w:uiPriority="47"/>
+    <w:lsdException w:name="List Table 3 Accent 2" w:uiPriority="48"/>
+    <w:lsdException w:name="List Table 4 Accent 2" w:uiPriority="49"/>
+    <w:lsdException w:name="List Table 5 Dark Accent 2" w:uiPriority="50"/>
+    <w:lsdException w:name="List Table 6 Colorful Accent 2" w:uiPriority="51"/>
+    <w:lsdException w:name="List Table 7 Colorful Accent 2" w:uiPriority="52"/>
+    <w:lsdException w:name="List Table 1 Light Accent 3" w:uiPriority="46"/>
+    <w:lsdException w:name="List Table 2 Accent 3" w:uiPriority="47"/>
+    <w:lsdException w:name="List Table 3 Accent 3" w:uiPriority="48"/>
+    <w:lsdException w:name="List Table 4 Accent 3" w:uiPriority="49"/>
+    <w:lsdException w:name="List Table 5 Dark Accent 3" w:uiPriority="50"/>
+    <w:lsdException w:name="List Table 6 Colorful Accent 3" w:uiPriority="51"/>
+    <w:lsdException w:name="List Table 7 Colorful Accent 3" w:uiPriority="52"/>
+    <w:lsdException w:name="List Table 1 Light Accent 4" w:uiPriority="46"/>
+    <w:lsdException w:name="List Table 2 Accent 4" w:uiPriority="47"/>
+    <w:lsdException w:name="List Table 3 Accent 4" w:uiPriority="48"/>
+    <w:lsdException w:name="List Table 4 Accent 4" w:uiPriority="49"/>
+    <w:lsdException w:name="List Table 5 Dark Accent 4" w:uiPriority="50"/>
+    <w:lsdException w:name="List Table 6 Colorful Accent 4" w:uiPriority="51"/>
+    <w:lsdException w:name="List Table 7 Colorful Accent 4" w:uiPriority="52"/>
+    <w:lsdException w:name="List Table 1 Light Accent 5" w:uiPriority="46"/>
+    <w:lsdException w:name="List Table 2 Accent 5" w:uiPriority="47"/>
+    <w:lsdException w:name="List Table 3 Accent 5" w:uiPriority="48"/>
+    <w:lsdException w:name="List Table 4 Accent 5" w:uiPriority="49"/>
+    <w:lsdException w:name="List Table 5 Dark Accent 5" w:uiPriority="50"/>
+    <w:lsdException w:name="List Table 6 Colorful Accent 5" w:uiPriority="51"/>
+    <w:lsdException w:name="List Table 7 Colorful Accent 5" w:uiPriority="52"/>
+    <w:lsdException w:name="List Table 1 Light Accent 6" w:uiPriority="46"/>
+    <w:lsdException w:name="List Table 2 Accent 6" w:uiPriority="47"/>
+    <w:lsdException w:name="List Table 3 Accent 6" w:uiPriority="48"/>
+    <w:lsdException w:name="List Table 4 Accent 6" w:uiPriority="49"/>
+    <w:lsdException w:name="List Table 5 Dark Accent 6" w:uiPriority="50"/>
+    <w:lsdException w:name="List Table 6 Colorful Accent 6" w:uiPriority="51"/>
+    <w:lsdException w:name="List Table 7 Colorful Accent 6" w:uiPriority="52"/>
   </w:latentStyles>
   <w:style w:type="paragraph" w:default="1" w:styleId="Normal">
     <w:name w:val="Normal"/>
     <w:qFormat/>
     <w:rsid w:val="00345E81"/>
   </w:style>
-  <w:style w:type="paragraph" w:styleId="Ttulo1">
+  <w:style w:type="paragraph" w:styleId="Cabealho1">
     <w:name w:val="heading 1"/>
     <w:basedOn w:val="Normal"/>
     <w:next w:val="Normal"/>
-    <w:link w:val="Ttulo1Carcter"/>
+    <w:link w:val="Cabealho1Carter"/>
     <w:uiPriority w:val="9"/>
     <w:qFormat/>
     <w:rsid w:val="00906D0A"/>
@@ -11534,7 +11243,6 @@
     <w:uiPriority w:val="99"/>
     <w:semiHidden/>
     <w:unhideWhenUsed/>
-    <w:qFormat/>
     <w:tblPr>
       <w:tblInd w:w="0" w:type="dxa"/>
       <w:tblCellMar>
@@ -11554,7 +11262,7 @@
   <w:style w:type="paragraph" w:styleId="Cabealho">
     <w:name w:val="header"/>
     <w:basedOn w:val="Normal"/>
-    <w:link w:val="CabealhoCarcter"/>
+    <w:link w:val="CabealhoCarter"/>
     <w:uiPriority w:val="99"/>
     <w:unhideWhenUsed/>
     <w:rsid w:val="00042081"/>
@@ -11566,8 +11274,8 @@
       <w:spacing w:after="0" w:line="240" w:lineRule="auto"/>
     </w:pPr>
   </w:style>
-  <w:style w:type="character" w:customStyle="1" w:styleId="CabealhoCarcter">
-    <w:name w:val="Cabeçalho Carácter"/>
+  <w:style w:type="character" w:customStyle="1" w:styleId="CabealhoCarter">
+    <w:name w:val="Cabeçalho Caráter"/>
     <w:basedOn w:val="Tipodeletrapredefinidodopargrafo"/>
     <w:link w:val="Cabealho"/>
     <w:uiPriority w:val="99"/>
@@ -11576,7 +11284,7 @@
   <w:style w:type="paragraph" w:styleId="Rodap">
     <w:name w:val="footer"/>
     <w:basedOn w:val="Normal"/>
-    <w:link w:val="RodapCarcter"/>
+    <w:link w:val="RodapCarter"/>
     <w:uiPriority w:val="99"/>
     <w:unhideWhenUsed/>
     <w:rsid w:val="00042081"/>
@@ -11588,8 +11296,8 @@
       <w:spacing w:after="0" w:line="240" w:lineRule="auto"/>
     </w:pPr>
   </w:style>
-  <w:style w:type="character" w:customStyle="1" w:styleId="RodapCarcter">
-    <w:name w:val="Rodapé Carácter"/>
+  <w:style w:type="character" w:customStyle="1" w:styleId="RodapCarter">
+    <w:name w:val="Rodapé Caráter"/>
     <w:basedOn w:val="Tipodeletrapredefinidodopargrafo"/>
     <w:link w:val="Rodap"/>
     <w:uiPriority w:val="99"/>
@@ -11608,7 +11316,7 @@
   <w:style w:type="paragraph" w:styleId="Textodebalo">
     <w:name w:val="Balloon Text"/>
     <w:basedOn w:val="Normal"/>
-    <w:link w:val="TextodebaloCarcter"/>
+    <w:link w:val="TextodebaloCarter"/>
     <w:uiPriority w:val="99"/>
     <w:semiHidden/>
     <w:unhideWhenUsed/>
@@ -11622,8 +11330,8 @@
       <w:szCs w:val="16"/>
     </w:rPr>
   </w:style>
-  <w:style w:type="character" w:customStyle="1" w:styleId="TextodebaloCarcter">
-    <w:name w:val="Texto de balão Carácter"/>
+  <w:style w:type="character" w:customStyle="1" w:styleId="TextodebaloCarter">
+    <w:name w:val="Texto de balão Caráter"/>
     <w:basedOn w:val="Tipodeletrapredefinidodopargrafo"/>
     <w:link w:val="Textodebalo"/>
     <w:uiPriority w:val="99"/>
@@ -11637,7 +11345,7 @@
   </w:style>
   <w:style w:type="paragraph" w:styleId="SemEspaamento">
     <w:name w:val="No Spacing"/>
-    <w:link w:val="SemEspaamentoCarcter"/>
+    <w:link w:val="SemEspaamentoCarter"/>
     <w:uiPriority w:val="1"/>
     <w:qFormat/>
     <w:rsid w:val="00906D0A"/>
@@ -11648,8 +11356,8 @@
       <w:rFonts w:eastAsiaTheme="minorEastAsia"/>
     </w:rPr>
   </w:style>
-  <w:style w:type="character" w:customStyle="1" w:styleId="SemEspaamentoCarcter">
-    <w:name w:val="Sem Espaçamento Carácter"/>
+  <w:style w:type="character" w:customStyle="1" w:styleId="SemEspaamentoCarter">
+    <w:name w:val="Sem Espaçamento Caráter"/>
     <w:basedOn w:val="Tipodeletrapredefinidodopargrafo"/>
     <w:link w:val="SemEspaamento"/>
     <w:uiPriority w:val="1"/>
@@ -11684,10 +11392,10 @@
       </w:tblCellMar>
     </w:tblPr>
   </w:style>
-  <w:style w:type="character" w:customStyle="1" w:styleId="Ttulo1Carcter">
-    <w:name w:val="Título 1 Carácter"/>
+  <w:style w:type="character" w:customStyle="1" w:styleId="Cabealho1Carter">
+    <w:name w:val="Cabeçalho 1 Caráter"/>
     <w:basedOn w:val="Tipodeletrapredefinidodopargrafo"/>
-    <w:link w:val="Ttulo1"/>
+    <w:link w:val="Cabealho1"/>
     <w:uiPriority w:val="9"/>
     <w:rsid w:val="00906D0A"/>
     <w:rPr>
@@ -11699,9 +11407,9 @@
       <w:szCs w:val="28"/>
     </w:rPr>
   </w:style>
-  <w:style w:type="paragraph" w:styleId="Ttulodondice">
+  <w:style w:type="paragraph" w:styleId="Cabealhodondice">
     <w:name w:val="TOC Heading"/>
-    <w:basedOn w:val="Ttulo1"/>
+    <w:basedOn w:val="Cabealho1"/>
     <w:next w:val="Normal"/>
     <w:uiPriority w:val="39"/>
     <w:semiHidden/>
@@ -11817,7 +11525,7 @@
   <w:style w:type="paragraph" w:styleId="Textodecomentrio">
     <w:name w:val="annotation text"/>
     <w:basedOn w:val="Normal"/>
-    <w:link w:val="TextodecomentrioCarcter"/>
+    <w:link w:val="TextodecomentrioCarter"/>
     <w:uiPriority w:val="99"/>
     <w:semiHidden/>
     <w:unhideWhenUsed/>
@@ -11830,8 +11538,8 @@
       <w:szCs w:val="20"/>
     </w:rPr>
   </w:style>
-  <w:style w:type="character" w:customStyle="1" w:styleId="TextodecomentrioCarcter">
-    <w:name w:val="Texto de comentário Carácter"/>
+  <w:style w:type="character" w:customStyle="1" w:styleId="TextodecomentrioCarter">
+    <w:name w:val="Texto de comentário Caráter"/>
     <w:basedOn w:val="Tipodeletrapredefinidodopargrafo"/>
     <w:link w:val="Textodecomentrio"/>
     <w:uiPriority w:val="99"/>
@@ -11846,7 +11554,7 @@
     <w:name w:val="annotation subject"/>
     <w:basedOn w:val="Textodecomentrio"/>
     <w:next w:val="Textodecomentrio"/>
-    <w:link w:val="AssuntodecomentrioCarcter"/>
+    <w:link w:val="AssuntodecomentrioCarter"/>
     <w:uiPriority w:val="99"/>
     <w:semiHidden/>
     <w:unhideWhenUsed/>
@@ -11856,9 +11564,9 @@
       <w:bCs/>
     </w:rPr>
   </w:style>
-  <w:style w:type="character" w:customStyle="1" w:styleId="AssuntodecomentrioCarcter">
-    <w:name w:val="Assunto de comentário Carácter"/>
-    <w:basedOn w:val="TextodecomentrioCarcter"/>
+  <w:style w:type="character" w:customStyle="1" w:styleId="AssuntodecomentrioCarter">
+    <w:name w:val="Assunto de comentário Caráter"/>
+    <w:basedOn w:val="TextodecomentrioCarter"/>
     <w:link w:val="Assuntodecomentrio"/>
     <w:uiPriority w:val="99"/>
     <w:semiHidden/>
@@ -12180,7 +11888,7 @@
 </file>
 
 <file path=customXml/itemProps2.xml><?xml version="1.0" encoding="utf-8"?>
-<ds:datastoreItem xmlns:ds="http://schemas.openxmlformats.org/officeDocument/2006/customXml" ds:itemID="{766E7BE4-97BC-46FF-B7A0-7B7C9A7CFD14}">
+<ds:datastoreItem xmlns:ds="http://schemas.openxmlformats.org/officeDocument/2006/customXml" ds:itemID="{D2AE9DB9-3D09-4B82-B2A3-543F9735575D}">
   <ds:schemaRefs>
     <ds:schemaRef ds:uri="http://schemas.openxmlformats.org/officeDocument/2006/bibliography"/>
   </ds:schemaRefs>

</xml_diff>